<commit_message>
docs: Completar planificación hasta la finalización del proyecto
</commit_message>
<xml_diff>
--- a/3. Etapa de construcción/Plan de Iteraciones hasta finalización_Vesta Risk Manager_T-Code.docx
+++ b/3. Etapa de construcción/Plan de Iteraciones hasta finalización_Vesta Risk Manager_T-Code.docx
@@ -997,7 +997,7 @@
           <w:r>
             <w:fldChar w:fldCharType="separate"/>
           </w:r>
-          <w:hyperlink w:anchor="_Toc181296765" w:history="1">
+          <w:hyperlink w:anchor="_Toc182919123" w:history="1">
             <w:r>
               <w:rPr>
                 <w:rStyle w:val="Hipervnculo"/>
@@ -1024,7 +1024,7 @@
                 <w:noProof/>
                 <w:webHidden/>
               </w:rPr>
-              <w:instrText xml:space="preserve"> PAGEREF _Toc181296765 \h </w:instrText>
+              <w:instrText xml:space="preserve"> PAGEREF _Toc182919123 \h </w:instrText>
             </w:r>
             <w:r>
               <w:rPr>
@@ -1070,7 +1070,7 @@
               <w14:ligatures w14:val="standardContextual"/>
             </w:rPr>
           </w:pPr>
-          <w:hyperlink w:anchor="_Toc181296766" w:history="1">
+          <w:hyperlink w:anchor="_Toc182919124" w:history="1">
             <w:r>
               <w:rPr>
                 <w:rStyle w:val="Hipervnculo"/>
@@ -1097,7 +1097,7 @@
                 <w:noProof/>
                 <w:webHidden/>
               </w:rPr>
-              <w:instrText xml:space="preserve"> PAGEREF _Toc181296766 \h </w:instrText>
+              <w:instrText xml:space="preserve"> PAGEREF _Toc182919124 \h </w:instrText>
             </w:r>
             <w:r>
               <w:rPr>
@@ -1143,7 +1143,7 @@
               <w14:ligatures w14:val="standardContextual"/>
             </w:rPr>
           </w:pPr>
-          <w:hyperlink w:anchor="_Toc181296767" w:history="1">
+          <w:hyperlink w:anchor="_Toc182919125" w:history="1">
             <w:r>
               <w:rPr>
                 <w:rStyle w:val="Hipervnculo"/>
@@ -1170,7 +1170,7 @@
                 <w:noProof/>
                 <w:webHidden/>
               </w:rPr>
-              <w:instrText xml:space="preserve"> PAGEREF _Toc181296767 \h </w:instrText>
+              <w:instrText xml:space="preserve"> PAGEREF _Toc182919125 \h </w:instrText>
             </w:r>
             <w:r>
               <w:rPr>
@@ -1216,7 +1216,7 @@
               <w14:ligatures w14:val="standardContextual"/>
             </w:rPr>
           </w:pPr>
-          <w:hyperlink w:anchor="_Toc181296768" w:history="1">
+          <w:hyperlink w:anchor="_Toc182919126" w:history="1">
             <w:r>
               <w:rPr>
                 <w:rStyle w:val="Hipervnculo"/>
@@ -1243,7 +1243,7 @@
                 <w:noProof/>
                 <w:webHidden/>
               </w:rPr>
-              <w:instrText xml:space="preserve"> PAGEREF _Toc181296768 \h </w:instrText>
+              <w:instrText xml:space="preserve"> PAGEREF _Toc182919126 \h </w:instrText>
             </w:r>
             <w:r>
               <w:rPr>
@@ -1289,7 +1289,7 @@
               <w14:ligatures w14:val="standardContextual"/>
             </w:rPr>
           </w:pPr>
-          <w:hyperlink w:anchor="_Toc181296769" w:history="1">
+          <w:hyperlink w:anchor="_Toc182919127" w:history="1">
             <w:r>
               <w:rPr>
                 <w:rStyle w:val="Hipervnculo"/>
@@ -1316,7 +1316,7 @@
                 <w:noProof/>
                 <w:webHidden/>
               </w:rPr>
-              <w:instrText xml:space="preserve"> PAGEREF _Toc181296769 \h </w:instrText>
+              <w:instrText xml:space="preserve"> PAGEREF _Toc182919127 \h </w:instrText>
             </w:r>
             <w:r>
               <w:rPr>
@@ -1362,7 +1362,7 @@
               <w14:ligatures w14:val="standardContextual"/>
             </w:rPr>
           </w:pPr>
-          <w:hyperlink w:anchor="_Toc181296770" w:history="1">
+          <w:hyperlink w:anchor="_Toc182919128" w:history="1">
             <w:r>
               <w:rPr>
                 <w:rStyle w:val="Hipervnculo"/>
@@ -1389,7 +1389,7 @@
                 <w:noProof/>
                 <w:webHidden/>
               </w:rPr>
-              <w:instrText xml:space="preserve"> PAGEREF _Toc181296770 \h </w:instrText>
+              <w:instrText xml:space="preserve"> PAGEREF _Toc182919128 \h </w:instrText>
             </w:r>
             <w:r>
               <w:rPr>
@@ -1409,7 +1409,7 @@
                 <w:noProof/>
                 <w:webHidden/>
               </w:rPr>
-              <w:t>4</w:t>
+              <w:t>5</w:t>
             </w:r>
             <w:r>
               <w:rPr>
@@ -1435,7 +1435,7 @@
               <w14:ligatures w14:val="standardContextual"/>
             </w:rPr>
           </w:pPr>
-          <w:hyperlink w:anchor="_Toc181296771" w:history="1">
+          <w:hyperlink w:anchor="_Toc182919129" w:history="1">
             <w:r>
               <w:rPr>
                 <w:rStyle w:val="Hipervnculo"/>
@@ -1462,7 +1462,7 @@
                 <w:noProof/>
                 <w:webHidden/>
               </w:rPr>
-              <w:instrText xml:space="preserve"> PAGEREF _Toc181296771 \h </w:instrText>
+              <w:instrText xml:space="preserve"> PAGEREF _Toc182919129 \h </w:instrText>
             </w:r>
             <w:r>
               <w:rPr>
@@ -1508,7 +1508,7 @@
               <w14:ligatures w14:val="standardContextual"/>
             </w:rPr>
           </w:pPr>
-          <w:hyperlink w:anchor="_Toc181296772" w:history="1">
+          <w:hyperlink w:anchor="_Toc182919130" w:history="1">
             <w:r>
               <w:rPr>
                 <w:rStyle w:val="Hipervnculo"/>
@@ -1536,7 +1536,7 @@
                 <w:noProof/>
                 <w:webHidden/>
               </w:rPr>
-              <w:instrText xml:space="preserve"> PAGEREF _Toc181296772 \h </w:instrText>
+              <w:instrText xml:space="preserve"> PAGEREF _Toc182919130 \h </w:instrText>
             </w:r>
             <w:r>
               <w:rPr>
@@ -1556,7 +1556,7 @@
                 <w:noProof/>
                 <w:webHidden/>
               </w:rPr>
-              <w:t>7</w:t>
+              <w:t>6</w:t>
             </w:r>
             <w:r>
               <w:rPr>
@@ -1582,7 +1582,7 @@
               <w14:ligatures w14:val="standardContextual"/>
             </w:rPr>
           </w:pPr>
-          <w:hyperlink w:anchor="_Toc181296773" w:history="1">
+          <w:hyperlink w:anchor="_Toc182919131" w:history="1">
             <w:r>
               <w:rPr>
                 <w:rStyle w:val="Hipervnculo"/>
@@ -1609,7 +1609,7 @@
                 <w:noProof/>
                 <w:webHidden/>
               </w:rPr>
-              <w:instrText xml:space="preserve"> PAGEREF _Toc181296773 \h </w:instrText>
+              <w:instrText xml:space="preserve"> PAGEREF _Toc182919131 \h </w:instrText>
             </w:r>
             <w:r>
               <w:rPr>
@@ -1629,7 +1629,7 @@
                 <w:noProof/>
                 <w:webHidden/>
               </w:rPr>
-              <w:t>7</w:t>
+              <w:t>6</w:t>
             </w:r>
             <w:r>
               <w:rPr>
@@ -1655,7 +1655,7 @@
               <w14:ligatures w14:val="standardContextual"/>
             </w:rPr>
           </w:pPr>
-          <w:hyperlink w:anchor="_Toc181296774" w:history="1">
+          <w:hyperlink w:anchor="_Toc182919132" w:history="1">
             <w:r>
               <w:rPr>
                 <w:rStyle w:val="Hipervnculo"/>
@@ -1682,7 +1682,7 @@
                 <w:noProof/>
                 <w:webHidden/>
               </w:rPr>
-              <w:instrText xml:space="preserve"> PAGEREF _Toc181296774 \h </w:instrText>
+              <w:instrText xml:space="preserve"> PAGEREF _Toc182919132 \h </w:instrText>
             </w:r>
             <w:r>
               <w:rPr>
@@ -1728,7 +1728,7 @@
               <w14:ligatures w14:val="standardContextual"/>
             </w:rPr>
           </w:pPr>
-          <w:hyperlink w:anchor="_Toc181296775" w:history="1">
+          <w:hyperlink w:anchor="_Toc182919133" w:history="1">
             <w:r>
               <w:rPr>
                 <w:rStyle w:val="Hipervnculo"/>
@@ -1755,7 +1755,7 @@
                 <w:noProof/>
                 <w:webHidden/>
               </w:rPr>
-              <w:instrText xml:space="preserve"> PAGEREF _Toc181296775 \h </w:instrText>
+              <w:instrText xml:space="preserve"> PAGEREF _Toc182919133 \h </w:instrText>
             </w:r>
             <w:r>
               <w:rPr>
@@ -1801,7 +1801,7 @@
               <w14:ligatures w14:val="standardContextual"/>
             </w:rPr>
           </w:pPr>
-          <w:hyperlink w:anchor="_Toc181296776" w:history="1">
+          <w:hyperlink w:anchor="_Toc182919134" w:history="1">
             <w:r>
               <w:rPr>
                 <w:rStyle w:val="Hipervnculo"/>
@@ -1828,7 +1828,7 @@
                 <w:noProof/>
                 <w:webHidden/>
               </w:rPr>
-              <w:instrText xml:space="preserve"> PAGEREF _Toc181296776 \h </w:instrText>
+              <w:instrText xml:space="preserve"> PAGEREF _Toc182919134 \h </w:instrText>
             </w:r>
             <w:r>
               <w:rPr>
@@ -1874,7 +1874,7 @@
               <w14:ligatures w14:val="standardContextual"/>
             </w:rPr>
           </w:pPr>
-          <w:hyperlink w:anchor="_Toc181296777" w:history="1">
+          <w:hyperlink w:anchor="_Toc182919135" w:history="1">
             <w:r>
               <w:rPr>
                 <w:rStyle w:val="Hipervnculo"/>
@@ -1901,7 +1901,7 @@
                 <w:noProof/>
                 <w:webHidden/>
               </w:rPr>
-              <w:instrText xml:space="preserve"> PAGEREF _Toc181296777 \h </w:instrText>
+              <w:instrText xml:space="preserve"> PAGEREF _Toc182919135 \h </w:instrText>
             </w:r>
             <w:r>
               <w:rPr>
@@ -1921,7 +1921,7 @@
                 <w:noProof/>
                 <w:webHidden/>
               </w:rPr>
-              <w:t>8</w:t>
+              <w:t>7</w:t>
             </w:r>
             <w:r>
               <w:rPr>
@@ -1947,7 +1947,7 @@
               <w14:ligatures w14:val="standardContextual"/>
             </w:rPr>
           </w:pPr>
-          <w:hyperlink w:anchor="_Toc181296778" w:history="1">
+          <w:hyperlink w:anchor="_Toc182919136" w:history="1">
             <w:r>
               <w:rPr>
                 <w:rStyle w:val="Hipervnculo"/>
@@ -1974,7 +1974,7 @@
                 <w:noProof/>
                 <w:webHidden/>
               </w:rPr>
-              <w:instrText xml:space="preserve"> PAGEREF _Toc181296778 \h </w:instrText>
+              <w:instrText xml:space="preserve"> PAGEREF _Toc182919136 \h </w:instrText>
             </w:r>
             <w:r>
               <w:rPr>
@@ -1994,7 +1994,7 @@
                 <w:noProof/>
                 <w:webHidden/>
               </w:rPr>
-              <w:t>8</w:t>
+              <w:t>7</w:t>
             </w:r>
             <w:r>
               <w:rPr>
@@ -2020,7 +2020,7 @@
               <w14:ligatures w14:val="standardContextual"/>
             </w:rPr>
           </w:pPr>
-          <w:hyperlink w:anchor="_Toc181296779" w:history="1">
+          <w:hyperlink w:anchor="_Toc182919137" w:history="1">
             <w:r>
               <w:rPr>
                 <w:rStyle w:val="Hipervnculo"/>
@@ -2047,7 +2047,7 @@
                 <w:noProof/>
                 <w:webHidden/>
               </w:rPr>
-              <w:instrText xml:space="preserve"> PAGEREF _Toc181296779 \h </w:instrText>
+              <w:instrText xml:space="preserve"> PAGEREF _Toc182919137 \h </w:instrText>
             </w:r>
             <w:r>
               <w:rPr>
@@ -2067,7 +2067,7 @@
                 <w:noProof/>
                 <w:webHidden/>
               </w:rPr>
-              <w:t>8</w:t>
+              <w:t>7</w:t>
             </w:r>
             <w:r>
               <w:rPr>
@@ -2122,7 +2122,7 @@
       <w:pPr>
         <w:pStyle w:val="PSI-Ttulo1"/>
       </w:pPr>
-      <w:bookmarkStart w:id="0" w:name="_Toc181296765"/>
+      <w:bookmarkStart w:id="0" w:name="_Toc182919123"/>
       <w:r>
         <w:t>Introducción</w:t>
       </w:r>
@@ -2149,7 +2149,7 @@
       <w:pPr>
         <w:pStyle w:val="PSI-Ttulo2"/>
       </w:pPr>
-      <w:bookmarkStart w:id="1" w:name="_Toc181296766"/>
+      <w:bookmarkStart w:id="1" w:name="_Toc182919124"/>
       <w:r>
         <w:t>Propósito</w:t>
       </w:r>
@@ -2179,7 +2179,7 @@
       <w:pPr>
         <w:pStyle w:val="PSI-Ttulo2"/>
       </w:pPr>
-      <w:bookmarkStart w:id="2" w:name="_Toc181296767"/>
+      <w:bookmarkStart w:id="2" w:name="_Toc182919125"/>
       <w:r>
         <w:t>Referencias</w:t>
       </w:r>
@@ -2243,7 +2243,7 @@
       <w:pPr>
         <w:pStyle w:val="PSI-Ttulo1"/>
       </w:pPr>
-      <w:bookmarkStart w:id="3" w:name="_Toc181296768"/>
+      <w:bookmarkStart w:id="3" w:name="_Toc182919126"/>
       <w:r>
         <w:t>Objetivos</w:t>
       </w:r>
@@ -2253,7 +2253,7 @@
       <w:pPr>
         <w:pStyle w:val="PSI-Ttulo2"/>
       </w:pPr>
-      <w:bookmarkStart w:id="4" w:name="_Toc181296769"/>
+      <w:bookmarkStart w:id="4" w:name="_Toc182919127"/>
       <w:r>
         <w:t>Criterios de Evaluación</w:t>
       </w:r>
@@ -2389,7 +2389,7 @@
       <w:pPr>
         <w:pStyle w:val="PSI-Ttulo2"/>
       </w:pPr>
-      <w:bookmarkStart w:id="5" w:name="_Toc181296770"/>
+      <w:bookmarkStart w:id="5" w:name="_Toc182919128"/>
       <w:r>
         <w:lastRenderedPageBreak/>
         <w:t>Elementos de la Línea Base</w:t>
@@ -2501,7 +2501,7 @@
       <w:pPr>
         <w:pStyle w:val="PSI-Ttulo1"/>
       </w:pPr>
-      <w:bookmarkStart w:id="6" w:name="_Toc181296771"/>
+      <w:bookmarkStart w:id="6" w:name="_Toc182919129"/>
       <w:r>
         <w:t>Planificación</w:t>
       </w:r>
@@ -2510,15 +2510,14 @@
     <w:tbl>
       <w:tblPr>
         <w:tblStyle w:val="Tablaconcuadrcula"/>
-        <w:tblW w:w="4022" w:type="pct"/>
+        <w:tblW w:w="5000" w:type="pct"/>
         <w:jc w:val="center"/>
         <w:tblLook w:val="01E0" w:firstRow="1" w:lastRow="1" w:firstColumn="1" w:lastColumn="1" w:noHBand="0" w:noVBand="0"/>
       </w:tblPr>
       <w:tblGrid>
-        <w:gridCol w:w="3115"/>
-        <w:gridCol w:w="1186"/>
-        <w:gridCol w:w="1186"/>
-        <w:gridCol w:w="1346"/>
+        <w:gridCol w:w="4823"/>
+        <w:gridCol w:w="1836"/>
+        <w:gridCol w:w="1835"/>
       </w:tblGrid>
       <w:tr>
         <w:trPr>
@@ -2527,7 +2526,7 @@
         </w:trPr>
         <w:tc>
           <w:tcPr>
-            <w:tcW w:w="2279" w:type="pct"/>
+            <w:tcW w:w="2839" w:type="pct"/>
             <w:shd w:val="clear" w:color="auto" w:fill="E6E6E6"/>
             <w:vAlign w:val="center"/>
           </w:tcPr>
@@ -2552,7 +2551,7 @@
         </w:tc>
         <w:tc>
           <w:tcPr>
-            <w:tcW w:w="868" w:type="pct"/>
+            <w:tcW w:w="1081" w:type="pct"/>
             <w:shd w:val="clear" w:color="auto" w:fill="E6E6E6"/>
             <w:vAlign w:val="center"/>
           </w:tcPr>
@@ -2565,7 +2564,6 @@
                 <w:szCs w:val="22"/>
               </w:rPr>
             </w:pPr>
-            <w:proofErr w:type="spellStart"/>
             <w:r>
               <w:rPr>
                 <w:rFonts w:asciiTheme="minorHAnsi" w:hAnsiTheme="minorHAnsi" w:cstheme="minorHAnsi"/>
@@ -2574,12 +2572,11 @@
               </w:rPr>
               <w:t>Inicio</w:t>
             </w:r>
-            <w:proofErr w:type="spellEnd"/>
           </w:p>
         </w:tc>
         <w:tc>
           <w:tcPr>
-            <w:tcW w:w="868" w:type="pct"/>
+            <w:tcW w:w="1080" w:type="pct"/>
             <w:shd w:val="clear" w:color="auto" w:fill="E6E6E6"/>
             <w:vAlign w:val="center"/>
           </w:tcPr>
@@ -2600,32 +2597,6 @@
               </w:rPr>
               <w:t>Fin</w:t>
             </w:r>
-          </w:p>
-        </w:tc>
-        <w:tc>
-          <w:tcPr>
-            <w:tcW w:w="985" w:type="pct"/>
-            <w:shd w:val="clear" w:color="auto" w:fill="E6E6E6"/>
-          </w:tcPr>
-          <w:p>
-            <w:pPr>
-              <w:jc w:val="center"/>
-              <w:rPr>
-                <w:rFonts w:asciiTheme="minorHAnsi" w:hAnsiTheme="minorHAnsi" w:cstheme="minorHAnsi"/>
-                <w:sz w:val="22"/>
-                <w:szCs w:val="22"/>
-              </w:rPr>
-            </w:pPr>
-            <w:proofErr w:type="spellStart"/>
-            <w:r>
-              <w:rPr>
-                <w:rFonts w:asciiTheme="minorHAnsi" w:hAnsiTheme="minorHAnsi" w:cstheme="minorHAnsi"/>
-                <w:sz w:val="22"/>
-                <w:szCs w:val="22"/>
-              </w:rPr>
-              <w:t>Responsable</w:t>
-            </w:r>
-            <w:proofErr w:type="spellEnd"/>
           </w:p>
         </w:tc>
       </w:tr>
@@ -2636,7 +2607,7 @@
         </w:trPr>
         <w:tc>
           <w:tcPr>
-            <w:tcW w:w="2279" w:type="pct"/>
+            <w:tcW w:w="2839" w:type="pct"/>
             <w:vAlign w:val="center"/>
           </w:tcPr>
           <w:p>
@@ -2665,7 +2636,7 @@
         </w:tc>
         <w:tc>
           <w:tcPr>
-            <w:tcW w:w="868" w:type="pct"/>
+            <w:tcW w:w="1081" w:type="pct"/>
             <w:vAlign w:val="center"/>
           </w:tcPr>
           <w:p>
@@ -2689,24 +2660,13 @@
                 <w:szCs w:val="22"/>
                 <w:lang w:val="es-AR"/>
               </w:rPr>
-              <w:t>19/1/</w:t>
-            </w:r>
-            <w:r>
-              <w:rPr>
-                <w:rFonts w:asciiTheme="minorHAnsi" w:hAnsiTheme="minorHAnsi" w:cstheme="minorHAnsi"/>
-                <w:b/>
-                <w:bCs/>
-                <w:sz w:val="22"/>
-                <w:szCs w:val="22"/>
-                <w:lang w:val="es-AR"/>
-              </w:rPr>
-              <w:t>2025</w:t>
+              <w:t>19/1/2025</w:t>
             </w:r>
           </w:p>
         </w:tc>
         <w:tc>
           <w:tcPr>
-            <w:tcW w:w="868" w:type="pct"/>
+            <w:tcW w:w="1080" w:type="pct"/>
             <w:vAlign w:val="center"/>
           </w:tcPr>
           <w:p>
@@ -2730,59 +2690,8 @@
                 <w:szCs w:val="22"/>
                 <w:lang w:val="es-AR"/>
               </w:rPr>
-              <w:t>2</w:t>
-            </w:r>
-            <w:r>
-              <w:rPr>
-                <w:rFonts w:asciiTheme="minorHAnsi" w:hAnsiTheme="minorHAnsi" w:cstheme="minorHAnsi"/>
-                <w:b/>
-                <w:bCs/>
-                <w:sz w:val="22"/>
-                <w:szCs w:val="22"/>
-                <w:lang w:val="es-AR"/>
-              </w:rPr>
-              <w:t>5</w:t>
-            </w:r>
-            <w:r>
-              <w:rPr>
-                <w:rFonts w:asciiTheme="minorHAnsi" w:hAnsiTheme="minorHAnsi" w:cstheme="minorHAnsi"/>
-                <w:b/>
-                <w:bCs/>
-                <w:sz w:val="22"/>
-                <w:szCs w:val="22"/>
-                <w:lang w:val="es-AR"/>
-              </w:rPr>
-              <w:t>/1/</w:t>
-            </w:r>
-            <w:r>
-              <w:rPr>
-                <w:rFonts w:asciiTheme="minorHAnsi" w:hAnsiTheme="minorHAnsi" w:cstheme="minorHAnsi"/>
-                <w:b/>
-                <w:bCs/>
-                <w:sz w:val="22"/>
-                <w:szCs w:val="22"/>
-                <w:lang w:val="es-AR"/>
-              </w:rPr>
-              <w:t>2025</w:t>
-            </w:r>
-          </w:p>
-        </w:tc>
-        <w:tc>
-          <w:tcPr>
-            <w:tcW w:w="985" w:type="pct"/>
-          </w:tcPr>
-          <w:p>
-            <w:pPr>
-              <w:jc w:val="center"/>
-              <w:rPr>
-                <w:rFonts w:asciiTheme="minorHAnsi" w:hAnsiTheme="minorHAnsi" w:cstheme="minorHAnsi"/>
-                <w:b/>
-                <w:bCs/>
-                <w:sz w:val="22"/>
-                <w:szCs w:val="22"/>
-                <w:lang w:val="es-AR"/>
-              </w:rPr>
-            </w:pPr>
+              <w:t>25/1/2025</w:t>
+            </w:r>
           </w:p>
         </w:tc>
       </w:tr>
@@ -2793,7 +2702,7 @@
         </w:trPr>
         <w:tc>
           <w:tcPr>
-            <w:tcW w:w="2279" w:type="pct"/>
+            <w:tcW w:w="2839" w:type="pct"/>
             <w:vAlign w:val="center"/>
           </w:tcPr>
           <w:p>
@@ -2818,7 +2727,7 @@
         </w:tc>
         <w:tc>
           <w:tcPr>
-            <w:tcW w:w="868" w:type="pct"/>
+            <w:tcW w:w="1081" w:type="pct"/>
             <w:vAlign w:val="center"/>
           </w:tcPr>
           <w:p>
@@ -2844,7 +2753,7 @@
         </w:tc>
         <w:tc>
           <w:tcPr>
-            <w:tcW w:w="868" w:type="pct"/>
+            <w:tcW w:w="1080" w:type="pct"/>
             <w:vAlign w:val="center"/>
           </w:tcPr>
           <w:p>
@@ -2864,42 +2773,8 @@
                 <w:szCs w:val="22"/>
                 <w:lang w:val="es-AR"/>
               </w:rPr>
-              <w:t>2</w:t>
-            </w:r>
-            <w:r>
-              <w:rPr>
-                <w:rFonts w:asciiTheme="minorHAnsi" w:hAnsiTheme="minorHAnsi" w:cstheme="minorHAnsi"/>
-                <w:sz w:val="22"/>
-                <w:szCs w:val="22"/>
-                <w:lang w:val="es-AR"/>
-              </w:rPr>
-              <w:t>1</w:t>
-            </w:r>
-            <w:r>
-              <w:rPr>
-                <w:rFonts w:asciiTheme="minorHAnsi" w:hAnsiTheme="minorHAnsi" w:cstheme="minorHAnsi"/>
-                <w:sz w:val="22"/>
-                <w:szCs w:val="22"/>
-                <w:lang w:val="es-AR"/>
-              </w:rPr>
-              <w:t>/1/2025</w:t>
-            </w:r>
-          </w:p>
-        </w:tc>
-        <w:tc>
-          <w:tcPr>
-            <w:tcW w:w="985" w:type="pct"/>
-          </w:tcPr>
-          <w:p>
-            <w:pPr>
-              <w:jc w:val="center"/>
-              <w:rPr>
-                <w:rFonts w:asciiTheme="minorHAnsi" w:hAnsiTheme="minorHAnsi" w:cstheme="minorHAnsi"/>
-                <w:sz w:val="22"/>
-                <w:szCs w:val="22"/>
-                <w:lang w:val="es-AR"/>
-              </w:rPr>
-            </w:pPr>
+              <w:t>21/1/2025</w:t>
+            </w:r>
           </w:p>
         </w:tc>
       </w:tr>
@@ -2910,35 +2785,41 @@
         </w:trPr>
         <w:tc>
           <w:tcPr>
-            <w:tcW w:w="2279" w:type="pct"/>
+            <w:tcW w:w="2839" w:type="pct"/>
             <w:vAlign w:val="center"/>
           </w:tcPr>
           <w:p>
             <w:pPr>
               <w:rPr>
-                <w:rFonts w:cstheme="minorHAnsi"/>
+                <w:rFonts w:asciiTheme="minorHAnsi" w:hAnsiTheme="minorHAnsi" w:cstheme="minorHAnsi"/>
+                <w:sz w:val="22"/>
+                <w:szCs w:val="22"/>
                 <w:lang w:val="es-AR"/>
               </w:rPr>
             </w:pPr>
             <w:r>
               <w:rPr>
-                <w:rFonts w:cstheme="minorHAnsi"/>
-                <w:lang w:val="es-AR"/>
-              </w:rPr>
-              <w:t>Identificar, evaluar y planificar riesgos de la etapa C4</w:t>
+                <w:rFonts w:asciiTheme="minorHAnsi" w:hAnsiTheme="minorHAnsi" w:cstheme="minorHAnsi"/>
+                <w:sz w:val="22"/>
+                <w:szCs w:val="22"/>
+                <w:lang w:val="es-AR"/>
+              </w:rPr>
+              <w:t>Revisar y corregir documentación</w:t>
             </w:r>
           </w:p>
         </w:tc>
         <w:tc>
           <w:tcPr>
-            <w:tcW w:w="868" w:type="pct"/>
+            <w:tcW w:w="1081" w:type="pct"/>
             <w:vAlign w:val="center"/>
           </w:tcPr>
           <w:p>
             <w:pPr>
               <w:jc w:val="center"/>
               <w:rPr>
-                <w:rFonts w:cstheme="minorHAnsi"/>
+                <w:rFonts w:asciiTheme="minorHAnsi" w:hAnsiTheme="minorHAnsi" w:cstheme="minorHAnsi"/>
+                <w:sz w:val="22"/>
+                <w:szCs w:val="22"/>
                 <w:lang w:val="es-AR"/>
               </w:rPr>
             </w:pPr>
@@ -2949,20 +2830,22 @@
                 <w:szCs w:val="22"/>
                 <w:lang w:val="es-AR"/>
               </w:rPr>
-              <w:t>19/1/2025</w:t>
+              <w:t>22/1/2025</w:t>
             </w:r>
           </w:p>
         </w:tc>
         <w:tc>
           <w:tcPr>
-            <w:tcW w:w="868" w:type="pct"/>
+            <w:tcW w:w="1080" w:type="pct"/>
             <w:vAlign w:val="center"/>
           </w:tcPr>
           <w:p>
             <w:pPr>
               <w:jc w:val="center"/>
               <w:rPr>
-                <w:rFonts w:cstheme="minorHAnsi"/>
+                <w:rFonts w:asciiTheme="minorHAnsi" w:hAnsiTheme="minorHAnsi" w:cstheme="minorHAnsi"/>
+                <w:sz w:val="22"/>
+                <w:szCs w:val="22"/>
                 <w:lang w:val="es-AR"/>
               </w:rPr>
             </w:pPr>
@@ -2973,40 +2856,8 @@
                 <w:szCs w:val="22"/>
                 <w:lang w:val="es-AR"/>
               </w:rPr>
-              <w:t>2</w:t>
-            </w:r>
-            <w:r>
-              <w:rPr>
-                <w:rFonts w:asciiTheme="minorHAnsi" w:hAnsiTheme="minorHAnsi" w:cstheme="minorHAnsi"/>
-                <w:sz w:val="22"/>
-                <w:szCs w:val="22"/>
-                <w:lang w:val="es-AR"/>
-              </w:rPr>
-              <w:t>1</w:t>
-            </w:r>
-            <w:r>
-              <w:rPr>
-                <w:rFonts w:asciiTheme="minorHAnsi" w:hAnsiTheme="minorHAnsi" w:cstheme="minorHAnsi"/>
-                <w:sz w:val="22"/>
-                <w:szCs w:val="22"/>
-                <w:lang w:val="es-AR"/>
-              </w:rPr>
-              <w:t>/1/2025</w:t>
-            </w:r>
-          </w:p>
-        </w:tc>
-        <w:tc>
-          <w:tcPr>
-            <w:tcW w:w="985" w:type="pct"/>
-          </w:tcPr>
-          <w:p>
-            <w:pPr>
-              <w:jc w:val="center"/>
-              <w:rPr>
-                <w:rFonts w:cstheme="minorHAnsi"/>
-                <w:lang w:val="es-AR"/>
-              </w:rPr>
-            </w:pPr>
+              <w:t>25/1/2025</w:t>
+            </w:r>
           </w:p>
         </w:tc>
       </w:tr>
@@ -3017,35 +2868,41 @@
         </w:trPr>
         <w:tc>
           <w:tcPr>
-            <w:tcW w:w="2279" w:type="pct"/>
+            <w:tcW w:w="2839" w:type="pct"/>
             <w:vAlign w:val="center"/>
           </w:tcPr>
           <w:p>
             <w:pPr>
               <w:rPr>
-                <w:rFonts w:cstheme="minorHAnsi"/>
+                <w:rFonts w:asciiTheme="minorHAnsi" w:hAnsiTheme="minorHAnsi" w:cstheme="minorHAnsi"/>
+                <w:sz w:val="22"/>
+                <w:szCs w:val="22"/>
                 <w:lang w:val="es-AR"/>
               </w:rPr>
             </w:pPr>
             <w:r>
               <w:rPr>
-                <w:rFonts w:cstheme="minorHAnsi"/>
-                <w:lang w:val="es-AR"/>
-              </w:rPr>
-              <w:t>Realizar estimación de la etapa C4</w:t>
+                <w:rFonts w:asciiTheme="minorHAnsi" w:hAnsiTheme="minorHAnsi" w:cstheme="minorHAnsi"/>
+                <w:sz w:val="22"/>
+                <w:szCs w:val="22"/>
+                <w:lang w:val="es-AR"/>
+              </w:rPr>
+              <w:t>Ejecutar planes de respuesta a los riesgos identificados</w:t>
             </w:r>
           </w:p>
         </w:tc>
         <w:tc>
           <w:tcPr>
-            <w:tcW w:w="868" w:type="pct"/>
+            <w:tcW w:w="1081" w:type="pct"/>
             <w:vAlign w:val="center"/>
           </w:tcPr>
           <w:p>
             <w:pPr>
               <w:jc w:val="center"/>
               <w:rPr>
-                <w:rFonts w:cstheme="minorHAnsi"/>
+                <w:rFonts w:asciiTheme="minorHAnsi" w:hAnsiTheme="minorHAnsi" w:cstheme="minorHAnsi"/>
+                <w:sz w:val="22"/>
+                <w:szCs w:val="22"/>
                 <w:lang w:val="es-AR"/>
               </w:rPr>
             </w:pPr>
@@ -3062,14 +2919,16 @@
         </w:tc>
         <w:tc>
           <w:tcPr>
-            <w:tcW w:w="868" w:type="pct"/>
+            <w:tcW w:w="1080" w:type="pct"/>
             <w:vAlign w:val="center"/>
           </w:tcPr>
           <w:p>
             <w:pPr>
               <w:jc w:val="center"/>
               <w:rPr>
-                <w:rFonts w:cstheme="minorHAnsi"/>
+                <w:rFonts w:asciiTheme="minorHAnsi" w:hAnsiTheme="minorHAnsi" w:cstheme="minorHAnsi"/>
+                <w:sz w:val="22"/>
+                <w:szCs w:val="22"/>
                 <w:lang w:val="es-AR"/>
               </w:rPr>
             </w:pPr>
@@ -3080,40 +2939,8 @@
                 <w:szCs w:val="22"/>
                 <w:lang w:val="es-AR"/>
               </w:rPr>
-              <w:t>2</w:t>
-            </w:r>
-            <w:r>
-              <w:rPr>
-                <w:rFonts w:asciiTheme="minorHAnsi" w:hAnsiTheme="minorHAnsi" w:cstheme="minorHAnsi"/>
-                <w:sz w:val="22"/>
-                <w:szCs w:val="22"/>
-                <w:lang w:val="es-AR"/>
-              </w:rPr>
-              <w:t>1</w:t>
-            </w:r>
-            <w:r>
-              <w:rPr>
-                <w:rFonts w:asciiTheme="minorHAnsi" w:hAnsiTheme="minorHAnsi" w:cstheme="minorHAnsi"/>
-                <w:sz w:val="22"/>
-                <w:szCs w:val="22"/>
-                <w:lang w:val="es-AR"/>
-              </w:rPr>
-              <w:t>/1/2025</w:t>
-            </w:r>
-          </w:p>
-        </w:tc>
-        <w:tc>
-          <w:tcPr>
-            <w:tcW w:w="985" w:type="pct"/>
-          </w:tcPr>
-          <w:p>
-            <w:pPr>
-              <w:jc w:val="center"/>
-              <w:rPr>
-                <w:rFonts w:cstheme="minorHAnsi"/>
-                <w:lang w:val="es-AR"/>
-              </w:rPr>
-            </w:pPr>
+              <w:t>28/1/2025</w:t>
+            </w:r>
           </w:p>
         </w:tc>
       </w:tr>
@@ -3124,13 +2951,15 @@
         </w:trPr>
         <w:tc>
           <w:tcPr>
-            <w:tcW w:w="2279" w:type="pct"/>
+            <w:tcW w:w="2839" w:type="pct"/>
             <w:vAlign w:val="center"/>
           </w:tcPr>
           <w:p>
             <w:pPr>
               <w:rPr>
-                <w:rFonts w:cstheme="minorHAnsi"/>
+                <w:rFonts w:asciiTheme="minorHAnsi" w:hAnsiTheme="minorHAnsi" w:cstheme="minorHAnsi"/>
+                <w:sz w:val="22"/>
+                <w:szCs w:val="22"/>
                 <w:lang w:val="es-AR"/>
               </w:rPr>
             </w:pPr>
@@ -3141,94 +2970,60 @@
                 <w:szCs w:val="22"/>
                 <w:lang w:val="es-AR"/>
               </w:rPr>
-              <w:t>Revisar y corregir documentación</w:t>
+              <w:t>Elaborar plan de iteración C5</w:t>
             </w:r>
           </w:p>
         </w:tc>
         <w:tc>
           <w:tcPr>
-            <w:tcW w:w="868" w:type="pct"/>
+            <w:tcW w:w="1081" w:type="pct"/>
             <w:vAlign w:val="center"/>
           </w:tcPr>
           <w:p>
             <w:pPr>
               <w:jc w:val="center"/>
               <w:rPr>
-                <w:rFonts w:cstheme="minorHAnsi"/>
+                <w:rFonts w:asciiTheme="minorHAnsi" w:hAnsiTheme="minorHAnsi" w:cstheme="minorHAnsi"/>
+                <w:sz w:val="22"/>
+                <w:szCs w:val="22"/>
                 <w:lang w:val="es-AR"/>
               </w:rPr>
             </w:pPr>
             <w:r>
               <w:rPr>
-                <w:rFonts w:cstheme="minorHAnsi"/>
-                <w:lang w:val="es-AR"/>
-              </w:rPr>
-              <w:t>2</w:t>
-            </w:r>
-            <w:r>
-              <w:rPr>
-                <w:rFonts w:cstheme="minorHAnsi"/>
-                <w:lang w:val="es-AR"/>
-              </w:rPr>
-              <w:t>2</w:t>
-            </w:r>
-            <w:r>
-              <w:rPr>
-                <w:rFonts w:cstheme="minorHAnsi"/>
-                <w:lang w:val="es-AR"/>
-              </w:rPr>
-              <w:t>/1/2025</w:t>
+                <w:rFonts w:asciiTheme="minorHAnsi" w:hAnsiTheme="minorHAnsi" w:cstheme="minorHAnsi"/>
+                <w:sz w:val="22"/>
+                <w:szCs w:val="22"/>
+                <w:lang w:val="es-AR"/>
+              </w:rPr>
+              <w:t>25/1/2025</w:t>
             </w:r>
           </w:p>
         </w:tc>
         <w:tc>
           <w:tcPr>
-            <w:tcW w:w="868" w:type="pct"/>
+            <w:tcW w:w="1080" w:type="pct"/>
             <w:vAlign w:val="center"/>
           </w:tcPr>
           <w:p>
             <w:pPr>
               <w:jc w:val="center"/>
               <w:rPr>
-                <w:rFonts w:cstheme="minorHAnsi"/>
+                <w:rFonts w:asciiTheme="minorHAnsi" w:hAnsiTheme="minorHAnsi" w:cstheme="minorHAnsi"/>
+                <w:sz w:val="22"/>
+                <w:szCs w:val="22"/>
                 <w:lang w:val="es-AR"/>
               </w:rPr>
             </w:pPr>
             <w:r>
               <w:rPr>
-                <w:rFonts w:cstheme="minorHAnsi"/>
-                <w:lang w:val="es-AR"/>
-              </w:rPr>
-              <w:t>2</w:t>
-            </w:r>
-            <w:r>
-              <w:rPr>
-                <w:rFonts w:cstheme="minorHAnsi"/>
-                <w:lang w:val="es-AR"/>
-              </w:rPr>
-              <w:t>5</w:t>
-            </w:r>
-            <w:r>
-              <w:rPr>
-                <w:rFonts w:cstheme="minorHAnsi"/>
-                <w:lang w:val="es-AR"/>
-              </w:rPr>
-              <w:t>/1/2025</w:t>
-            </w:r>
-          </w:p>
-        </w:tc>
-        <w:tc>
-          <w:tcPr>
-            <w:tcW w:w="985" w:type="pct"/>
-          </w:tcPr>
-          <w:p>
-            <w:pPr>
-              <w:jc w:val="center"/>
-              <w:rPr>
-                <w:rFonts w:cstheme="minorHAnsi"/>
-                <w:lang w:val="es-AR"/>
-              </w:rPr>
-            </w:pPr>
+                <w:rFonts w:asciiTheme="minorHAnsi" w:hAnsiTheme="minorHAnsi" w:cstheme="minorHAnsi"/>
+                <w:sz w:val="22"/>
+                <w:szCs w:val="22"/>
+                <w:lang w:val="es-AR"/>
+              </w:rPr>
+              <w:t>27/1/2025</w:t>
+            </w:r>
           </w:p>
         </w:tc>
       </w:tr>
@@ -3239,95 +3034,79 @@
         </w:trPr>
         <w:tc>
           <w:tcPr>
-            <w:tcW w:w="2279" w:type="pct"/>
+            <w:tcW w:w="2839" w:type="pct"/>
             <w:vAlign w:val="center"/>
           </w:tcPr>
           <w:p>
             <w:pPr>
               <w:rPr>
-                <w:rFonts w:cstheme="minorHAnsi"/>
+                <w:rFonts w:asciiTheme="minorHAnsi" w:hAnsiTheme="minorHAnsi" w:cstheme="minorHAnsi"/>
+                <w:sz w:val="22"/>
+                <w:szCs w:val="22"/>
                 <w:lang w:val="es-AR"/>
               </w:rPr>
             </w:pPr>
             <w:r>
               <w:rPr>
-                <w:rFonts w:cstheme="minorHAnsi"/>
-                <w:lang w:val="es-AR"/>
-              </w:rPr>
-              <w:t>Ejecutar planes de respuesta a los riesgos identificados</w:t>
+                <w:rFonts w:asciiTheme="minorHAnsi" w:hAnsiTheme="minorHAnsi" w:cstheme="minorHAnsi"/>
+                <w:sz w:val="22"/>
+                <w:szCs w:val="22"/>
+                <w:lang w:val="es-AR"/>
+              </w:rPr>
+              <w:t>Identificar, evaluar y planificar riesgos de la etapa C5</w:t>
             </w:r>
           </w:p>
         </w:tc>
         <w:tc>
           <w:tcPr>
-            <w:tcW w:w="868" w:type="pct"/>
+            <w:tcW w:w="1081" w:type="pct"/>
             <w:vAlign w:val="center"/>
           </w:tcPr>
           <w:p>
             <w:pPr>
               <w:jc w:val="center"/>
               <w:rPr>
-                <w:rFonts w:cstheme="minorHAnsi"/>
+                <w:rFonts w:asciiTheme="minorHAnsi" w:hAnsiTheme="minorHAnsi" w:cstheme="minorHAnsi"/>
+                <w:sz w:val="22"/>
+                <w:szCs w:val="22"/>
                 <w:lang w:val="es-AR"/>
               </w:rPr>
             </w:pPr>
             <w:r>
               <w:rPr>
-                <w:rFonts w:cstheme="minorHAnsi"/>
-                <w:lang w:val="es-AR"/>
-              </w:rPr>
-              <w:t>19</w:t>
-            </w:r>
-            <w:r>
-              <w:rPr>
-                <w:rFonts w:cstheme="minorHAnsi"/>
-                <w:lang w:val="es-AR"/>
-              </w:rPr>
-              <w:t>/1/2025</w:t>
+                <w:rFonts w:asciiTheme="minorHAnsi" w:hAnsiTheme="minorHAnsi" w:cstheme="minorHAnsi"/>
+                <w:sz w:val="22"/>
+                <w:szCs w:val="22"/>
+                <w:lang w:val="es-AR"/>
+              </w:rPr>
+              <w:t>25/1/2025</w:t>
             </w:r>
           </w:p>
         </w:tc>
         <w:tc>
           <w:tcPr>
-            <w:tcW w:w="868" w:type="pct"/>
+            <w:tcW w:w="1080" w:type="pct"/>
             <w:vAlign w:val="center"/>
           </w:tcPr>
           <w:p>
             <w:pPr>
               <w:jc w:val="center"/>
               <w:rPr>
-                <w:rFonts w:cstheme="minorHAnsi"/>
+                <w:rFonts w:asciiTheme="minorHAnsi" w:hAnsiTheme="minorHAnsi" w:cstheme="minorHAnsi"/>
+                <w:sz w:val="22"/>
+                <w:szCs w:val="22"/>
                 <w:lang w:val="es-AR"/>
               </w:rPr>
             </w:pPr>
             <w:r>
               <w:rPr>
-                <w:rFonts w:cstheme="minorHAnsi"/>
-                <w:lang w:val="es-AR"/>
-              </w:rPr>
-              <w:t>28</w:t>
-            </w:r>
-            <w:r>
-              <w:rPr>
-                <w:rFonts w:cstheme="minorHAnsi"/>
-                <w:lang w:val="es-AR"/>
-              </w:rPr>
-              <w:t>/1/2025</w:t>
-            </w:r>
-          </w:p>
-        </w:tc>
-        <w:tc>
-          <w:tcPr>
-            <w:tcW w:w="985" w:type="pct"/>
-          </w:tcPr>
-          <w:p>
-            <w:pPr>
-              <w:jc w:val="center"/>
-              <w:rPr>
-                <w:rFonts w:cstheme="minorHAnsi"/>
-                <w:lang w:val="es-AR"/>
-              </w:rPr>
-            </w:pPr>
+                <w:rFonts w:asciiTheme="minorHAnsi" w:hAnsiTheme="minorHAnsi" w:cstheme="minorHAnsi"/>
+                <w:sz w:val="22"/>
+                <w:szCs w:val="22"/>
+                <w:lang w:val="es-AR"/>
+              </w:rPr>
+              <w:t>27/1/2025</w:t>
+            </w:r>
           </w:p>
         </w:tc>
       </w:tr>
@@ -3338,95 +3117,79 @@
         </w:trPr>
         <w:tc>
           <w:tcPr>
-            <w:tcW w:w="2279" w:type="pct"/>
+            <w:tcW w:w="2839" w:type="pct"/>
             <w:vAlign w:val="center"/>
           </w:tcPr>
           <w:p>
             <w:pPr>
               <w:rPr>
-                <w:rFonts w:cstheme="minorHAnsi"/>
+                <w:rFonts w:asciiTheme="minorHAnsi" w:hAnsiTheme="minorHAnsi" w:cstheme="minorHAnsi"/>
+                <w:sz w:val="22"/>
+                <w:szCs w:val="22"/>
                 <w:lang w:val="es-AR"/>
               </w:rPr>
             </w:pPr>
             <w:r>
               <w:rPr>
-                <w:rFonts w:cstheme="minorHAnsi"/>
-                <w:lang w:val="es-AR"/>
-              </w:rPr>
-              <w:t>Elaborar plan de iteración C5</w:t>
+                <w:rFonts w:asciiTheme="minorHAnsi" w:hAnsiTheme="minorHAnsi" w:cstheme="minorHAnsi"/>
+                <w:sz w:val="22"/>
+                <w:szCs w:val="22"/>
+                <w:lang w:val="es-AR"/>
+              </w:rPr>
+              <w:t>Realizar estimación de la etapa C5</w:t>
             </w:r>
           </w:p>
         </w:tc>
         <w:tc>
           <w:tcPr>
-            <w:tcW w:w="868" w:type="pct"/>
+            <w:tcW w:w="1081" w:type="pct"/>
             <w:vAlign w:val="center"/>
           </w:tcPr>
           <w:p>
             <w:pPr>
               <w:jc w:val="center"/>
               <w:rPr>
-                <w:rFonts w:cstheme="minorHAnsi"/>
+                <w:rFonts w:asciiTheme="minorHAnsi" w:hAnsiTheme="minorHAnsi" w:cstheme="minorHAnsi"/>
+                <w:sz w:val="22"/>
+                <w:szCs w:val="22"/>
                 <w:lang w:val="es-AR"/>
               </w:rPr>
             </w:pPr>
             <w:r>
               <w:rPr>
-                <w:rFonts w:cstheme="minorHAnsi"/>
-                <w:lang w:val="es-AR"/>
-              </w:rPr>
-              <w:t>25</w:t>
-            </w:r>
-            <w:r>
-              <w:rPr>
-                <w:rFonts w:cstheme="minorHAnsi"/>
-                <w:lang w:val="es-AR"/>
-              </w:rPr>
-              <w:t>/1/2025</w:t>
+                <w:rFonts w:asciiTheme="minorHAnsi" w:hAnsiTheme="minorHAnsi" w:cstheme="minorHAnsi"/>
+                <w:sz w:val="22"/>
+                <w:szCs w:val="22"/>
+                <w:lang w:val="es-AR"/>
+              </w:rPr>
+              <w:t>25/1/2025</w:t>
             </w:r>
           </w:p>
         </w:tc>
         <w:tc>
           <w:tcPr>
-            <w:tcW w:w="868" w:type="pct"/>
+            <w:tcW w:w="1080" w:type="pct"/>
             <w:vAlign w:val="center"/>
           </w:tcPr>
           <w:p>
             <w:pPr>
               <w:jc w:val="center"/>
               <w:rPr>
-                <w:rFonts w:cstheme="minorHAnsi"/>
+                <w:rFonts w:asciiTheme="minorHAnsi" w:hAnsiTheme="minorHAnsi" w:cstheme="minorHAnsi"/>
+                <w:sz w:val="22"/>
+                <w:szCs w:val="22"/>
                 <w:lang w:val="es-AR"/>
               </w:rPr>
             </w:pPr>
             <w:r>
               <w:rPr>
-                <w:rFonts w:cstheme="minorHAnsi"/>
-                <w:lang w:val="es-AR"/>
-              </w:rPr>
-              <w:t>27</w:t>
-            </w:r>
-            <w:r>
-              <w:rPr>
-                <w:rFonts w:cstheme="minorHAnsi"/>
-                <w:lang w:val="es-AR"/>
-              </w:rPr>
-              <w:t>/1/2025</w:t>
-            </w:r>
-          </w:p>
-        </w:tc>
-        <w:tc>
-          <w:tcPr>
-            <w:tcW w:w="985" w:type="pct"/>
-          </w:tcPr>
-          <w:p>
-            <w:pPr>
-              <w:jc w:val="center"/>
-              <w:rPr>
-                <w:rFonts w:cstheme="minorHAnsi"/>
-                <w:lang w:val="es-AR"/>
-              </w:rPr>
-            </w:pPr>
+                <w:rFonts w:asciiTheme="minorHAnsi" w:hAnsiTheme="minorHAnsi" w:cstheme="minorHAnsi"/>
+                <w:sz w:val="22"/>
+                <w:szCs w:val="22"/>
+                <w:lang w:val="es-AR"/>
+              </w:rPr>
+              <w:t>27/1/2025</w:t>
+            </w:r>
           </w:p>
         </w:tc>
       </w:tr>
@@ -3437,81 +3200,91 @@
         </w:trPr>
         <w:tc>
           <w:tcPr>
-            <w:tcW w:w="2279" w:type="pct"/>
+            <w:tcW w:w="2839" w:type="pct"/>
             <w:vAlign w:val="center"/>
           </w:tcPr>
           <w:p>
             <w:pPr>
               <w:rPr>
-                <w:rFonts w:cstheme="minorHAnsi"/>
+                <w:rFonts w:asciiTheme="minorHAnsi" w:hAnsiTheme="minorHAnsi" w:cstheme="minorHAnsi"/>
+                <w:b/>
+                <w:bCs/>
+                <w:sz w:val="22"/>
+                <w:szCs w:val="22"/>
                 <w:lang w:val="es-AR"/>
               </w:rPr>
             </w:pPr>
             <w:r>
               <w:rPr>
-                <w:rFonts w:cstheme="minorHAnsi"/>
-                <w:lang w:val="es-AR"/>
-              </w:rPr>
-              <w:t>Identificar, evaluar y planificar riesgos de la etapa C5</w:t>
+                <w:rFonts w:asciiTheme="minorHAnsi" w:hAnsiTheme="minorHAnsi" w:cstheme="minorHAnsi"/>
+                <w:b/>
+                <w:bCs/>
+                <w:sz w:val="22"/>
+                <w:szCs w:val="22"/>
+                <w:lang w:val="es-AR"/>
+              </w:rPr>
+              <w:t>Iteración C5</w:t>
             </w:r>
           </w:p>
         </w:tc>
         <w:tc>
           <w:tcPr>
-            <w:tcW w:w="868" w:type="pct"/>
+            <w:tcW w:w="1081" w:type="pct"/>
             <w:vAlign w:val="center"/>
           </w:tcPr>
           <w:p>
             <w:pPr>
               <w:jc w:val="center"/>
               <w:rPr>
-                <w:rFonts w:cstheme="minorHAnsi"/>
+                <w:rFonts w:asciiTheme="minorHAnsi" w:hAnsiTheme="minorHAnsi" w:cstheme="minorHAnsi"/>
+                <w:b/>
+                <w:bCs/>
+                <w:sz w:val="22"/>
+                <w:szCs w:val="22"/>
                 <w:lang w:val="es-AR"/>
               </w:rPr>
             </w:pPr>
             <w:r>
               <w:rPr>
-                <w:rFonts w:cstheme="minorHAnsi"/>
-                <w:lang w:val="es-AR"/>
-              </w:rPr>
-              <w:t>25/1/2025</w:t>
+                <w:rFonts w:asciiTheme="minorHAnsi" w:hAnsiTheme="minorHAnsi" w:cstheme="minorHAnsi"/>
+                <w:b/>
+                <w:bCs/>
+                <w:sz w:val="22"/>
+                <w:szCs w:val="22"/>
+                <w:lang w:val="es-AR"/>
+              </w:rPr>
+              <w:t>28/1/2025</w:t>
             </w:r>
           </w:p>
         </w:tc>
         <w:tc>
           <w:tcPr>
-            <w:tcW w:w="868" w:type="pct"/>
+            <w:tcW w:w="1080" w:type="pct"/>
             <w:vAlign w:val="center"/>
           </w:tcPr>
           <w:p>
             <w:pPr>
               <w:jc w:val="center"/>
               <w:rPr>
-                <w:rFonts w:cstheme="minorHAnsi"/>
+                <w:rFonts w:asciiTheme="minorHAnsi" w:hAnsiTheme="minorHAnsi" w:cstheme="minorHAnsi"/>
+                <w:b/>
+                <w:bCs/>
+                <w:sz w:val="22"/>
+                <w:szCs w:val="22"/>
                 <w:lang w:val="es-AR"/>
               </w:rPr>
             </w:pPr>
             <w:r>
               <w:rPr>
-                <w:rFonts w:cstheme="minorHAnsi"/>
-                <w:lang w:val="es-AR"/>
-              </w:rPr>
-              <w:t>27/1/2025</w:t>
-            </w:r>
-          </w:p>
-        </w:tc>
-        <w:tc>
-          <w:tcPr>
-            <w:tcW w:w="985" w:type="pct"/>
-          </w:tcPr>
-          <w:p>
-            <w:pPr>
-              <w:jc w:val="center"/>
-              <w:rPr>
-                <w:rFonts w:cstheme="minorHAnsi"/>
-                <w:lang w:val="es-AR"/>
-              </w:rPr>
-            </w:pPr>
+                <w:rFonts w:asciiTheme="minorHAnsi" w:hAnsiTheme="minorHAnsi" w:cstheme="minorHAnsi"/>
+                <w:b/>
+                <w:bCs/>
+                <w:sz w:val="22"/>
+                <w:szCs w:val="22"/>
+                <w:lang w:val="es-AR"/>
+              </w:rPr>
+              <w:t>9/2/2025</w:t>
+            </w:r>
           </w:p>
         </w:tc>
       </w:tr>
@@ -3522,81 +3295,77 @@
         </w:trPr>
         <w:tc>
           <w:tcPr>
-            <w:tcW w:w="2279" w:type="pct"/>
+            <w:tcW w:w="2839" w:type="pct"/>
             <w:vAlign w:val="center"/>
           </w:tcPr>
           <w:p>
             <w:pPr>
               <w:rPr>
-                <w:rFonts w:cstheme="minorHAnsi"/>
+                <w:rFonts w:asciiTheme="minorHAnsi" w:hAnsiTheme="minorHAnsi" w:cstheme="minorHAnsi"/>
+                <w:sz w:val="22"/>
+                <w:szCs w:val="22"/>
                 <w:lang w:val="es-AR"/>
               </w:rPr>
             </w:pPr>
             <w:r>
               <w:rPr>
-                <w:rFonts w:cstheme="minorHAnsi"/>
-                <w:lang w:val="es-AR"/>
-              </w:rPr>
-              <w:t>Realizar estimación de la etapa C5</w:t>
+                <w:rFonts w:asciiTheme="minorHAnsi" w:hAnsiTheme="minorHAnsi" w:cstheme="minorHAnsi"/>
+                <w:sz w:val="22"/>
+                <w:szCs w:val="22"/>
+                <w:lang w:val="es-AR"/>
+              </w:rPr>
+              <w:t>Diseñar casos de prueba del CU10</w:t>
             </w:r>
           </w:p>
         </w:tc>
         <w:tc>
           <w:tcPr>
-            <w:tcW w:w="868" w:type="pct"/>
+            <w:tcW w:w="1081" w:type="pct"/>
             <w:vAlign w:val="center"/>
           </w:tcPr>
           <w:p>
             <w:pPr>
-              <w:jc w:val="center"/>
-              <w:rPr>
-                <w:rFonts w:cstheme="minorHAnsi"/>
+              <w:rPr>
+                <w:rFonts w:asciiTheme="minorHAnsi" w:hAnsiTheme="minorHAnsi" w:cstheme="minorHAnsi"/>
+                <w:sz w:val="22"/>
+                <w:szCs w:val="22"/>
                 <w:lang w:val="es-AR"/>
               </w:rPr>
             </w:pPr>
             <w:r>
               <w:rPr>
-                <w:rFonts w:cstheme="minorHAnsi"/>
-                <w:lang w:val="es-AR"/>
-              </w:rPr>
-              <w:t>25/1/2025</w:t>
+                <w:rFonts w:asciiTheme="minorHAnsi" w:hAnsiTheme="minorHAnsi" w:cstheme="minorHAnsi"/>
+                <w:sz w:val="22"/>
+                <w:szCs w:val="22"/>
+                <w:lang w:val="es-AR"/>
+              </w:rPr>
+              <w:t>28/1/2025</w:t>
             </w:r>
           </w:p>
         </w:tc>
         <w:tc>
           <w:tcPr>
-            <w:tcW w:w="868" w:type="pct"/>
+            <w:tcW w:w="1080" w:type="pct"/>
             <w:vAlign w:val="center"/>
           </w:tcPr>
           <w:p>
             <w:pPr>
-              <w:jc w:val="center"/>
-              <w:rPr>
-                <w:rFonts w:cstheme="minorHAnsi"/>
+              <w:rPr>
+                <w:rFonts w:asciiTheme="minorHAnsi" w:hAnsiTheme="minorHAnsi" w:cstheme="minorHAnsi"/>
+                <w:sz w:val="22"/>
+                <w:szCs w:val="22"/>
                 <w:lang w:val="es-AR"/>
               </w:rPr>
             </w:pPr>
             <w:r>
               <w:rPr>
-                <w:rFonts w:cstheme="minorHAnsi"/>
-                <w:lang w:val="es-AR"/>
-              </w:rPr>
-              <w:t>27/1/2025</w:t>
-            </w:r>
-          </w:p>
-        </w:tc>
-        <w:tc>
-          <w:tcPr>
-            <w:tcW w:w="985" w:type="pct"/>
-          </w:tcPr>
-          <w:p>
-            <w:pPr>
-              <w:jc w:val="center"/>
-              <w:rPr>
-                <w:rFonts w:cstheme="minorHAnsi"/>
-                <w:lang w:val="es-AR"/>
-              </w:rPr>
-            </w:pPr>
+                <w:rFonts w:asciiTheme="minorHAnsi" w:hAnsiTheme="minorHAnsi" w:cstheme="minorHAnsi"/>
+                <w:sz w:val="22"/>
+                <w:szCs w:val="22"/>
+                <w:lang w:val="es-AR"/>
+              </w:rPr>
+              <w:t>30/1/2025</w:t>
+            </w:r>
           </w:p>
         </w:tc>
       </w:tr>
@@ -3607,15 +3376,13 @@
         </w:trPr>
         <w:tc>
           <w:tcPr>
-            <w:tcW w:w="2279" w:type="pct"/>
+            <w:tcW w:w="2839" w:type="pct"/>
             <w:vAlign w:val="center"/>
           </w:tcPr>
           <w:p>
             <w:pPr>
               <w:rPr>
                 <w:rFonts w:asciiTheme="minorHAnsi" w:hAnsiTheme="minorHAnsi" w:cstheme="minorHAnsi"/>
-                <w:b/>
-                <w:bCs/>
                 <w:sz w:val="22"/>
                 <w:szCs w:val="22"/>
                 <w:lang w:val="es-AR"/>
@@ -3624,28 +3391,23 @@
             <w:r>
               <w:rPr>
                 <w:rFonts w:asciiTheme="minorHAnsi" w:hAnsiTheme="minorHAnsi" w:cstheme="minorHAnsi"/>
-                <w:b/>
-                <w:bCs/>
-                <w:sz w:val="22"/>
-                <w:szCs w:val="22"/>
-                <w:lang w:val="es-AR"/>
-              </w:rPr>
-              <w:t>Iteración C5</w:t>
+                <w:sz w:val="22"/>
+                <w:szCs w:val="22"/>
+                <w:lang w:val="es-AR"/>
+              </w:rPr>
+              <w:t>Ejecutar planes de respuesta a los riesgos identificados</w:t>
             </w:r>
           </w:p>
         </w:tc>
         <w:tc>
           <w:tcPr>
-            <w:tcW w:w="868" w:type="pct"/>
+            <w:tcW w:w="1081" w:type="pct"/>
             <w:vAlign w:val="center"/>
           </w:tcPr>
           <w:p>
             <w:pPr>
-              <w:jc w:val="center"/>
-              <w:rPr>
-                <w:rFonts w:asciiTheme="minorHAnsi" w:hAnsiTheme="minorHAnsi" w:cstheme="minorHAnsi"/>
-                <w:b/>
-                <w:bCs/>
+              <w:rPr>
+                <w:rFonts w:asciiTheme="minorHAnsi" w:hAnsiTheme="minorHAnsi" w:cstheme="minorHAnsi"/>
                 <w:sz w:val="22"/>
                 <w:szCs w:val="22"/>
                 <w:lang w:val="es-AR"/>
@@ -3654,8 +3416,6 @@
             <w:r>
               <w:rPr>
                 <w:rFonts w:asciiTheme="minorHAnsi" w:hAnsiTheme="minorHAnsi" w:cstheme="minorHAnsi"/>
-                <w:b/>
-                <w:bCs/>
                 <w:sz w:val="22"/>
                 <w:szCs w:val="22"/>
                 <w:lang w:val="es-AR"/>
@@ -3666,16 +3426,13 @@
         </w:tc>
         <w:tc>
           <w:tcPr>
-            <w:tcW w:w="868" w:type="pct"/>
+            <w:tcW w:w="1080" w:type="pct"/>
             <w:vAlign w:val="center"/>
           </w:tcPr>
           <w:p>
             <w:pPr>
-              <w:jc w:val="center"/>
-              <w:rPr>
-                <w:rFonts w:asciiTheme="minorHAnsi" w:hAnsiTheme="minorHAnsi" w:cstheme="minorHAnsi"/>
-                <w:b/>
-                <w:bCs/>
+              <w:rPr>
+                <w:rFonts w:asciiTheme="minorHAnsi" w:hAnsiTheme="minorHAnsi" w:cstheme="minorHAnsi"/>
                 <w:sz w:val="22"/>
                 <w:szCs w:val="22"/>
                 <w:lang w:val="es-AR"/>
@@ -3684,32 +3441,12 @@
             <w:r>
               <w:rPr>
                 <w:rFonts w:asciiTheme="minorHAnsi" w:hAnsiTheme="minorHAnsi" w:cstheme="minorHAnsi"/>
-                <w:b/>
-                <w:bCs/>
                 <w:sz w:val="22"/>
                 <w:szCs w:val="22"/>
                 <w:lang w:val="es-AR"/>
               </w:rPr>
               <w:t>9/2/2025</w:t>
             </w:r>
-          </w:p>
-        </w:tc>
-        <w:tc>
-          <w:tcPr>
-            <w:tcW w:w="985" w:type="pct"/>
-          </w:tcPr>
-          <w:p>
-            <w:pPr>
-              <w:jc w:val="center"/>
-              <w:rPr>
-                <w:rFonts w:asciiTheme="minorHAnsi" w:hAnsiTheme="minorHAnsi" w:cstheme="minorHAnsi"/>
-                <w:b/>
-                <w:bCs/>
-                <w:sz w:val="22"/>
-                <w:szCs w:val="22"/>
-                <w:lang w:val="es-AR"/>
-              </w:rPr>
-            </w:pPr>
           </w:p>
         </w:tc>
       </w:tr>
@@ -3720,7 +3457,7 @@
         </w:trPr>
         <w:tc>
           <w:tcPr>
-            <w:tcW w:w="2279" w:type="pct"/>
+            <w:tcW w:w="2839" w:type="pct"/>
             <w:vAlign w:val="center"/>
           </w:tcPr>
           <w:p>
@@ -3739,13 +3476,13 @@
                 <w:szCs w:val="22"/>
                 <w:lang w:val="es-AR"/>
               </w:rPr>
-              <w:t>Diseñar casos de prueba del CU10</w:t>
+              <w:t>Implementar CU10</w:t>
             </w:r>
           </w:p>
         </w:tc>
         <w:tc>
           <w:tcPr>
-            <w:tcW w:w="868" w:type="pct"/>
+            <w:tcW w:w="1081" w:type="pct"/>
             <w:vAlign w:val="center"/>
           </w:tcPr>
           <w:p>
@@ -3764,13 +3501,13 @@
                 <w:szCs w:val="22"/>
                 <w:lang w:val="es-AR"/>
               </w:rPr>
-              <w:t>28/1/2025</w:t>
+              <w:t>31/1/2025</w:t>
             </w:r>
           </w:p>
         </w:tc>
         <w:tc>
           <w:tcPr>
-            <w:tcW w:w="868" w:type="pct"/>
+            <w:tcW w:w="1080" w:type="pct"/>
             <w:vAlign w:val="center"/>
           </w:tcPr>
           <w:p>
@@ -3789,23 +3526,8 @@
                 <w:szCs w:val="22"/>
                 <w:lang w:val="es-AR"/>
               </w:rPr>
-              <w:t>30/1/2025</w:t>
-            </w:r>
-          </w:p>
-        </w:tc>
-        <w:tc>
-          <w:tcPr>
-            <w:tcW w:w="985" w:type="pct"/>
-          </w:tcPr>
-          <w:p>
-            <w:pPr>
-              <w:rPr>
-                <w:rFonts w:asciiTheme="minorHAnsi" w:hAnsiTheme="minorHAnsi" w:cstheme="minorHAnsi"/>
-                <w:sz w:val="22"/>
-                <w:szCs w:val="22"/>
-                <w:lang w:val="es-AR"/>
-              </w:rPr>
-            </w:pPr>
+              <w:t>4/2/2025</w:t>
+            </w:r>
           </w:p>
         </w:tc>
       </w:tr>
@@ -3816,78 +3538,77 @@
         </w:trPr>
         <w:tc>
           <w:tcPr>
-            <w:tcW w:w="2279" w:type="pct"/>
+            <w:tcW w:w="2839" w:type="pct"/>
             <w:vAlign w:val="center"/>
           </w:tcPr>
           <w:p>
             <w:pPr>
               <w:rPr>
-                <w:rFonts w:cstheme="minorHAnsi"/>
+                <w:rFonts w:asciiTheme="minorHAnsi" w:hAnsiTheme="minorHAnsi" w:cstheme="minorHAnsi"/>
+                <w:sz w:val="22"/>
+                <w:szCs w:val="22"/>
                 <w:lang w:val="es-AR"/>
               </w:rPr>
             </w:pPr>
             <w:r>
               <w:rPr>
-                <w:rFonts w:cstheme="minorHAnsi"/>
-                <w:lang w:val="es-AR"/>
-              </w:rPr>
-              <w:t>Ejecutar planes de respuesta a los riesgos identificados</w:t>
+                <w:rFonts w:asciiTheme="minorHAnsi" w:hAnsiTheme="minorHAnsi" w:cstheme="minorHAnsi"/>
+                <w:sz w:val="22"/>
+                <w:szCs w:val="22"/>
+                <w:lang w:val="es-AR"/>
+              </w:rPr>
+              <w:t>Ejecutar casos de prueba del CU10</w:t>
             </w:r>
           </w:p>
         </w:tc>
         <w:tc>
           <w:tcPr>
-            <w:tcW w:w="868" w:type="pct"/>
+            <w:tcW w:w="1081" w:type="pct"/>
             <w:vAlign w:val="center"/>
           </w:tcPr>
           <w:p>
             <w:pPr>
               <w:rPr>
-                <w:rFonts w:cstheme="minorHAnsi"/>
+                <w:rFonts w:asciiTheme="minorHAnsi" w:hAnsiTheme="minorHAnsi" w:cstheme="minorHAnsi"/>
+                <w:sz w:val="22"/>
+                <w:szCs w:val="22"/>
                 <w:lang w:val="es-AR"/>
               </w:rPr>
             </w:pPr>
             <w:r>
               <w:rPr>
-                <w:rFonts w:cstheme="minorHAnsi"/>
-                <w:lang w:val="es-AR"/>
-              </w:rPr>
-              <w:t>28/1/2025</w:t>
+                <w:rFonts w:asciiTheme="minorHAnsi" w:hAnsiTheme="minorHAnsi" w:cstheme="minorHAnsi"/>
+                <w:sz w:val="22"/>
+                <w:szCs w:val="22"/>
+                <w:lang w:val="es-AR"/>
+              </w:rPr>
+              <w:t>4/2/2025</w:t>
             </w:r>
           </w:p>
         </w:tc>
         <w:tc>
           <w:tcPr>
-            <w:tcW w:w="868" w:type="pct"/>
+            <w:tcW w:w="1080" w:type="pct"/>
             <w:vAlign w:val="center"/>
           </w:tcPr>
           <w:p>
             <w:pPr>
               <w:rPr>
-                <w:rFonts w:cstheme="minorHAnsi"/>
+                <w:rFonts w:asciiTheme="minorHAnsi" w:hAnsiTheme="minorHAnsi" w:cstheme="minorHAnsi"/>
+                <w:sz w:val="22"/>
+                <w:szCs w:val="22"/>
                 <w:lang w:val="es-AR"/>
               </w:rPr>
             </w:pPr>
             <w:r>
               <w:rPr>
-                <w:rFonts w:cstheme="minorHAnsi"/>
-                <w:lang w:val="es-AR"/>
-              </w:rPr>
-              <w:t>9/2/2025</w:t>
-            </w:r>
-          </w:p>
-        </w:tc>
-        <w:tc>
-          <w:tcPr>
-            <w:tcW w:w="985" w:type="pct"/>
-          </w:tcPr>
-          <w:p>
-            <w:pPr>
-              <w:rPr>
-                <w:rFonts w:cstheme="minorHAnsi"/>
-                <w:lang w:val="es-AR"/>
-              </w:rPr>
-            </w:pPr>
+                <w:rFonts w:asciiTheme="minorHAnsi" w:hAnsiTheme="minorHAnsi" w:cstheme="minorHAnsi"/>
+                <w:sz w:val="22"/>
+                <w:szCs w:val="22"/>
+                <w:lang w:val="es-AR"/>
+              </w:rPr>
+              <w:t>6/2/2025</w:t>
+            </w:r>
           </w:p>
         </w:tc>
       </w:tr>
@@ -3898,78 +3619,77 @@
         </w:trPr>
         <w:tc>
           <w:tcPr>
-            <w:tcW w:w="2279" w:type="pct"/>
+            <w:tcW w:w="2839" w:type="pct"/>
             <w:vAlign w:val="center"/>
           </w:tcPr>
           <w:p>
             <w:pPr>
               <w:rPr>
-                <w:rFonts w:cstheme="minorHAnsi"/>
+                <w:rFonts w:asciiTheme="minorHAnsi" w:hAnsiTheme="minorHAnsi" w:cstheme="minorHAnsi"/>
+                <w:sz w:val="22"/>
+                <w:szCs w:val="22"/>
                 <w:lang w:val="es-AR"/>
               </w:rPr>
             </w:pPr>
             <w:r>
               <w:rPr>
-                <w:rFonts w:cstheme="minorHAnsi"/>
-                <w:lang w:val="es-AR"/>
-              </w:rPr>
-              <w:t>Implementar CU10</w:t>
+                <w:rFonts w:asciiTheme="minorHAnsi" w:hAnsiTheme="minorHAnsi" w:cstheme="minorHAnsi"/>
+                <w:sz w:val="22"/>
+                <w:szCs w:val="22"/>
+                <w:lang w:val="es-AR"/>
+              </w:rPr>
+              <w:t>Realizar correcciones CU10</w:t>
             </w:r>
           </w:p>
         </w:tc>
         <w:tc>
           <w:tcPr>
-            <w:tcW w:w="868" w:type="pct"/>
+            <w:tcW w:w="1081" w:type="pct"/>
             <w:vAlign w:val="center"/>
           </w:tcPr>
           <w:p>
             <w:pPr>
               <w:rPr>
-                <w:rFonts w:cstheme="minorHAnsi"/>
+                <w:rFonts w:asciiTheme="minorHAnsi" w:hAnsiTheme="minorHAnsi" w:cstheme="minorHAnsi"/>
+                <w:sz w:val="22"/>
+                <w:szCs w:val="22"/>
                 <w:lang w:val="es-AR"/>
               </w:rPr>
             </w:pPr>
             <w:r>
               <w:rPr>
-                <w:rFonts w:cstheme="minorHAnsi"/>
-                <w:lang w:val="es-AR"/>
-              </w:rPr>
-              <w:t>31/1/2025</w:t>
+                <w:rFonts w:asciiTheme="minorHAnsi" w:hAnsiTheme="minorHAnsi" w:cstheme="minorHAnsi"/>
+                <w:sz w:val="22"/>
+                <w:szCs w:val="22"/>
+                <w:lang w:val="es-AR"/>
+              </w:rPr>
+              <w:t>6/2/2025</w:t>
             </w:r>
           </w:p>
         </w:tc>
         <w:tc>
           <w:tcPr>
-            <w:tcW w:w="868" w:type="pct"/>
+            <w:tcW w:w="1080" w:type="pct"/>
             <w:vAlign w:val="center"/>
           </w:tcPr>
           <w:p>
             <w:pPr>
               <w:rPr>
-                <w:rFonts w:cstheme="minorHAnsi"/>
+                <w:rFonts w:asciiTheme="minorHAnsi" w:hAnsiTheme="minorHAnsi" w:cstheme="minorHAnsi"/>
+                <w:sz w:val="22"/>
+                <w:szCs w:val="22"/>
                 <w:lang w:val="es-AR"/>
               </w:rPr>
             </w:pPr>
             <w:r>
               <w:rPr>
-                <w:rFonts w:cstheme="minorHAnsi"/>
-                <w:lang w:val="es-AR"/>
-              </w:rPr>
-              <w:t>4/2/2025</w:t>
-            </w:r>
-          </w:p>
-        </w:tc>
-        <w:tc>
-          <w:tcPr>
-            <w:tcW w:w="985" w:type="pct"/>
-          </w:tcPr>
-          <w:p>
-            <w:pPr>
-              <w:rPr>
-                <w:rFonts w:cstheme="minorHAnsi"/>
-                <w:lang w:val="es-AR"/>
-              </w:rPr>
-            </w:pPr>
+                <w:rFonts w:asciiTheme="minorHAnsi" w:hAnsiTheme="minorHAnsi" w:cstheme="minorHAnsi"/>
+                <w:sz w:val="22"/>
+                <w:szCs w:val="22"/>
+                <w:lang w:val="es-AR"/>
+              </w:rPr>
+              <w:t>7/2/2025</w:t>
+            </w:r>
           </w:p>
         </w:tc>
       </w:tr>
@@ -3980,78 +3700,77 @@
         </w:trPr>
         <w:tc>
           <w:tcPr>
-            <w:tcW w:w="2279" w:type="pct"/>
+            <w:tcW w:w="2839" w:type="pct"/>
             <w:vAlign w:val="center"/>
           </w:tcPr>
           <w:p>
             <w:pPr>
               <w:rPr>
-                <w:rFonts w:cstheme="minorHAnsi"/>
+                <w:rFonts w:asciiTheme="minorHAnsi" w:hAnsiTheme="minorHAnsi" w:cstheme="minorHAnsi"/>
+                <w:sz w:val="22"/>
+                <w:szCs w:val="22"/>
                 <w:lang w:val="es-AR"/>
               </w:rPr>
             </w:pPr>
             <w:r>
               <w:rPr>
-                <w:rFonts w:cstheme="minorHAnsi"/>
-                <w:lang w:val="es-AR"/>
-              </w:rPr>
-              <w:t>Ejecutar casos de prueba del CU10</w:t>
+                <w:rFonts w:asciiTheme="minorHAnsi" w:hAnsiTheme="minorHAnsi" w:cstheme="minorHAnsi"/>
+                <w:sz w:val="22"/>
+                <w:szCs w:val="22"/>
+                <w:lang w:val="es-AR"/>
+              </w:rPr>
+              <w:t>Elaborar plan de iteración C6</w:t>
             </w:r>
           </w:p>
         </w:tc>
         <w:tc>
           <w:tcPr>
-            <w:tcW w:w="868" w:type="pct"/>
+            <w:tcW w:w="1081" w:type="pct"/>
             <w:vAlign w:val="center"/>
           </w:tcPr>
           <w:p>
             <w:pPr>
               <w:rPr>
-                <w:rFonts w:cstheme="minorHAnsi"/>
+                <w:rFonts w:asciiTheme="minorHAnsi" w:hAnsiTheme="minorHAnsi" w:cstheme="minorHAnsi"/>
+                <w:sz w:val="22"/>
+                <w:szCs w:val="22"/>
                 <w:lang w:val="es-AR"/>
               </w:rPr>
             </w:pPr>
             <w:r>
               <w:rPr>
-                <w:rFonts w:cstheme="minorHAnsi"/>
-                <w:lang w:val="es-AR"/>
-              </w:rPr>
-              <w:t>4/2/2025</w:t>
+                <w:rFonts w:asciiTheme="minorHAnsi" w:hAnsiTheme="minorHAnsi" w:cstheme="minorHAnsi"/>
+                <w:sz w:val="22"/>
+                <w:szCs w:val="22"/>
+                <w:lang w:val="es-AR"/>
+              </w:rPr>
+              <w:t>8/2/2025</w:t>
             </w:r>
           </w:p>
         </w:tc>
         <w:tc>
           <w:tcPr>
-            <w:tcW w:w="868" w:type="pct"/>
+            <w:tcW w:w="1080" w:type="pct"/>
             <w:vAlign w:val="center"/>
           </w:tcPr>
           <w:p>
             <w:pPr>
               <w:rPr>
-                <w:rFonts w:cstheme="minorHAnsi"/>
+                <w:rFonts w:asciiTheme="minorHAnsi" w:hAnsiTheme="minorHAnsi" w:cstheme="minorHAnsi"/>
+                <w:sz w:val="22"/>
+                <w:szCs w:val="22"/>
                 <w:lang w:val="es-AR"/>
               </w:rPr>
             </w:pPr>
             <w:r>
               <w:rPr>
-                <w:rFonts w:cstheme="minorHAnsi"/>
-                <w:lang w:val="es-AR"/>
-              </w:rPr>
-              <w:t>6/2/2025</w:t>
-            </w:r>
-          </w:p>
-        </w:tc>
-        <w:tc>
-          <w:tcPr>
-            <w:tcW w:w="985" w:type="pct"/>
-          </w:tcPr>
-          <w:p>
-            <w:pPr>
-              <w:rPr>
-                <w:rFonts w:cstheme="minorHAnsi"/>
-                <w:lang w:val="es-AR"/>
-              </w:rPr>
-            </w:pPr>
+                <w:rFonts w:asciiTheme="minorHAnsi" w:hAnsiTheme="minorHAnsi" w:cstheme="minorHAnsi"/>
+                <w:sz w:val="22"/>
+                <w:szCs w:val="22"/>
+                <w:lang w:val="es-AR"/>
+              </w:rPr>
+              <w:t>9/2/2025</w:t>
+            </w:r>
           </w:p>
         </w:tc>
       </w:tr>
@@ -4062,78 +3781,77 @@
         </w:trPr>
         <w:tc>
           <w:tcPr>
-            <w:tcW w:w="2279" w:type="pct"/>
+            <w:tcW w:w="2839" w:type="pct"/>
             <w:vAlign w:val="center"/>
           </w:tcPr>
           <w:p>
             <w:pPr>
               <w:rPr>
-                <w:rFonts w:cstheme="minorHAnsi"/>
+                <w:rFonts w:asciiTheme="minorHAnsi" w:hAnsiTheme="minorHAnsi" w:cstheme="minorHAnsi"/>
+                <w:sz w:val="22"/>
+                <w:szCs w:val="22"/>
                 <w:lang w:val="es-AR"/>
               </w:rPr>
             </w:pPr>
             <w:r>
               <w:rPr>
-                <w:rFonts w:cstheme="minorHAnsi"/>
-                <w:lang w:val="es-AR"/>
-              </w:rPr>
-              <w:t>Realizar correcciones CU10</w:t>
+                <w:rFonts w:asciiTheme="minorHAnsi" w:hAnsiTheme="minorHAnsi" w:cstheme="minorHAnsi"/>
+                <w:sz w:val="22"/>
+                <w:szCs w:val="22"/>
+                <w:lang w:val="es-AR"/>
+              </w:rPr>
+              <w:t>Identificar, evaluar y planificar riesgos de la etapa C6</w:t>
             </w:r>
           </w:p>
         </w:tc>
         <w:tc>
           <w:tcPr>
-            <w:tcW w:w="868" w:type="pct"/>
+            <w:tcW w:w="1081" w:type="pct"/>
             <w:vAlign w:val="center"/>
           </w:tcPr>
           <w:p>
             <w:pPr>
               <w:rPr>
-                <w:rFonts w:cstheme="minorHAnsi"/>
+                <w:rFonts w:asciiTheme="minorHAnsi" w:hAnsiTheme="minorHAnsi" w:cstheme="minorHAnsi"/>
+                <w:sz w:val="22"/>
+                <w:szCs w:val="22"/>
                 <w:lang w:val="es-AR"/>
               </w:rPr>
             </w:pPr>
             <w:r>
               <w:rPr>
-                <w:rFonts w:cstheme="minorHAnsi"/>
-                <w:lang w:val="es-AR"/>
-              </w:rPr>
-              <w:t>6/2/2025</w:t>
+                <w:rFonts w:asciiTheme="minorHAnsi" w:hAnsiTheme="minorHAnsi" w:cstheme="minorHAnsi"/>
+                <w:sz w:val="22"/>
+                <w:szCs w:val="22"/>
+                <w:lang w:val="es-AR"/>
+              </w:rPr>
+              <w:t>8/2/2025</w:t>
             </w:r>
           </w:p>
         </w:tc>
         <w:tc>
           <w:tcPr>
-            <w:tcW w:w="868" w:type="pct"/>
+            <w:tcW w:w="1080" w:type="pct"/>
             <w:vAlign w:val="center"/>
           </w:tcPr>
           <w:p>
             <w:pPr>
               <w:rPr>
-                <w:rFonts w:cstheme="minorHAnsi"/>
+                <w:rFonts w:asciiTheme="minorHAnsi" w:hAnsiTheme="minorHAnsi" w:cstheme="minorHAnsi"/>
+                <w:sz w:val="22"/>
+                <w:szCs w:val="22"/>
                 <w:lang w:val="es-AR"/>
               </w:rPr>
             </w:pPr>
             <w:r>
               <w:rPr>
-                <w:rFonts w:cstheme="minorHAnsi"/>
-                <w:lang w:val="es-AR"/>
-              </w:rPr>
-              <w:t>7/2/2025</w:t>
-            </w:r>
-          </w:p>
-        </w:tc>
-        <w:tc>
-          <w:tcPr>
-            <w:tcW w:w="985" w:type="pct"/>
-          </w:tcPr>
-          <w:p>
-            <w:pPr>
-              <w:rPr>
-                <w:rFonts w:cstheme="minorHAnsi"/>
-                <w:lang w:val="es-AR"/>
-              </w:rPr>
-            </w:pPr>
+                <w:rFonts w:asciiTheme="minorHAnsi" w:hAnsiTheme="minorHAnsi" w:cstheme="minorHAnsi"/>
+                <w:sz w:val="22"/>
+                <w:szCs w:val="22"/>
+                <w:lang w:val="es-AR"/>
+              </w:rPr>
+              <w:t>9/2/2025</w:t>
+            </w:r>
           </w:p>
         </w:tc>
       </w:tr>
@@ -4144,40 +3862,48 @@
         </w:trPr>
         <w:tc>
           <w:tcPr>
-            <w:tcW w:w="2279" w:type="pct"/>
+            <w:tcW w:w="2839" w:type="pct"/>
             <w:vAlign w:val="center"/>
           </w:tcPr>
           <w:p>
             <w:pPr>
               <w:rPr>
-                <w:rFonts w:cstheme="minorHAnsi"/>
+                <w:rFonts w:asciiTheme="minorHAnsi" w:hAnsiTheme="minorHAnsi" w:cstheme="minorHAnsi"/>
+                <w:sz w:val="22"/>
+                <w:szCs w:val="22"/>
                 <w:lang w:val="es-AR"/>
               </w:rPr>
             </w:pPr>
             <w:r>
               <w:rPr>
-                <w:rFonts w:cstheme="minorHAnsi"/>
-                <w:lang w:val="es-AR"/>
-              </w:rPr>
-              <w:t>Elaborar plan de iteración C6</w:t>
+                <w:rFonts w:asciiTheme="minorHAnsi" w:hAnsiTheme="minorHAnsi" w:cstheme="minorHAnsi"/>
+                <w:sz w:val="22"/>
+                <w:szCs w:val="22"/>
+                <w:lang w:val="es-AR"/>
+              </w:rPr>
+              <w:t>Realizar estimación de la etapa C6</w:t>
             </w:r>
           </w:p>
         </w:tc>
         <w:tc>
           <w:tcPr>
-            <w:tcW w:w="868" w:type="pct"/>
+            <w:tcW w:w="1081" w:type="pct"/>
             <w:vAlign w:val="center"/>
           </w:tcPr>
           <w:p>
             <w:pPr>
               <w:rPr>
-                <w:rFonts w:cstheme="minorHAnsi"/>
+                <w:rFonts w:asciiTheme="minorHAnsi" w:hAnsiTheme="minorHAnsi" w:cstheme="minorHAnsi"/>
+                <w:sz w:val="22"/>
+                <w:szCs w:val="22"/>
                 <w:lang w:val="es-AR"/>
               </w:rPr>
             </w:pPr>
             <w:r>
               <w:rPr>
-                <w:rFonts w:cstheme="minorHAnsi"/>
+                <w:rFonts w:asciiTheme="minorHAnsi" w:hAnsiTheme="minorHAnsi" w:cstheme="minorHAnsi"/>
+                <w:sz w:val="22"/>
+                <w:szCs w:val="22"/>
                 <w:lang w:val="es-AR"/>
               </w:rPr>
               <w:t>8/2/2025</w:t>
@@ -4186,36 +3912,27 @@
         </w:tc>
         <w:tc>
           <w:tcPr>
-            <w:tcW w:w="868" w:type="pct"/>
+            <w:tcW w:w="1080" w:type="pct"/>
             <w:vAlign w:val="center"/>
           </w:tcPr>
           <w:p>
             <w:pPr>
               <w:rPr>
-                <w:rFonts w:cstheme="minorHAnsi"/>
+                <w:rFonts w:asciiTheme="minorHAnsi" w:hAnsiTheme="minorHAnsi" w:cstheme="minorHAnsi"/>
+                <w:sz w:val="22"/>
+                <w:szCs w:val="22"/>
                 <w:lang w:val="es-AR"/>
               </w:rPr>
             </w:pPr>
             <w:r>
               <w:rPr>
-                <w:rFonts w:cstheme="minorHAnsi"/>
+                <w:rFonts w:asciiTheme="minorHAnsi" w:hAnsiTheme="minorHAnsi" w:cstheme="minorHAnsi"/>
+                <w:sz w:val="22"/>
+                <w:szCs w:val="22"/>
                 <w:lang w:val="es-AR"/>
               </w:rPr>
               <w:t>9/2/2025</w:t>
             </w:r>
-          </w:p>
-        </w:tc>
-        <w:tc>
-          <w:tcPr>
-            <w:tcW w:w="985" w:type="pct"/>
-          </w:tcPr>
-          <w:p>
-            <w:pPr>
-              <w:rPr>
-                <w:rFonts w:cstheme="minorHAnsi"/>
-                <w:lang w:val="es-AR"/>
-              </w:rPr>
-            </w:pPr>
           </w:p>
         </w:tc>
       </w:tr>
@@ -4226,40 +3943,48 @@
         </w:trPr>
         <w:tc>
           <w:tcPr>
-            <w:tcW w:w="2279" w:type="pct"/>
+            <w:tcW w:w="2839" w:type="pct"/>
             <w:vAlign w:val="center"/>
           </w:tcPr>
           <w:p>
             <w:pPr>
               <w:rPr>
-                <w:rFonts w:cstheme="minorHAnsi"/>
+                <w:rFonts w:asciiTheme="minorHAnsi" w:hAnsiTheme="minorHAnsi" w:cstheme="minorHAnsi"/>
+                <w:sz w:val="22"/>
+                <w:szCs w:val="22"/>
                 <w:lang w:val="es-AR"/>
               </w:rPr>
             </w:pPr>
             <w:r>
               <w:rPr>
-                <w:rFonts w:cstheme="minorHAnsi"/>
-                <w:lang w:val="es-AR"/>
-              </w:rPr>
-              <w:t>Identificar, evaluar y planificar riesgos de la etapa C6</w:t>
+                <w:rFonts w:asciiTheme="minorHAnsi" w:hAnsiTheme="minorHAnsi" w:cstheme="minorHAnsi"/>
+                <w:sz w:val="22"/>
+                <w:szCs w:val="22"/>
+                <w:lang w:val="es-AR"/>
+              </w:rPr>
+              <w:t>Realizar evaluación y conclusión de la etapa C5</w:t>
             </w:r>
           </w:p>
         </w:tc>
         <w:tc>
           <w:tcPr>
-            <w:tcW w:w="868" w:type="pct"/>
+            <w:tcW w:w="1081" w:type="pct"/>
             <w:vAlign w:val="center"/>
           </w:tcPr>
           <w:p>
             <w:pPr>
               <w:rPr>
-                <w:rFonts w:cstheme="minorHAnsi"/>
+                <w:rFonts w:asciiTheme="minorHAnsi" w:hAnsiTheme="minorHAnsi" w:cstheme="minorHAnsi"/>
+                <w:sz w:val="22"/>
+                <w:szCs w:val="22"/>
                 <w:lang w:val="es-AR"/>
               </w:rPr>
             </w:pPr>
             <w:r>
               <w:rPr>
-                <w:rFonts w:cstheme="minorHAnsi"/>
+                <w:rFonts w:asciiTheme="minorHAnsi" w:hAnsiTheme="minorHAnsi" w:cstheme="minorHAnsi"/>
+                <w:sz w:val="22"/>
+                <w:szCs w:val="22"/>
                 <w:lang w:val="es-AR"/>
               </w:rPr>
               <w:t>8/2/2025</w:t>
@@ -4268,36 +3993,27 @@
         </w:tc>
         <w:tc>
           <w:tcPr>
-            <w:tcW w:w="868" w:type="pct"/>
+            <w:tcW w:w="1080" w:type="pct"/>
             <w:vAlign w:val="center"/>
           </w:tcPr>
           <w:p>
             <w:pPr>
               <w:rPr>
-                <w:rFonts w:cstheme="minorHAnsi"/>
+                <w:rFonts w:asciiTheme="minorHAnsi" w:hAnsiTheme="minorHAnsi" w:cstheme="minorHAnsi"/>
+                <w:sz w:val="22"/>
+                <w:szCs w:val="22"/>
                 <w:lang w:val="es-AR"/>
               </w:rPr>
             </w:pPr>
             <w:r>
               <w:rPr>
-                <w:rFonts w:cstheme="minorHAnsi"/>
+                <w:rFonts w:asciiTheme="minorHAnsi" w:hAnsiTheme="minorHAnsi" w:cstheme="minorHAnsi"/>
+                <w:sz w:val="22"/>
+                <w:szCs w:val="22"/>
                 <w:lang w:val="es-AR"/>
               </w:rPr>
               <w:t>9/2/2025</w:t>
             </w:r>
-          </w:p>
-        </w:tc>
-        <w:tc>
-          <w:tcPr>
-            <w:tcW w:w="985" w:type="pct"/>
-          </w:tcPr>
-          <w:p>
-            <w:pPr>
-              <w:rPr>
-                <w:rFonts w:cstheme="minorHAnsi"/>
-                <w:lang w:val="es-AR"/>
-              </w:rPr>
-            </w:pPr>
           </w:p>
         </w:tc>
       </w:tr>
@@ -4308,79 +4024,93 @@
         </w:trPr>
         <w:tc>
           <w:tcPr>
-            <w:tcW w:w="2279" w:type="pct"/>
+            <w:tcW w:w="2839" w:type="pct"/>
             <w:vAlign w:val="center"/>
           </w:tcPr>
           <w:p>
             <w:pPr>
-              <w:rPr>
-                <w:rFonts w:cstheme="minorHAnsi"/>
+              <w:jc w:val="center"/>
+              <w:rPr>
+                <w:rFonts w:asciiTheme="minorHAnsi" w:hAnsiTheme="minorHAnsi" w:cstheme="minorHAnsi"/>
+                <w:b/>
+                <w:bCs/>
+                <w:sz w:val="22"/>
+                <w:szCs w:val="22"/>
                 <w:lang w:val="es-AR"/>
               </w:rPr>
             </w:pPr>
             <w:r>
               <w:rPr>
-                <w:rFonts w:cstheme="minorHAnsi"/>
+                <w:rFonts w:asciiTheme="minorHAnsi" w:hAnsiTheme="minorHAnsi" w:cstheme="minorHAnsi"/>
+                <w:b/>
+                <w:bCs/>
+                <w:sz w:val="22"/>
+                <w:szCs w:val="22"/>
                 <w:lang w:val="es-AR"/>
               </w:rPr>
               <w:lastRenderedPageBreak/>
-              <w:t>Realizar estimación de la etapa C6</w:t>
+              <w:t>Iteración C6</w:t>
             </w:r>
           </w:p>
         </w:tc>
         <w:tc>
           <w:tcPr>
-            <w:tcW w:w="868" w:type="pct"/>
+            <w:tcW w:w="1081" w:type="pct"/>
             <w:vAlign w:val="center"/>
           </w:tcPr>
           <w:p>
             <w:pPr>
-              <w:rPr>
-                <w:rFonts w:cstheme="minorHAnsi"/>
+              <w:jc w:val="center"/>
+              <w:rPr>
+                <w:rFonts w:asciiTheme="minorHAnsi" w:hAnsiTheme="minorHAnsi" w:cstheme="minorHAnsi"/>
+                <w:b/>
+                <w:bCs/>
+                <w:sz w:val="22"/>
+                <w:szCs w:val="22"/>
                 <w:lang w:val="es-AR"/>
               </w:rPr>
             </w:pPr>
             <w:r>
               <w:rPr>
-                <w:rFonts w:cstheme="minorHAnsi"/>
-                <w:lang w:val="es-AR"/>
-              </w:rPr>
-              <w:t>8/2/2025</w:t>
+                <w:rFonts w:asciiTheme="minorHAnsi" w:hAnsiTheme="minorHAnsi" w:cstheme="minorHAnsi"/>
+                <w:b/>
+                <w:bCs/>
+                <w:sz w:val="22"/>
+                <w:szCs w:val="22"/>
+                <w:lang w:val="es-AR"/>
+              </w:rPr>
+              <w:t>10/2/2025</w:t>
             </w:r>
           </w:p>
         </w:tc>
         <w:tc>
           <w:tcPr>
-            <w:tcW w:w="868" w:type="pct"/>
+            <w:tcW w:w="1080" w:type="pct"/>
             <w:vAlign w:val="center"/>
           </w:tcPr>
           <w:p>
             <w:pPr>
-              <w:rPr>
-                <w:rFonts w:cstheme="minorHAnsi"/>
+              <w:jc w:val="center"/>
+              <w:rPr>
+                <w:rFonts w:asciiTheme="minorHAnsi" w:hAnsiTheme="minorHAnsi" w:cstheme="minorHAnsi"/>
+                <w:b/>
+                <w:bCs/>
+                <w:sz w:val="22"/>
+                <w:szCs w:val="22"/>
                 <w:lang w:val="es-AR"/>
               </w:rPr>
             </w:pPr>
             <w:r>
               <w:rPr>
-                <w:rFonts w:cstheme="minorHAnsi"/>
-                <w:lang w:val="es-AR"/>
-              </w:rPr>
-              <w:t>9/2/2025</w:t>
-            </w:r>
-          </w:p>
-        </w:tc>
-        <w:tc>
-          <w:tcPr>
-            <w:tcW w:w="985" w:type="pct"/>
-          </w:tcPr>
-          <w:p>
-            <w:pPr>
-              <w:rPr>
-                <w:rFonts w:cstheme="minorHAnsi"/>
-                <w:lang w:val="es-AR"/>
-              </w:rPr>
-            </w:pPr>
+                <w:rFonts w:asciiTheme="minorHAnsi" w:hAnsiTheme="minorHAnsi" w:cstheme="minorHAnsi"/>
+                <w:b/>
+                <w:bCs/>
+                <w:sz w:val="22"/>
+                <w:szCs w:val="22"/>
+                <w:lang w:val="es-AR"/>
+              </w:rPr>
+              <w:t>21/2/2025</w:t>
+            </w:r>
           </w:p>
         </w:tc>
       </w:tr>
@@ -4391,78 +4121,77 @@
         </w:trPr>
         <w:tc>
           <w:tcPr>
-            <w:tcW w:w="2279" w:type="pct"/>
+            <w:tcW w:w="2839" w:type="pct"/>
             <w:vAlign w:val="center"/>
           </w:tcPr>
           <w:p>
             <w:pPr>
               <w:rPr>
-                <w:rFonts w:cstheme="minorHAnsi"/>
+                <w:rFonts w:asciiTheme="minorHAnsi" w:hAnsiTheme="minorHAnsi" w:cstheme="minorHAnsi"/>
+                <w:sz w:val="22"/>
+                <w:szCs w:val="22"/>
                 <w:lang w:val="es-AR"/>
               </w:rPr>
             </w:pPr>
             <w:r>
               <w:rPr>
-                <w:rFonts w:cstheme="minorHAnsi"/>
-                <w:lang w:val="es-AR"/>
-              </w:rPr>
-              <w:t>Realizar evaluación y conclusión de la etapa C5</w:t>
+                <w:rFonts w:asciiTheme="minorHAnsi" w:hAnsiTheme="minorHAnsi" w:cstheme="minorHAnsi"/>
+                <w:sz w:val="22"/>
+                <w:szCs w:val="22"/>
+                <w:lang w:val="es-AR"/>
+              </w:rPr>
+              <w:t>Diseñar casos de prueba del CU6 y CU11</w:t>
             </w:r>
           </w:p>
         </w:tc>
         <w:tc>
           <w:tcPr>
-            <w:tcW w:w="868" w:type="pct"/>
+            <w:tcW w:w="1081" w:type="pct"/>
             <w:vAlign w:val="center"/>
           </w:tcPr>
           <w:p>
             <w:pPr>
               <w:rPr>
-                <w:rFonts w:cstheme="minorHAnsi"/>
+                <w:rFonts w:asciiTheme="minorHAnsi" w:hAnsiTheme="minorHAnsi" w:cstheme="minorHAnsi"/>
+                <w:sz w:val="22"/>
+                <w:szCs w:val="22"/>
                 <w:lang w:val="es-AR"/>
               </w:rPr>
             </w:pPr>
             <w:r>
               <w:rPr>
-                <w:rFonts w:cstheme="minorHAnsi"/>
-                <w:lang w:val="es-AR"/>
-              </w:rPr>
-              <w:t>8/2/2025</w:t>
+                <w:rFonts w:asciiTheme="minorHAnsi" w:hAnsiTheme="minorHAnsi" w:cstheme="minorHAnsi"/>
+                <w:sz w:val="22"/>
+                <w:szCs w:val="22"/>
+                <w:lang w:val="es-AR"/>
+              </w:rPr>
+              <w:t>10/2/2025</w:t>
             </w:r>
           </w:p>
         </w:tc>
         <w:tc>
           <w:tcPr>
-            <w:tcW w:w="868" w:type="pct"/>
+            <w:tcW w:w="1080" w:type="pct"/>
             <w:vAlign w:val="center"/>
           </w:tcPr>
           <w:p>
             <w:pPr>
               <w:rPr>
-                <w:rFonts w:cstheme="minorHAnsi"/>
+                <w:rFonts w:asciiTheme="minorHAnsi" w:hAnsiTheme="minorHAnsi" w:cstheme="minorHAnsi"/>
+                <w:sz w:val="22"/>
+                <w:szCs w:val="22"/>
                 <w:lang w:val="es-AR"/>
               </w:rPr>
             </w:pPr>
             <w:r>
               <w:rPr>
-                <w:rFonts w:cstheme="minorHAnsi"/>
-                <w:lang w:val="es-AR"/>
-              </w:rPr>
-              <w:t>9/2/2025</w:t>
-            </w:r>
-          </w:p>
-        </w:tc>
-        <w:tc>
-          <w:tcPr>
-            <w:tcW w:w="985" w:type="pct"/>
-          </w:tcPr>
-          <w:p>
-            <w:pPr>
-              <w:rPr>
-                <w:rFonts w:cstheme="minorHAnsi"/>
-                <w:lang w:val="es-AR"/>
-              </w:rPr>
-            </w:pPr>
+                <w:rFonts w:asciiTheme="minorHAnsi" w:hAnsiTheme="minorHAnsi" w:cstheme="minorHAnsi"/>
+                <w:sz w:val="22"/>
+                <w:szCs w:val="22"/>
+                <w:lang w:val="es-AR"/>
+              </w:rPr>
+              <w:t>12/2/2025</w:t>
+            </w:r>
           </w:p>
         </w:tc>
       </w:tr>
@@ -4473,16 +4202,13 @@
         </w:trPr>
         <w:tc>
           <w:tcPr>
-            <w:tcW w:w="2279" w:type="pct"/>
+            <w:tcW w:w="2839" w:type="pct"/>
             <w:vAlign w:val="center"/>
           </w:tcPr>
           <w:p>
             <w:pPr>
-              <w:jc w:val="center"/>
-              <w:rPr>
-                <w:rFonts w:asciiTheme="minorHAnsi" w:hAnsiTheme="minorHAnsi" w:cstheme="minorHAnsi"/>
-                <w:b/>
-                <w:bCs/>
+              <w:rPr>
+                <w:rFonts w:asciiTheme="minorHAnsi" w:hAnsiTheme="minorHAnsi" w:cstheme="minorHAnsi"/>
                 <w:sz w:val="22"/>
                 <w:szCs w:val="22"/>
                 <w:lang w:val="es-AR"/>
@@ -4491,28 +4217,23 @@
             <w:r>
               <w:rPr>
                 <w:rFonts w:asciiTheme="minorHAnsi" w:hAnsiTheme="minorHAnsi" w:cstheme="minorHAnsi"/>
-                <w:b/>
-                <w:bCs/>
-                <w:sz w:val="22"/>
-                <w:szCs w:val="22"/>
-                <w:lang w:val="es-AR"/>
-              </w:rPr>
-              <w:t>Iteración C6</w:t>
+                <w:sz w:val="22"/>
+                <w:szCs w:val="22"/>
+                <w:lang w:val="es-AR"/>
+              </w:rPr>
+              <w:t>Ejecutar planes de respuesta a los riesgos identificados</w:t>
             </w:r>
           </w:p>
         </w:tc>
         <w:tc>
           <w:tcPr>
-            <w:tcW w:w="868" w:type="pct"/>
+            <w:tcW w:w="1081" w:type="pct"/>
             <w:vAlign w:val="center"/>
           </w:tcPr>
           <w:p>
             <w:pPr>
-              <w:jc w:val="center"/>
-              <w:rPr>
-                <w:rFonts w:asciiTheme="minorHAnsi" w:hAnsiTheme="minorHAnsi" w:cstheme="minorHAnsi"/>
-                <w:b/>
-                <w:bCs/>
+              <w:rPr>
+                <w:rFonts w:asciiTheme="minorHAnsi" w:hAnsiTheme="minorHAnsi" w:cstheme="minorHAnsi"/>
                 <w:sz w:val="22"/>
                 <w:szCs w:val="22"/>
                 <w:lang w:val="es-AR"/>
@@ -4521,8 +4242,6 @@
             <w:r>
               <w:rPr>
                 <w:rFonts w:asciiTheme="minorHAnsi" w:hAnsiTheme="minorHAnsi" w:cstheme="minorHAnsi"/>
-                <w:b/>
-                <w:bCs/>
                 <w:sz w:val="22"/>
                 <w:szCs w:val="22"/>
                 <w:lang w:val="es-AR"/>
@@ -4533,16 +4252,13 @@
         </w:tc>
         <w:tc>
           <w:tcPr>
-            <w:tcW w:w="868" w:type="pct"/>
+            <w:tcW w:w="1080" w:type="pct"/>
             <w:vAlign w:val="center"/>
           </w:tcPr>
           <w:p>
             <w:pPr>
-              <w:jc w:val="center"/>
-              <w:rPr>
-                <w:rFonts w:asciiTheme="minorHAnsi" w:hAnsiTheme="minorHAnsi" w:cstheme="minorHAnsi"/>
-                <w:b/>
-                <w:bCs/>
+              <w:rPr>
+                <w:rFonts w:asciiTheme="minorHAnsi" w:hAnsiTheme="minorHAnsi" w:cstheme="minorHAnsi"/>
                 <w:sz w:val="22"/>
                 <w:szCs w:val="22"/>
                 <w:lang w:val="es-AR"/>
@@ -4551,32 +4267,12 @@
             <w:r>
               <w:rPr>
                 <w:rFonts w:asciiTheme="minorHAnsi" w:hAnsiTheme="minorHAnsi" w:cstheme="minorHAnsi"/>
-                <w:b/>
-                <w:bCs/>
                 <w:sz w:val="22"/>
                 <w:szCs w:val="22"/>
                 <w:lang w:val="es-AR"/>
               </w:rPr>
               <w:t>21/2/2025</w:t>
             </w:r>
-          </w:p>
-        </w:tc>
-        <w:tc>
-          <w:tcPr>
-            <w:tcW w:w="985" w:type="pct"/>
-          </w:tcPr>
-          <w:p>
-            <w:pPr>
-              <w:jc w:val="center"/>
-              <w:rPr>
-                <w:rFonts w:asciiTheme="minorHAnsi" w:hAnsiTheme="minorHAnsi" w:cstheme="minorHAnsi"/>
-                <w:b/>
-                <w:bCs/>
-                <w:sz w:val="22"/>
-                <w:szCs w:val="22"/>
-                <w:lang w:val="es-AR"/>
-              </w:rPr>
-            </w:pPr>
           </w:p>
         </w:tc>
       </w:tr>
@@ -4587,7 +4283,7 @@
         </w:trPr>
         <w:tc>
           <w:tcPr>
-            <w:tcW w:w="2279" w:type="pct"/>
+            <w:tcW w:w="2839" w:type="pct"/>
             <w:vAlign w:val="center"/>
           </w:tcPr>
           <w:p>
@@ -4606,13 +4302,13 @@
                 <w:szCs w:val="22"/>
                 <w:lang w:val="es-AR"/>
               </w:rPr>
-              <w:t>Diseñar casos de prueba del CU6 y CU11</w:t>
+              <w:t>Implementar CU6 y CU11</w:t>
             </w:r>
           </w:p>
         </w:tc>
         <w:tc>
           <w:tcPr>
-            <w:tcW w:w="868" w:type="pct"/>
+            <w:tcW w:w="1081" w:type="pct"/>
             <w:vAlign w:val="center"/>
           </w:tcPr>
           <w:p>
@@ -4631,13 +4327,13 @@
                 <w:szCs w:val="22"/>
                 <w:lang w:val="es-AR"/>
               </w:rPr>
-              <w:t>10/2/2025</w:t>
+              <w:t>13/2/2025</w:t>
             </w:r>
           </w:p>
         </w:tc>
         <w:tc>
           <w:tcPr>
-            <w:tcW w:w="868" w:type="pct"/>
+            <w:tcW w:w="1080" w:type="pct"/>
             <w:vAlign w:val="center"/>
           </w:tcPr>
           <w:p>
@@ -4656,23 +4352,8 @@
                 <w:szCs w:val="22"/>
                 <w:lang w:val="es-AR"/>
               </w:rPr>
-              <w:t>12/2/2025</w:t>
-            </w:r>
-          </w:p>
-        </w:tc>
-        <w:tc>
-          <w:tcPr>
-            <w:tcW w:w="985" w:type="pct"/>
-          </w:tcPr>
-          <w:p>
-            <w:pPr>
-              <w:rPr>
-                <w:rFonts w:asciiTheme="minorHAnsi" w:hAnsiTheme="minorHAnsi" w:cstheme="minorHAnsi"/>
-                <w:sz w:val="22"/>
-                <w:szCs w:val="22"/>
-                <w:lang w:val="es-AR"/>
-              </w:rPr>
-            </w:pPr>
+              <w:t>18/2/2025</w:t>
+            </w:r>
           </w:p>
         </w:tc>
       </w:tr>
@@ -4683,13 +4364,15 @@
         </w:trPr>
         <w:tc>
           <w:tcPr>
-            <w:tcW w:w="2279" w:type="pct"/>
+            <w:tcW w:w="2839" w:type="pct"/>
             <w:vAlign w:val="center"/>
           </w:tcPr>
           <w:p>
             <w:pPr>
               <w:rPr>
                 <w:rFonts w:asciiTheme="minorHAnsi" w:hAnsiTheme="minorHAnsi" w:cstheme="minorHAnsi"/>
+                <w:b/>
+                <w:bCs/>
                 <w:sz w:val="22"/>
                 <w:szCs w:val="22"/>
                 <w:lang w:val="es-AR"/>
@@ -4697,16 +4380,18 @@
             </w:pPr>
             <w:r>
               <w:rPr>
-                <w:rFonts w:cstheme="minorHAnsi"/>
-                <w:lang w:val="es-AR"/>
-              </w:rPr>
-              <w:t>Ejecutar planes de respuesta a los riesgos identificados</w:t>
+                <w:rFonts w:asciiTheme="minorHAnsi" w:hAnsiTheme="minorHAnsi" w:cstheme="minorHAnsi"/>
+                <w:sz w:val="22"/>
+                <w:szCs w:val="22"/>
+                <w:lang w:val="es-AR"/>
+              </w:rPr>
+              <w:t>Ejecutar casos de prueba del CU6 y CU11</w:t>
             </w:r>
           </w:p>
         </w:tc>
         <w:tc>
           <w:tcPr>
-            <w:tcW w:w="868" w:type="pct"/>
+            <w:tcW w:w="1081" w:type="pct"/>
             <w:vAlign w:val="center"/>
           </w:tcPr>
           <w:p>
@@ -4725,13 +4410,13 @@
                 <w:szCs w:val="22"/>
                 <w:lang w:val="es-AR"/>
               </w:rPr>
-              <w:t>10/2/2025</w:t>
+              <w:t>18/2/2025</w:t>
             </w:r>
           </w:p>
         </w:tc>
         <w:tc>
           <w:tcPr>
-            <w:tcW w:w="868" w:type="pct"/>
+            <w:tcW w:w="1080" w:type="pct"/>
             <w:vAlign w:val="center"/>
           </w:tcPr>
           <w:p>
@@ -4750,23 +4435,8 @@
                 <w:szCs w:val="22"/>
                 <w:lang w:val="es-AR"/>
               </w:rPr>
-              <w:t>21/2/2025</w:t>
-            </w:r>
-          </w:p>
-        </w:tc>
-        <w:tc>
-          <w:tcPr>
-            <w:tcW w:w="985" w:type="pct"/>
-          </w:tcPr>
-          <w:p>
-            <w:pPr>
-              <w:rPr>
-                <w:rFonts w:asciiTheme="minorHAnsi" w:hAnsiTheme="minorHAnsi" w:cstheme="minorHAnsi"/>
-                <w:sz w:val="22"/>
-                <w:szCs w:val="22"/>
-                <w:lang w:val="es-AR"/>
-              </w:rPr>
-            </w:pPr>
+              <w:t>19/2/2025</w:t>
+            </w:r>
           </w:p>
         </w:tc>
       </w:tr>
@@ -4777,13 +4447,15 @@
         </w:trPr>
         <w:tc>
           <w:tcPr>
-            <w:tcW w:w="2279" w:type="pct"/>
+            <w:tcW w:w="2839" w:type="pct"/>
             <w:vAlign w:val="center"/>
           </w:tcPr>
           <w:p>
             <w:pPr>
               <w:rPr>
                 <w:rFonts w:asciiTheme="minorHAnsi" w:hAnsiTheme="minorHAnsi" w:cstheme="minorHAnsi"/>
+                <w:b/>
+                <w:bCs/>
                 <w:sz w:val="22"/>
                 <w:szCs w:val="22"/>
                 <w:lang w:val="es-AR"/>
@@ -4791,16 +4463,18 @@
             </w:pPr>
             <w:r>
               <w:rPr>
-                <w:rFonts w:cstheme="minorHAnsi"/>
-                <w:lang w:val="es-AR"/>
-              </w:rPr>
-              <w:t>Implementar CU6 y CU11</w:t>
+                <w:rFonts w:asciiTheme="minorHAnsi" w:hAnsiTheme="minorHAnsi" w:cstheme="minorHAnsi"/>
+                <w:sz w:val="22"/>
+                <w:szCs w:val="22"/>
+                <w:lang w:val="es-AR"/>
+              </w:rPr>
+              <w:t>Realizar correcciones CU6 y CU11</w:t>
             </w:r>
           </w:p>
         </w:tc>
         <w:tc>
           <w:tcPr>
-            <w:tcW w:w="868" w:type="pct"/>
+            <w:tcW w:w="1081" w:type="pct"/>
             <w:vAlign w:val="center"/>
           </w:tcPr>
           <w:p>
@@ -4819,13 +4493,13 @@
                 <w:szCs w:val="22"/>
                 <w:lang w:val="es-AR"/>
               </w:rPr>
-              <w:t>13/2/2025</w:t>
+              <w:t>19/2/2025</w:t>
             </w:r>
           </w:p>
         </w:tc>
         <w:tc>
           <w:tcPr>
-            <w:tcW w:w="868" w:type="pct"/>
+            <w:tcW w:w="1080" w:type="pct"/>
             <w:vAlign w:val="center"/>
           </w:tcPr>
           <w:p>
@@ -4844,23 +4518,8 @@
                 <w:szCs w:val="22"/>
                 <w:lang w:val="es-AR"/>
               </w:rPr>
-              <w:t>18/2/2025</w:t>
-            </w:r>
-          </w:p>
-        </w:tc>
-        <w:tc>
-          <w:tcPr>
-            <w:tcW w:w="985" w:type="pct"/>
-          </w:tcPr>
-          <w:p>
-            <w:pPr>
-              <w:rPr>
-                <w:rFonts w:asciiTheme="minorHAnsi" w:hAnsiTheme="minorHAnsi" w:cstheme="minorHAnsi"/>
-                <w:sz w:val="22"/>
-                <w:szCs w:val="22"/>
-                <w:lang w:val="es-AR"/>
-              </w:rPr>
-            </w:pPr>
+              <w:t>20/2/2025</w:t>
+            </w:r>
           </w:p>
         </w:tc>
       </w:tr>
@@ -4871,15 +4530,13 @@
         </w:trPr>
         <w:tc>
           <w:tcPr>
-            <w:tcW w:w="2279" w:type="pct"/>
+            <w:tcW w:w="2839" w:type="pct"/>
             <w:vAlign w:val="center"/>
           </w:tcPr>
           <w:p>
             <w:pPr>
               <w:rPr>
                 <w:rFonts w:asciiTheme="minorHAnsi" w:hAnsiTheme="minorHAnsi" w:cstheme="minorHAnsi"/>
-                <w:b/>
-                <w:bCs/>
                 <w:sz w:val="22"/>
                 <w:szCs w:val="22"/>
                 <w:lang w:val="es-AR"/>
@@ -4887,16 +4544,18 @@
             </w:pPr>
             <w:r>
               <w:rPr>
-                <w:rFonts w:cstheme="minorHAnsi"/>
-                <w:lang w:val="es-AR"/>
-              </w:rPr>
-              <w:t>Ejecutar casos de prueba del CU6 y CU11</w:t>
+                <w:rFonts w:asciiTheme="minorHAnsi" w:hAnsiTheme="minorHAnsi" w:cstheme="minorHAnsi"/>
+                <w:sz w:val="22"/>
+                <w:szCs w:val="22"/>
+                <w:lang w:val="es-AR"/>
+              </w:rPr>
+              <w:t>Completar manual de instalación</w:t>
             </w:r>
           </w:p>
         </w:tc>
         <w:tc>
           <w:tcPr>
-            <w:tcW w:w="868" w:type="pct"/>
+            <w:tcW w:w="1081" w:type="pct"/>
             <w:vAlign w:val="center"/>
           </w:tcPr>
           <w:p>
@@ -4915,13 +4574,13 @@
                 <w:szCs w:val="22"/>
                 <w:lang w:val="es-AR"/>
               </w:rPr>
-              <w:t>18/2/2025</w:t>
+              <w:t>20/2/2025</w:t>
             </w:r>
           </w:p>
         </w:tc>
         <w:tc>
           <w:tcPr>
-            <w:tcW w:w="868" w:type="pct"/>
+            <w:tcW w:w="1080" w:type="pct"/>
             <w:vAlign w:val="center"/>
           </w:tcPr>
           <w:p>
@@ -4940,23 +4599,8 @@
                 <w:szCs w:val="22"/>
                 <w:lang w:val="es-AR"/>
               </w:rPr>
-              <w:t>19/2/2025</w:t>
-            </w:r>
-          </w:p>
-        </w:tc>
-        <w:tc>
-          <w:tcPr>
-            <w:tcW w:w="985" w:type="pct"/>
-          </w:tcPr>
-          <w:p>
-            <w:pPr>
-              <w:rPr>
-                <w:rFonts w:asciiTheme="minorHAnsi" w:hAnsiTheme="minorHAnsi" w:cstheme="minorHAnsi"/>
-                <w:sz w:val="22"/>
-                <w:szCs w:val="22"/>
-                <w:lang w:val="es-AR"/>
-              </w:rPr>
-            </w:pPr>
+              <w:t>21/2/2025</w:t>
+            </w:r>
           </w:p>
         </w:tc>
       </w:tr>
@@ -4967,15 +4611,13 @@
         </w:trPr>
         <w:tc>
           <w:tcPr>
-            <w:tcW w:w="2279" w:type="pct"/>
+            <w:tcW w:w="2839" w:type="pct"/>
             <w:vAlign w:val="center"/>
           </w:tcPr>
           <w:p>
             <w:pPr>
               <w:rPr>
                 <w:rFonts w:asciiTheme="minorHAnsi" w:hAnsiTheme="minorHAnsi" w:cstheme="minorHAnsi"/>
-                <w:b/>
-                <w:bCs/>
                 <w:sz w:val="22"/>
                 <w:szCs w:val="22"/>
                 <w:lang w:val="es-AR"/>
@@ -4983,16 +4625,18 @@
             </w:pPr>
             <w:r>
               <w:rPr>
-                <w:rFonts w:cstheme="minorHAnsi"/>
-                <w:lang w:val="es-AR"/>
-              </w:rPr>
-              <w:t>Realizar correcciones CU6 y CU11</w:t>
+                <w:rFonts w:asciiTheme="minorHAnsi" w:hAnsiTheme="minorHAnsi" w:cstheme="minorHAnsi"/>
+                <w:sz w:val="22"/>
+                <w:szCs w:val="22"/>
+                <w:lang w:val="es-AR"/>
+              </w:rPr>
+              <w:t>Completar manual de usuario</w:t>
             </w:r>
           </w:p>
         </w:tc>
         <w:tc>
           <w:tcPr>
-            <w:tcW w:w="868" w:type="pct"/>
+            <w:tcW w:w="1081" w:type="pct"/>
             <w:vAlign w:val="center"/>
           </w:tcPr>
           <w:p>
@@ -5011,13 +4655,13 @@
                 <w:szCs w:val="22"/>
                 <w:lang w:val="es-AR"/>
               </w:rPr>
-              <w:t>19/2/2025</w:t>
+              <w:t>20/2/2025</w:t>
             </w:r>
           </w:p>
         </w:tc>
         <w:tc>
           <w:tcPr>
-            <w:tcW w:w="868" w:type="pct"/>
+            <w:tcW w:w="1080" w:type="pct"/>
             <w:vAlign w:val="center"/>
           </w:tcPr>
           <w:p>
@@ -5036,23 +4680,8 @@
                 <w:szCs w:val="22"/>
                 <w:lang w:val="es-AR"/>
               </w:rPr>
-              <w:t>20/2/2025</w:t>
-            </w:r>
-          </w:p>
-        </w:tc>
-        <w:tc>
-          <w:tcPr>
-            <w:tcW w:w="985" w:type="pct"/>
-          </w:tcPr>
-          <w:p>
-            <w:pPr>
-              <w:rPr>
-                <w:rFonts w:asciiTheme="minorHAnsi" w:hAnsiTheme="minorHAnsi" w:cstheme="minorHAnsi"/>
-                <w:sz w:val="22"/>
-                <w:szCs w:val="22"/>
-                <w:lang w:val="es-AR"/>
-              </w:rPr>
-            </w:pPr>
+              <w:t>21/2/2025</w:t>
+            </w:r>
           </w:p>
         </w:tc>
       </w:tr>
@@ -5063,7 +4692,7 @@
         </w:trPr>
         <w:tc>
           <w:tcPr>
-            <w:tcW w:w="2279" w:type="pct"/>
+            <w:tcW w:w="2839" w:type="pct"/>
             <w:vAlign w:val="center"/>
           </w:tcPr>
           <w:p>
@@ -5079,7 +4708,9 @@
             </w:pPr>
             <w:r>
               <w:rPr>
-                <w:rFonts w:cstheme="minorHAnsi"/>
+                <w:rFonts w:asciiTheme="minorHAnsi" w:hAnsiTheme="minorHAnsi" w:cstheme="minorHAnsi"/>
+                <w:sz w:val="22"/>
+                <w:szCs w:val="22"/>
                 <w:lang w:val="es-AR"/>
               </w:rPr>
               <w:t>Realizar evaluación y conclusión de la etapa C6</w:t>
@@ -5088,7 +4719,7 @@
         </w:tc>
         <w:tc>
           <w:tcPr>
-            <w:tcW w:w="868" w:type="pct"/>
+            <w:tcW w:w="1081" w:type="pct"/>
             <w:vAlign w:val="center"/>
           </w:tcPr>
           <w:p>
@@ -5107,13 +4738,31 @@
                 <w:szCs w:val="22"/>
                 <w:lang w:val="es-AR"/>
               </w:rPr>
-              <w:t>20/2/2025</w:t>
+              <w:t>2</w:t>
+            </w:r>
+            <w:r>
+              <w:rPr>
+                <w:rFonts w:asciiTheme="minorHAnsi" w:hAnsiTheme="minorHAnsi" w:cstheme="minorHAnsi"/>
+                <w:sz w:val="22"/>
+                <w:szCs w:val="22"/>
+                <w:lang w:val="es-AR"/>
+              </w:rPr>
+              <w:t>1</w:t>
+            </w:r>
+            <w:r>
+              <w:rPr>
+                <w:rFonts w:asciiTheme="minorHAnsi" w:hAnsiTheme="minorHAnsi" w:cstheme="minorHAnsi"/>
+                <w:sz w:val="22"/>
+                <w:szCs w:val="22"/>
+                <w:lang w:val="es-AR"/>
+              </w:rPr>
+              <w:t>/2/2025</w:t>
             </w:r>
           </w:p>
         </w:tc>
         <w:tc>
           <w:tcPr>
-            <w:tcW w:w="868" w:type="pct"/>
+            <w:tcW w:w="1080" w:type="pct"/>
             <w:vAlign w:val="center"/>
           </w:tcPr>
           <w:p>
@@ -5134,21 +4783,6 @@
               </w:rPr>
               <w:t>21/2/2025</w:t>
             </w:r>
-          </w:p>
-        </w:tc>
-        <w:tc>
-          <w:tcPr>
-            <w:tcW w:w="985" w:type="pct"/>
-          </w:tcPr>
-          <w:p>
-            <w:pPr>
-              <w:rPr>
-                <w:rFonts w:asciiTheme="minorHAnsi" w:hAnsiTheme="minorHAnsi" w:cstheme="minorHAnsi"/>
-                <w:sz w:val="22"/>
-                <w:szCs w:val="22"/>
-                <w:lang w:val="es-AR"/>
-              </w:rPr>
-            </w:pPr>
           </w:p>
         </w:tc>
       </w:tr>
@@ -5159,7 +4793,7 @@
         </w:trPr>
         <w:tc>
           <w:tcPr>
-            <w:tcW w:w="2279" w:type="pct"/>
+            <w:tcW w:w="2839" w:type="pct"/>
             <w:vAlign w:val="center"/>
           </w:tcPr>
           <w:p>
@@ -5189,7 +4823,7 @@
         </w:tc>
         <w:tc>
           <w:tcPr>
-            <w:tcW w:w="868" w:type="pct"/>
+            <w:tcW w:w="1081" w:type="pct"/>
             <w:vAlign w:val="center"/>
           </w:tcPr>
           <w:p>
@@ -5214,7 +4848,7 @@
         </w:tc>
         <w:tc>
           <w:tcPr>
-            <w:tcW w:w="868" w:type="pct"/>
+            <w:tcW w:w="1080" w:type="pct"/>
             <w:vAlign w:val="center"/>
           </w:tcPr>
           <w:p>
@@ -5226,21 +4860,15 @@
                 <w:lang w:val="es-AR"/>
               </w:rPr>
             </w:pPr>
-          </w:p>
-        </w:tc>
-        <w:tc>
-          <w:tcPr>
-            <w:tcW w:w="985" w:type="pct"/>
-          </w:tcPr>
-          <w:p>
-            <w:pPr>
-              <w:rPr>
-                <w:rFonts w:asciiTheme="minorHAnsi" w:hAnsiTheme="minorHAnsi" w:cstheme="minorHAnsi"/>
-                <w:sz w:val="22"/>
-                <w:szCs w:val="22"/>
-                <w:lang w:val="es-AR"/>
-              </w:rPr>
-            </w:pPr>
+            <w:r>
+              <w:rPr>
+                <w:rFonts w:asciiTheme="minorHAnsi" w:hAnsiTheme="minorHAnsi" w:cstheme="minorHAnsi"/>
+                <w:sz w:val="22"/>
+                <w:szCs w:val="22"/>
+                <w:lang w:val="es-AR"/>
+              </w:rPr>
+              <w:t>20/3/2025</w:t>
+            </w:r>
           </w:p>
         </w:tc>
       </w:tr>
@@ -5251,7 +4879,7 @@
         </w:trPr>
         <w:tc>
           <w:tcPr>
-            <w:tcW w:w="2279" w:type="pct"/>
+            <w:tcW w:w="2839" w:type="pct"/>
             <w:vAlign w:val="center"/>
           </w:tcPr>
           <w:p>
@@ -5270,18 +4898,17 @@
                 <w:szCs w:val="22"/>
                 <w:lang w:val="es-AR"/>
               </w:rPr>
-              <w:t>Presentar avance del proyecto</w:t>
+              <w:t>Revisar nuevamente toda la documentación e implementación del proyecto</w:t>
             </w:r>
           </w:p>
         </w:tc>
         <w:tc>
           <w:tcPr>
-            <w:tcW w:w="868" w:type="pct"/>
+            <w:tcW w:w="1081" w:type="pct"/>
             <w:vAlign w:val="center"/>
           </w:tcPr>
           <w:p>
             <w:pPr>
-              <w:jc w:val="center"/>
               <w:rPr>
                 <w:rFonts w:asciiTheme="minorHAnsi" w:hAnsiTheme="minorHAnsi" w:cstheme="minorHAnsi"/>
                 <w:sz w:val="22"/>
@@ -5289,16 +4916,24 @@
                 <w:lang w:val="es-AR"/>
               </w:rPr>
             </w:pPr>
+            <w:r>
+              <w:rPr>
+                <w:rFonts w:asciiTheme="minorHAnsi" w:hAnsiTheme="minorHAnsi" w:cstheme="minorHAnsi"/>
+                <w:sz w:val="22"/>
+                <w:szCs w:val="22"/>
+                <w:lang w:val="es-AR"/>
+              </w:rPr>
+              <w:t>22/2/2025</w:t>
+            </w:r>
           </w:p>
         </w:tc>
         <w:tc>
           <w:tcPr>
-            <w:tcW w:w="868" w:type="pct"/>
+            <w:tcW w:w="1080" w:type="pct"/>
             <w:vAlign w:val="center"/>
           </w:tcPr>
           <w:p>
             <w:pPr>
-              <w:jc w:val="center"/>
               <w:rPr>
                 <w:rFonts w:asciiTheme="minorHAnsi" w:hAnsiTheme="minorHAnsi" w:cstheme="minorHAnsi"/>
                 <w:sz w:val="22"/>
@@ -5313,33 +4948,8 @@
                 <w:szCs w:val="22"/>
                 <w:lang w:val="es-AR"/>
               </w:rPr>
-              <w:t>6</w:t>
-            </w:r>
-            <w:r>
-              <w:rPr>
-                <w:rFonts w:asciiTheme="minorHAnsi" w:hAnsiTheme="minorHAnsi" w:cstheme="minorHAnsi"/>
-                <w:sz w:val="22"/>
-                <w:szCs w:val="22"/>
-                <w:lang w:val="es-AR"/>
-              </w:rPr>
-              <w:t>/3/2025</w:t>
-            </w:r>
-          </w:p>
-        </w:tc>
-        <w:tc>
-          <w:tcPr>
-            <w:tcW w:w="985" w:type="pct"/>
-          </w:tcPr>
-          <w:p>
-            <w:pPr>
-              <w:jc w:val="center"/>
-              <w:rPr>
-                <w:rFonts w:asciiTheme="minorHAnsi" w:hAnsiTheme="minorHAnsi" w:cstheme="minorHAnsi"/>
-                <w:sz w:val="22"/>
-                <w:szCs w:val="22"/>
-                <w:lang w:val="es-AR"/>
-              </w:rPr>
-            </w:pPr>
+              <w:t>1/3/2025</w:t>
+            </w:r>
           </w:p>
         </w:tc>
       </w:tr>
@@ -5350,7 +4960,7 @@
         </w:trPr>
         <w:tc>
           <w:tcPr>
-            <w:tcW w:w="2279" w:type="pct"/>
+            <w:tcW w:w="2839" w:type="pct"/>
             <w:vAlign w:val="center"/>
           </w:tcPr>
           <w:p>
@@ -5359,23 +4969,59 @@
                 <w:rFonts w:asciiTheme="minorHAnsi" w:hAnsiTheme="minorHAnsi" w:cstheme="minorHAnsi"/>
                 <w:sz w:val="22"/>
                 <w:szCs w:val="22"/>
-                <w:lang w:val="es-AR"/>
               </w:rPr>
             </w:pPr>
-            <w:r>
-              <w:rPr>
-                <w:rFonts w:asciiTheme="minorHAnsi" w:hAnsiTheme="minorHAnsi" w:cstheme="minorHAnsi"/>
-                <w:sz w:val="22"/>
-                <w:szCs w:val="22"/>
-                <w:lang w:val="es-AR"/>
-              </w:rPr>
-              <w:t>Presentar memoria del proyecto</w:t>
-            </w:r>
+            <w:proofErr w:type="spellStart"/>
+            <w:r>
+              <w:rPr>
+                <w:rFonts w:asciiTheme="minorHAnsi" w:hAnsiTheme="minorHAnsi" w:cstheme="minorHAnsi"/>
+                <w:sz w:val="22"/>
+                <w:szCs w:val="22"/>
+              </w:rPr>
+              <w:t>Elaborar</w:t>
+            </w:r>
+            <w:proofErr w:type="spellEnd"/>
+            <w:r>
+              <w:rPr>
+                <w:rFonts w:asciiTheme="minorHAnsi" w:hAnsiTheme="minorHAnsi" w:cstheme="minorHAnsi"/>
+                <w:sz w:val="22"/>
+                <w:szCs w:val="22"/>
+              </w:rPr>
+              <w:t xml:space="preserve"> </w:t>
+            </w:r>
+            <w:proofErr w:type="spellStart"/>
+            <w:r>
+              <w:rPr>
+                <w:rFonts w:asciiTheme="minorHAnsi" w:hAnsiTheme="minorHAnsi" w:cstheme="minorHAnsi"/>
+                <w:sz w:val="22"/>
+                <w:szCs w:val="22"/>
+              </w:rPr>
+              <w:t>memoria</w:t>
+            </w:r>
+            <w:proofErr w:type="spellEnd"/>
+            <w:r>
+              <w:rPr>
+                <w:rFonts w:asciiTheme="minorHAnsi" w:hAnsiTheme="minorHAnsi" w:cstheme="minorHAnsi"/>
+                <w:sz w:val="22"/>
+                <w:szCs w:val="22"/>
+              </w:rPr>
+              <w:t xml:space="preserve"> del </w:t>
+            </w:r>
+            <w:proofErr w:type="spellStart"/>
+            <w:r>
+              <w:rPr>
+                <w:rFonts w:asciiTheme="minorHAnsi" w:hAnsiTheme="minorHAnsi" w:cstheme="minorHAnsi"/>
+                <w:sz w:val="22"/>
+                <w:szCs w:val="22"/>
+              </w:rPr>
+              <w:t>proyecto</w:t>
+            </w:r>
+            <w:proofErr w:type="spellEnd"/>
           </w:p>
         </w:tc>
         <w:tc>
           <w:tcPr>
-            <w:tcW w:w="868" w:type="pct"/>
+            <w:tcW w:w="1081" w:type="pct"/>
             <w:vAlign w:val="center"/>
           </w:tcPr>
           <w:p>
@@ -5387,11 +5033,20 @@
                 <w:lang w:val="es-AR"/>
               </w:rPr>
             </w:pPr>
+            <w:r>
+              <w:rPr>
+                <w:rFonts w:asciiTheme="minorHAnsi" w:hAnsiTheme="minorHAnsi" w:cstheme="minorHAnsi"/>
+                <w:sz w:val="22"/>
+                <w:szCs w:val="22"/>
+                <w:lang w:val="es-AR"/>
+              </w:rPr>
+              <w:t>22/2/2025</w:t>
+            </w:r>
           </w:p>
         </w:tc>
         <w:tc>
           <w:tcPr>
-            <w:tcW w:w="868" w:type="pct"/>
+            <w:tcW w:w="1080" w:type="pct"/>
             <w:vAlign w:val="center"/>
           </w:tcPr>
           <w:p>
@@ -5410,32 +5065,8 @@
                 <w:szCs w:val="22"/>
                 <w:lang w:val="es-AR"/>
               </w:rPr>
-              <w:t>20</w:t>
-            </w:r>
-            <w:r>
-              <w:rPr>
-                <w:rFonts w:asciiTheme="minorHAnsi" w:hAnsiTheme="minorHAnsi" w:cstheme="minorHAnsi"/>
-                <w:sz w:val="22"/>
-                <w:szCs w:val="22"/>
-                <w:lang w:val="es-AR"/>
-              </w:rPr>
-              <w:t>/3/2025</w:t>
-            </w:r>
-          </w:p>
-        </w:tc>
-        <w:tc>
-          <w:tcPr>
-            <w:tcW w:w="985" w:type="pct"/>
-          </w:tcPr>
-          <w:p>
-            <w:pPr>
-              <w:rPr>
-                <w:rFonts w:asciiTheme="minorHAnsi" w:hAnsiTheme="minorHAnsi" w:cstheme="minorHAnsi"/>
-                <w:sz w:val="22"/>
-                <w:szCs w:val="22"/>
-                <w:lang w:val="es-AR"/>
-              </w:rPr>
-            </w:pPr>
+              <w:t>15/3/2025</w:t>
+            </w:r>
           </w:p>
         </w:tc>
       </w:tr>
@@ -5446,30 +5077,36 @@
         </w:trPr>
         <w:tc>
           <w:tcPr>
-            <w:tcW w:w="2279" w:type="pct"/>
+            <w:tcW w:w="2839" w:type="pct"/>
             <w:vAlign w:val="center"/>
           </w:tcPr>
           <w:p>
             <w:pPr>
               <w:rPr>
                 <w:rFonts w:asciiTheme="minorHAnsi" w:hAnsiTheme="minorHAnsi" w:cstheme="minorHAnsi"/>
-                <w:b/>
-                <w:bCs/>
                 <w:sz w:val="22"/>
                 <w:szCs w:val="22"/>
                 <w:lang w:val="es-AR"/>
               </w:rPr>
             </w:pPr>
+            <w:r>
+              <w:rPr>
+                <w:rFonts w:asciiTheme="minorHAnsi" w:hAnsiTheme="minorHAnsi" w:cstheme="minorHAnsi"/>
+                <w:sz w:val="22"/>
+                <w:szCs w:val="22"/>
+                <w:lang w:val="es-AR"/>
+              </w:rPr>
+              <w:t>Presentar avance del proyecto</w:t>
+            </w:r>
           </w:p>
         </w:tc>
         <w:tc>
           <w:tcPr>
-            <w:tcW w:w="868" w:type="pct"/>
+            <w:tcW w:w="1081" w:type="pct"/>
             <w:vAlign w:val="center"/>
           </w:tcPr>
           <w:p>
             <w:pPr>
-              <w:jc w:val="center"/>
               <w:rPr>
                 <w:rFonts w:asciiTheme="minorHAnsi" w:hAnsiTheme="minorHAnsi" w:cstheme="minorHAnsi"/>
                 <w:sz w:val="22"/>
@@ -5477,16 +5114,24 @@
                 <w:lang w:val="es-AR"/>
               </w:rPr>
             </w:pPr>
+            <w:r>
+              <w:rPr>
+                <w:rFonts w:asciiTheme="minorHAnsi" w:hAnsiTheme="minorHAnsi" w:cstheme="minorHAnsi"/>
+                <w:sz w:val="22"/>
+                <w:szCs w:val="22"/>
+                <w:lang w:val="es-AR"/>
+              </w:rPr>
+              <w:t>28/2/2025</w:t>
+            </w:r>
           </w:p>
         </w:tc>
         <w:tc>
           <w:tcPr>
-            <w:tcW w:w="868" w:type="pct"/>
+            <w:tcW w:w="1080" w:type="pct"/>
             <w:vAlign w:val="center"/>
           </w:tcPr>
           <w:p>
             <w:pPr>
-              <w:jc w:val="center"/>
               <w:rPr>
                 <w:rFonts w:asciiTheme="minorHAnsi" w:hAnsiTheme="minorHAnsi" w:cstheme="minorHAnsi"/>
                 <w:sz w:val="22"/>
@@ -5494,22 +5139,15 @@
                 <w:lang w:val="es-AR"/>
               </w:rPr>
             </w:pPr>
-          </w:p>
-        </w:tc>
-        <w:tc>
-          <w:tcPr>
-            <w:tcW w:w="985" w:type="pct"/>
-          </w:tcPr>
-          <w:p>
-            <w:pPr>
-              <w:jc w:val="center"/>
-              <w:rPr>
-                <w:rFonts w:asciiTheme="minorHAnsi" w:hAnsiTheme="minorHAnsi" w:cstheme="minorHAnsi"/>
-                <w:sz w:val="22"/>
-                <w:szCs w:val="22"/>
-                <w:lang w:val="es-AR"/>
-              </w:rPr>
-            </w:pPr>
+            <w:r>
+              <w:rPr>
+                <w:rFonts w:asciiTheme="minorHAnsi" w:hAnsiTheme="minorHAnsi" w:cstheme="minorHAnsi"/>
+                <w:sz w:val="22"/>
+                <w:szCs w:val="22"/>
+                <w:lang w:val="es-AR"/>
+              </w:rPr>
+              <w:t>6/3/2025</w:t>
+            </w:r>
           </w:p>
         </w:tc>
       </w:tr>
@@ -5520,7 +5158,7 @@
         </w:trPr>
         <w:tc>
           <w:tcPr>
-            <w:tcW w:w="2279" w:type="pct"/>
+            <w:tcW w:w="2839" w:type="pct"/>
             <w:vAlign w:val="center"/>
           </w:tcPr>
           <w:p>
@@ -5532,16 +5170,24 @@
                 <w:lang w:val="es-AR"/>
               </w:rPr>
             </w:pPr>
+            <w:r>
+              <w:rPr>
+                <w:rFonts w:asciiTheme="minorHAnsi" w:hAnsiTheme="minorHAnsi" w:cstheme="minorHAnsi"/>
+                <w:sz w:val="22"/>
+                <w:szCs w:val="22"/>
+                <w:lang w:val="es-AR"/>
+              </w:rPr>
+              <w:t>Presentar memoria del proyecto</w:t>
+            </w:r>
           </w:p>
         </w:tc>
         <w:tc>
           <w:tcPr>
-            <w:tcW w:w="868" w:type="pct"/>
+            <w:tcW w:w="1081" w:type="pct"/>
             <w:vAlign w:val="center"/>
           </w:tcPr>
           <w:p>
             <w:pPr>
-              <w:jc w:val="center"/>
               <w:rPr>
                 <w:rFonts w:asciiTheme="minorHAnsi" w:hAnsiTheme="minorHAnsi" w:cstheme="minorHAnsi"/>
                 <w:sz w:val="22"/>
@@ -5549,16 +5195,42 @@
                 <w:lang w:val="es-AR"/>
               </w:rPr>
             </w:pPr>
+            <w:r>
+              <w:rPr>
+                <w:rFonts w:asciiTheme="minorHAnsi" w:hAnsiTheme="minorHAnsi" w:cstheme="minorHAnsi"/>
+                <w:sz w:val="22"/>
+                <w:szCs w:val="22"/>
+                <w:lang w:val="es-AR"/>
+              </w:rPr>
+              <w:t>1</w:t>
+            </w:r>
+            <w:r>
+              <w:rPr>
+                <w:rFonts w:asciiTheme="minorHAnsi" w:hAnsiTheme="minorHAnsi" w:cstheme="minorHAnsi"/>
+                <w:sz w:val="22"/>
+                <w:szCs w:val="22"/>
+                <w:lang w:val="es-AR"/>
+              </w:rPr>
+              <w:t>5</w:t>
+            </w:r>
+            <w:r>
+              <w:rPr>
+                <w:rFonts w:asciiTheme="minorHAnsi" w:hAnsiTheme="minorHAnsi" w:cstheme="minorHAnsi"/>
+                <w:sz w:val="22"/>
+                <w:szCs w:val="22"/>
+                <w:lang w:val="es-AR"/>
+              </w:rPr>
+              <w:t>/3/2025</w:t>
+            </w:r>
           </w:p>
         </w:tc>
         <w:tc>
           <w:tcPr>
-            <w:tcW w:w="868" w:type="pct"/>
+            <w:tcW w:w="1080" w:type="pct"/>
             <w:vAlign w:val="center"/>
           </w:tcPr>
           <w:p>
             <w:pPr>
-              <w:jc w:val="center"/>
               <w:rPr>
                 <w:rFonts w:asciiTheme="minorHAnsi" w:hAnsiTheme="minorHAnsi" w:cstheme="minorHAnsi"/>
                 <w:sz w:val="22"/>
@@ -5566,1128 +5238,15 @@
                 <w:lang w:val="es-AR"/>
               </w:rPr>
             </w:pPr>
-          </w:p>
-        </w:tc>
-        <w:tc>
-          <w:tcPr>
-            <w:tcW w:w="985" w:type="pct"/>
-          </w:tcPr>
-          <w:p>
-            <w:pPr>
-              <w:jc w:val="center"/>
-              <w:rPr>
-                <w:rFonts w:asciiTheme="minorHAnsi" w:hAnsiTheme="minorHAnsi" w:cstheme="minorHAnsi"/>
-                <w:sz w:val="22"/>
-                <w:szCs w:val="22"/>
-                <w:lang w:val="es-AR"/>
-              </w:rPr>
-            </w:pPr>
-          </w:p>
-        </w:tc>
-      </w:tr>
-      <w:tr>
-        <w:trPr>
-          <w:trHeight w:val="537"/>
-          <w:jc w:val="center"/>
-        </w:trPr>
-        <w:tc>
-          <w:tcPr>
-            <w:tcW w:w="2279" w:type="pct"/>
-            <w:vAlign w:val="center"/>
-          </w:tcPr>
-          <w:p>
-            <w:pPr>
-              <w:jc w:val="center"/>
-              <w:rPr>
-                <w:rFonts w:asciiTheme="minorHAnsi" w:hAnsiTheme="minorHAnsi" w:cstheme="minorHAnsi"/>
-                <w:b/>
-                <w:bCs/>
-                <w:sz w:val="22"/>
-                <w:szCs w:val="22"/>
-                <w:lang w:val="es-AR"/>
-              </w:rPr>
-            </w:pPr>
-          </w:p>
-        </w:tc>
-        <w:tc>
-          <w:tcPr>
-            <w:tcW w:w="868" w:type="pct"/>
-            <w:vAlign w:val="center"/>
-          </w:tcPr>
-          <w:p>
-            <w:pPr>
-              <w:jc w:val="center"/>
-              <w:rPr>
-                <w:rFonts w:asciiTheme="minorHAnsi" w:hAnsiTheme="minorHAnsi" w:cstheme="minorHAnsi"/>
-                <w:sz w:val="22"/>
-                <w:szCs w:val="22"/>
-                <w:lang w:val="es-AR"/>
-              </w:rPr>
-            </w:pPr>
-          </w:p>
-        </w:tc>
-        <w:tc>
-          <w:tcPr>
-            <w:tcW w:w="868" w:type="pct"/>
-            <w:vAlign w:val="center"/>
-          </w:tcPr>
-          <w:p>
-            <w:pPr>
-              <w:jc w:val="center"/>
-              <w:rPr>
-                <w:rFonts w:asciiTheme="minorHAnsi" w:hAnsiTheme="minorHAnsi" w:cstheme="minorHAnsi"/>
-                <w:sz w:val="22"/>
-                <w:szCs w:val="22"/>
-                <w:lang w:val="es-AR"/>
-              </w:rPr>
-            </w:pPr>
-          </w:p>
-        </w:tc>
-        <w:tc>
-          <w:tcPr>
-            <w:tcW w:w="985" w:type="pct"/>
-          </w:tcPr>
-          <w:p>
-            <w:pPr>
-              <w:jc w:val="center"/>
-              <w:rPr>
-                <w:rFonts w:asciiTheme="minorHAnsi" w:hAnsiTheme="minorHAnsi" w:cstheme="minorHAnsi"/>
-                <w:sz w:val="22"/>
-                <w:szCs w:val="22"/>
-                <w:lang w:val="es-AR"/>
-              </w:rPr>
-            </w:pPr>
-          </w:p>
-        </w:tc>
-      </w:tr>
-      <w:tr>
-        <w:trPr>
-          <w:trHeight w:val="537"/>
-          <w:jc w:val="center"/>
-        </w:trPr>
-        <w:tc>
-          <w:tcPr>
-            <w:tcW w:w="2279" w:type="pct"/>
-            <w:vAlign w:val="center"/>
-          </w:tcPr>
-          <w:p>
-            <w:pPr>
-              <w:jc w:val="center"/>
-              <w:rPr>
-                <w:rFonts w:asciiTheme="minorHAnsi" w:hAnsiTheme="minorHAnsi" w:cstheme="minorHAnsi"/>
-                <w:b/>
-                <w:bCs/>
-                <w:sz w:val="22"/>
-                <w:szCs w:val="22"/>
-                <w:lang w:val="es-AR"/>
-              </w:rPr>
-            </w:pPr>
-          </w:p>
-        </w:tc>
-        <w:tc>
-          <w:tcPr>
-            <w:tcW w:w="868" w:type="pct"/>
-            <w:vAlign w:val="center"/>
-          </w:tcPr>
-          <w:p>
-            <w:pPr>
-              <w:jc w:val="center"/>
-              <w:rPr>
-                <w:rFonts w:asciiTheme="minorHAnsi" w:hAnsiTheme="minorHAnsi" w:cstheme="minorHAnsi"/>
-                <w:sz w:val="22"/>
-                <w:szCs w:val="22"/>
-                <w:lang w:val="es-AR"/>
-              </w:rPr>
-            </w:pPr>
-          </w:p>
-        </w:tc>
-        <w:tc>
-          <w:tcPr>
-            <w:tcW w:w="868" w:type="pct"/>
-            <w:vAlign w:val="center"/>
-          </w:tcPr>
-          <w:p>
-            <w:pPr>
-              <w:jc w:val="center"/>
-              <w:rPr>
-                <w:rFonts w:asciiTheme="minorHAnsi" w:hAnsiTheme="minorHAnsi" w:cstheme="minorHAnsi"/>
-                <w:sz w:val="22"/>
-                <w:szCs w:val="22"/>
-                <w:lang w:val="es-AR"/>
-              </w:rPr>
-            </w:pPr>
-          </w:p>
-        </w:tc>
-        <w:tc>
-          <w:tcPr>
-            <w:tcW w:w="985" w:type="pct"/>
-          </w:tcPr>
-          <w:p>
-            <w:pPr>
-              <w:jc w:val="center"/>
-              <w:rPr>
-                <w:rFonts w:asciiTheme="minorHAnsi" w:hAnsiTheme="minorHAnsi" w:cstheme="minorHAnsi"/>
-                <w:sz w:val="22"/>
-                <w:szCs w:val="22"/>
-                <w:lang w:val="es-AR"/>
-              </w:rPr>
-            </w:pPr>
-          </w:p>
-        </w:tc>
-      </w:tr>
-      <w:tr>
-        <w:trPr>
-          <w:trHeight w:val="537"/>
-          <w:jc w:val="center"/>
-        </w:trPr>
-        <w:tc>
-          <w:tcPr>
-            <w:tcW w:w="2279" w:type="pct"/>
-            <w:vAlign w:val="center"/>
-          </w:tcPr>
-          <w:p>
-            <w:pPr>
-              <w:rPr>
-                <w:rFonts w:asciiTheme="minorHAnsi" w:hAnsiTheme="minorHAnsi" w:cstheme="minorHAnsi"/>
-                <w:sz w:val="22"/>
-                <w:szCs w:val="22"/>
-                <w:lang w:val="es-AR"/>
-              </w:rPr>
-            </w:pPr>
-          </w:p>
-        </w:tc>
-        <w:tc>
-          <w:tcPr>
-            <w:tcW w:w="868" w:type="pct"/>
-            <w:vAlign w:val="center"/>
-          </w:tcPr>
-          <w:p>
-            <w:pPr>
-              <w:jc w:val="center"/>
-              <w:rPr>
-                <w:rFonts w:asciiTheme="minorHAnsi" w:hAnsiTheme="minorHAnsi" w:cstheme="minorHAnsi"/>
-                <w:sz w:val="22"/>
-                <w:szCs w:val="22"/>
-                <w:lang w:val="es-AR"/>
-              </w:rPr>
-            </w:pPr>
-          </w:p>
-        </w:tc>
-        <w:tc>
-          <w:tcPr>
-            <w:tcW w:w="868" w:type="pct"/>
-            <w:vAlign w:val="center"/>
-          </w:tcPr>
-          <w:p>
-            <w:pPr>
-              <w:jc w:val="center"/>
-              <w:rPr>
-                <w:rFonts w:asciiTheme="minorHAnsi" w:hAnsiTheme="minorHAnsi" w:cstheme="minorHAnsi"/>
-                <w:sz w:val="22"/>
-                <w:szCs w:val="22"/>
-                <w:lang w:val="es-AR"/>
-              </w:rPr>
-            </w:pPr>
-          </w:p>
-        </w:tc>
-        <w:tc>
-          <w:tcPr>
-            <w:tcW w:w="985" w:type="pct"/>
-          </w:tcPr>
-          <w:p>
-            <w:pPr>
-              <w:jc w:val="center"/>
-              <w:rPr>
-                <w:rFonts w:asciiTheme="minorHAnsi" w:hAnsiTheme="minorHAnsi" w:cstheme="minorHAnsi"/>
-                <w:sz w:val="22"/>
-                <w:szCs w:val="22"/>
-                <w:lang w:val="es-AR"/>
-              </w:rPr>
-            </w:pPr>
-          </w:p>
-        </w:tc>
-      </w:tr>
-      <w:tr>
-        <w:trPr>
-          <w:trHeight w:val="537"/>
-          <w:jc w:val="center"/>
-        </w:trPr>
-        <w:tc>
-          <w:tcPr>
-            <w:tcW w:w="2279" w:type="pct"/>
-            <w:vAlign w:val="center"/>
-          </w:tcPr>
-          <w:p>
-            <w:pPr>
-              <w:rPr>
-                <w:rFonts w:asciiTheme="minorHAnsi" w:hAnsiTheme="minorHAnsi" w:cstheme="minorHAnsi"/>
-                <w:b/>
-                <w:bCs/>
-                <w:sz w:val="22"/>
-                <w:szCs w:val="22"/>
-                <w:lang w:val="es-AR"/>
-              </w:rPr>
-            </w:pPr>
-          </w:p>
-        </w:tc>
-        <w:tc>
-          <w:tcPr>
-            <w:tcW w:w="868" w:type="pct"/>
-            <w:vAlign w:val="center"/>
-          </w:tcPr>
-          <w:p>
-            <w:pPr>
-              <w:jc w:val="center"/>
-              <w:rPr>
-                <w:rFonts w:asciiTheme="minorHAnsi" w:hAnsiTheme="minorHAnsi" w:cstheme="minorHAnsi"/>
-                <w:sz w:val="22"/>
-                <w:szCs w:val="22"/>
-                <w:lang w:val="es-AR"/>
-              </w:rPr>
-            </w:pPr>
-          </w:p>
-        </w:tc>
-        <w:tc>
-          <w:tcPr>
-            <w:tcW w:w="868" w:type="pct"/>
-            <w:vAlign w:val="center"/>
-          </w:tcPr>
-          <w:p>
-            <w:pPr>
-              <w:jc w:val="center"/>
-              <w:rPr>
-                <w:rFonts w:asciiTheme="minorHAnsi" w:hAnsiTheme="minorHAnsi" w:cstheme="minorHAnsi"/>
-                <w:sz w:val="22"/>
-                <w:szCs w:val="22"/>
-                <w:lang w:val="es-AR"/>
-              </w:rPr>
-            </w:pPr>
-          </w:p>
-        </w:tc>
-        <w:tc>
-          <w:tcPr>
-            <w:tcW w:w="985" w:type="pct"/>
-          </w:tcPr>
-          <w:p>
-            <w:pPr>
-              <w:jc w:val="center"/>
-              <w:rPr>
-                <w:rFonts w:asciiTheme="minorHAnsi" w:hAnsiTheme="minorHAnsi" w:cstheme="minorHAnsi"/>
-                <w:sz w:val="22"/>
-                <w:szCs w:val="22"/>
-                <w:lang w:val="es-AR"/>
-              </w:rPr>
-            </w:pPr>
-          </w:p>
-        </w:tc>
-      </w:tr>
-      <w:tr>
-        <w:trPr>
-          <w:trHeight w:val="537"/>
-          <w:jc w:val="center"/>
-        </w:trPr>
-        <w:tc>
-          <w:tcPr>
-            <w:tcW w:w="2279" w:type="pct"/>
-            <w:vAlign w:val="center"/>
-          </w:tcPr>
-          <w:p>
-            <w:pPr>
-              <w:rPr>
-                <w:rFonts w:asciiTheme="minorHAnsi" w:hAnsiTheme="minorHAnsi" w:cstheme="minorHAnsi"/>
-                <w:sz w:val="22"/>
-                <w:szCs w:val="22"/>
-                <w:lang w:val="es-AR"/>
-              </w:rPr>
-            </w:pPr>
-          </w:p>
-        </w:tc>
-        <w:tc>
-          <w:tcPr>
-            <w:tcW w:w="868" w:type="pct"/>
-            <w:vAlign w:val="center"/>
-          </w:tcPr>
-          <w:p>
-            <w:pPr>
-              <w:jc w:val="center"/>
-              <w:rPr>
-                <w:rFonts w:asciiTheme="minorHAnsi" w:hAnsiTheme="minorHAnsi" w:cstheme="minorHAnsi"/>
-                <w:sz w:val="22"/>
-                <w:szCs w:val="22"/>
-                <w:lang w:val="es-AR"/>
-              </w:rPr>
-            </w:pPr>
-          </w:p>
-        </w:tc>
-        <w:tc>
-          <w:tcPr>
-            <w:tcW w:w="868" w:type="pct"/>
-            <w:vAlign w:val="center"/>
-          </w:tcPr>
-          <w:p>
-            <w:pPr>
-              <w:jc w:val="center"/>
-              <w:rPr>
-                <w:rFonts w:asciiTheme="minorHAnsi" w:hAnsiTheme="minorHAnsi" w:cstheme="minorHAnsi"/>
-                <w:sz w:val="22"/>
-                <w:szCs w:val="22"/>
-                <w:lang w:val="es-AR"/>
-              </w:rPr>
-            </w:pPr>
-          </w:p>
-        </w:tc>
-        <w:tc>
-          <w:tcPr>
-            <w:tcW w:w="985" w:type="pct"/>
-          </w:tcPr>
-          <w:p>
-            <w:pPr>
-              <w:jc w:val="center"/>
-              <w:rPr>
-                <w:rFonts w:asciiTheme="minorHAnsi" w:hAnsiTheme="minorHAnsi" w:cstheme="minorHAnsi"/>
-                <w:sz w:val="22"/>
-                <w:szCs w:val="22"/>
-                <w:lang w:val="es-AR"/>
-              </w:rPr>
-            </w:pPr>
-          </w:p>
-        </w:tc>
-      </w:tr>
-      <w:tr>
-        <w:trPr>
-          <w:trHeight w:val="537"/>
-          <w:jc w:val="center"/>
-        </w:trPr>
-        <w:tc>
-          <w:tcPr>
-            <w:tcW w:w="2279" w:type="pct"/>
-            <w:vAlign w:val="center"/>
-          </w:tcPr>
-          <w:p>
-            <w:pPr>
-              <w:rPr>
-                <w:rFonts w:asciiTheme="minorHAnsi" w:hAnsiTheme="minorHAnsi" w:cstheme="minorHAnsi"/>
-                <w:sz w:val="22"/>
-                <w:szCs w:val="22"/>
-                <w:lang w:val="es-AR"/>
-              </w:rPr>
-            </w:pPr>
-          </w:p>
-        </w:tc>
-        <w:tc>
-          <w:tcPr>
-            <w:tcW w:w="868" w:type="pct"/>
-            <w:vAlign w:val="center"/>
-          </w:tcPr>
-          <w:p>
-            <w:pPr>
-              <w:jc w:val="center"/>
-              <w:rPr>
-                <w:rFonts w:asciiTheme="minorHAnsi" w:hAnsiTheme="minorHAnsi" w:cstheme="minorHAnsi"/>
-                <w:sz w:val="22"/>
-                <w:szCs w:val="22"/>
-                <w:lang w:val="es-AR"/>
-              </w:rPr>
-            </w:pPr>
-          </w:p>
-        </w:tc>
-        <w:tc>
-          <w:tcPr>
-            <w:tcW w:w="868" w:type="pct"/>
-            <w:vAlign w:val="center"/>
-          </w:tcPr>
-          <w:p>
-            <w:pPr>
-              <w:jc w:val="center"/>
-              <w:rPr>
-                <w:rFonts w:asciiTheme="minorHAnsi" w:hAnsiTheme="minorHAnsi" w:cstheme="minorHAnsi"/>
-                <w:sz w:val="22"/>
-                <w:szCs w:val="22"/>
-                <w:lang w:val="es-AR"/>
-              </w:rPr>
-            </w:pPr>
-          </w:p>
-        </w:tc>
-        <w:tc>
-          <w:tcPr>
-            <w:tcW w:w="985" w:type="pct"/>
-          </w:tcPr>
-          <w:p>
-            <w:pPr>
-              <w:jc w:val="center"/>
-              <w:rPr>
-                <w:rFonts w:asciiTheme="minorHAnsi" w:hAnsiTheme="minorHAnsi" w:cstheme="minorHAnsi"/>
-                <w:sz w:val="22"/>
-                <w:szCs w:val="22"/>
-                <w:lang w:val="es-AR"/>
-              </w:rPr>
-            </w:pPr>
-          </w:p>
-        </w:tc>
-      </w:tr>
-      <w:tr>
-        <w:trPr>
-          <w:trHeight w:val="537"/>
-          <w:jc w:val="center"/>
-        </w:trPr>
-        <w:tc>
-          <w:tcPr>
-            <w:tcW w:w="2279" w:type="pct"/>
-            <w:vAlign w:val="center"/>
-          </w:tcPr>
-          <w:p>
-            <w:pPr>
-              <w:rPr>
-                <w:rFonts w:asciiTheme="minorHAnsi" w:hAnsiTheme="minorHAnsi" w:cstheme="minorHAnsi"/>
-                <w:sz w:val="22"/>
-                <w:szCs w:val="22"/>
-                <w:lang w:val="es-AR"/>
-              </w:rPr>
-            </w:pPr>
-          </w:p>
-        </w:tc>
-        <w:tc>
-          <w:tcPr>
-            <w:tcW w:w="868" w:type="pct"/>
-            <w:vAlign w:val="center"/>
-          </w:tcPr>
-          <w:p>
-            <w:pPr>
-              <w:jc w:val="center"/>
-              <w:rPr>
-                <w:rFonts w:asciiTheme="minorHAnsi" w:hAnsiTheme="minorHAnsi" w:cstheme="minorHAnsi"/>
-                <w:sz w:val="22"/>
-                <w:szCs w:val="22"/>
-                <w:lang w:val="es-AR"/>
-              </w:rPr>
-            </w:pPr>
-          </w:p>
-        </w:tc>
-        <w:tc>
-          <w:tcPr>
-            <w:tcW w:w="868" w:type="pct"/>
-            <w:vAlign w:val="center"/>
-          </w:tcPr>
-          <w:p>
-            <w:pPr>
-              <w:jc w:val="center"/>
-              <w:rPr>
-                <w:rFonts w:asciiTheme="minorHAnsi" w:hAnsiTheme="minorHAnsi" w:cstheme="minorHAnsi"/>
-                <w:sz w:val="22"/>
-                <w:szCs w:val="22"/>
-                <w:lang w:val="es-AR"/>
-              </w:rPr>
-            </w:pPr>
-          </w:p>
-        </w:tc>
-        <w:tc>
-          <w:tcPr>
-            <w:tcW w:w="985" w:type="pct"/>
-          </w:tcPr>
-          <w:p>
-            <w:pPr>
-              <w:jc w:val="center"/>
-              <w:rPr>
-                <w:rFonts w:asciiTheme="minorHAnsi" w:hAnsiTheme="minorHAnsi" w:cstheme="minorHAnsi"/>
-                <w:sz w:val="22"/>
-                <w:szCs w:val="22"/>
-                <w:lang w:val="es-AR"/>
-              </w:rPr>
-            </w:pPr>
-          </w:p>
-        </w:tc>
-      </w:tr>
-      <w:tr>
-        <w:trPr>
-          <w:trHeight w:val="537"/>
-          <w:jc w:val="center"/>
-        </w:trPr>
-        <w:tc>
-          <w:tcPr>
-            <w:tcW w:w="2279" w:type="pct"/>
-            <w:vAlign w:val="center"/>
-          </w:tcPr>
-          <w:p>
-            <w:pPr>
-              <w:jc w:val="center"/>
-              <w:rPr>
-                <w:rFonts w:asciiTheme="minorHAnsi" w:hAnsiTheme="minorHAnsi" w:cstheme="minorHAnsi"/>
-                <w:b/>
-                <w:bCs/>
-                <w:sz w:val="22"/>
-                <w:szCs w:val="22"/>
-                <w:lang w:val="es-AR"/>
-              </w:rPr>
-            </w:pPr>
-          </w:p>
-        </w:tc>
-        <w:tc>
-          <w:tcPr>
-            <w:tcW w:w="868" w:type="pct"/>
-            <w:vAlign w:val="center"/>
-          </w:tcPr>
-          <w:p>
-            <w:pPr>
-              <w:jc w:val="center"/>
-              <w:rPr>
-                <w:rFonts w:asciiTheme="minorHAnsi" w:hAnsiTheme="minorHAnsi" w:cstheme="minorHAnsi"/>
-                <w:sz w:val="22"/>
-                <w:szCs w:val="22"/>
-                <w:lang w:val="es-AR"/>
-              </w:rPr>
-            </w:pPr>
-          </w:p>
-        </w:tc>
-        <w:tc>
-          <w:tcPr>
-            <w:tcW w:w="868" w:type="pct"/>
-            <w:vAlign w:val="center"/>
-          </w:tcPr>
-          <w:p>
-            <w:pPr>
-              <w:jc w:val="center"/>
-              <w:rPr>
-                <w:rFonts w:asciiTheme="minorHAnsi" w:hAnsiTheme="minorHAnsi" w:cstheme="minorHAnsi"/>
-                <w:sz w:val="22"/>
-                <w:szCs w:val="22"/>
-                <w:lang w:val="es-AR"/>
-              </w:rPr>
-            </w:pPr>
-          </w:p>
-        </w:tc>
-        <w:tc>
-          <w:tcPr>
-            <w:tcW w:w="985" w:type="pct"/>
-          </w:tcPr>
-          <w:p>
-            <w:pPr>
-              <w:jc w:val="center"/>
-              <w:rPr>
-                <w:rFonts w:asciiTheme="minorHAnsi" w:hAnsiTheme="minorHAnsi" w:cstheme="minorHAnsi"/>
-                <w:sz w:val="22"/>
-                <w:szCs w:val="22"/>
-                <w:lang w:val="es-AR"/>
-              </w:rPr>
-            </w:pPr>
-          </w:p>
-        </w:tc>
-      </w:tr>
-      <w:tr>
-        <w:trPr>
-          <w:trHeight w:val="537"/>
-          <w:jc w:val="center"/>
-        </w:trPr>
-        <w:tc>
-          <w:tcPr>
-            <w:tcW w:w="2279" w:type="pct"/>
-            <w:vAlign w:val="center"/>
-          </w:tcPr>
-          <w:p>
-            <w:pPr>
-              <w:rPr>
-                <w:rFonts w:asciiTheme="minorHAnsi" w:hAnsiTheme="minorHAnsi" w:cstheme="minorHAnsi"/>
-                <w:sz w:val="22"/>
-                <w:szCs w:val="22"/>
-                <w:lang w:val="es-AR"/>
-              </w:rPr>
-            </w:pPr>
-          </w:p>
-        </w:tc>
-        <w:tc>
-          <w:tcPr>
-            <w:tcW w:w="868" w:type="pct"/>
-            <w:vAlign w:val="center"/>
-          </w:tcPr>
-          <w:p>
-            <w:pPr>
-              <w:jc w:val="center"/>
-              <w:rPr>
-                <w:rFonts w:asciiTheme="minorHAnsi" w:hAnsiTheme="minorHAnsi" w:cstheme="minorHAnsi"/>
-                <w:sz w:val="22"/>
-                <w:szCs w:val="22"/>
-                <w:lang w:val="es-AR"/>
-              </w:rPr>
-            </w:pPr>
-          </w:p>
-        </w:tc>
-        <w:tc>
-          <w:tcPr>
-            <w:tcW w:w="868" w:type="pct"/>
-            <w:vAlign w:val="center"/>
-          </w:tcPr>
-          <w:p>
-            <w:pPr>
-              <w:ind w:left="708" w:hanging="708"/>
-              <w:jc w:val="center"/>
-              <w:rPr>
-                <w:rFonts w:asciiTheme="minorHAnsi" w:hAnsiTheme="minorHAnsi" w:cstheme="minorHAnsi"/>
-                <w:sz w:val="22"/>
-                <w:szCs w:val="22"/>
-                <w:lang w:val="es-AR"/>
-              </w:rPr>
-            </w:pPr>
-          </w:p>
-        </w:tc>
-        <w:tc>
-          <w:tcPr>
-            <w:tcW w:w="985" w:type="pct"/>
-          </w:tcPr>
-          <w:p>
-            <w:pPr>
-              <w:jc w:val="center"/>
-              <w:rPr>
-                <w:rFonts w:asciiTheme="minorHAnsi" w:hAnsiTheme="minorHAnsi" w:cstheme="minorHAnsi"/>
-                <w:sz w:val="22"/>
-                <w:szCs w:val="22"/>
-                <w:lang w:val="es-AR"/>
-              </w:rPr>
-            </w:pPr>
-          </w:p>
-        </w:tc>
-      </w:tr>
-      <w:tr>
-        <w:trPr>
-          <w:trHeight w:val="537"/>
-          <w:jc w:val="center"/>
-        </w:trPr>
-        <w:tc>
-          <w:tcPr>
-            <w:tcW w:w="2279" w:type="pct"/>
-            <w:vAlign w:val="center"/>
-          </w:tcPr>
-          <w:p>
-            <w:pPr>
-              <w:pStyle w:val="Prrafodelista"/>
-              <w:numPr>
-                <w:ilvl w:val="0"/>
-                <w:numId w:val="22"/>
-              </w:numPr>
-              <w:ind w:left="420"/>
-              <w:jc w:val="left"/>
-              <w:rPr>
-                <w:rFonts w:asciiTheme="minorHAnsi" w:eastAsia="Times New Roman" w:hAnsiTheme="minorHAnsi" w:cstheme="minorHAnsi"/>
-                <w:b/>
-                <w:bCs/>
-                <w:sz w:val="22"/>
-                <w:szCs w:val="22"/>
-                <w:lang w:val="es-AR"/>
-              </w:rPr>
-            </w:pPr>
-          </w:p>
-        </w:tc>
-        <w:tc>
-          <w:tcPr>
-            <w:tcW w:w="868" w:type="pct"/>
-            <w:vAlign w:val="center"/>
-          </w:tcPr>
-          <w:p>
-            <w:pPr>
-              <w:jc w:val="center"/>
-              <w:rPr>
-                <w:rFonts w:asciiTheme="minorHAnsi" w:hAnsiTheme="minorHAnsi" w:cstheme="minorHAnsi"/>
-                <w:sz w:val="22"/>
-                <w:szCs w:val="22"/>
-                <w:lang w:val="es-AR"/>
-              </w:rPr>
-            </w:pPr>
-          </w:p>
-        </w:tc>
-        <w:tc>
-          <w:tcPr>
-            <w:tcW w:w="868" w:type="pct"/>
-            <w:vAlign w:val="center"/>
-          </w:tcPr>
-          <w:p>
-            <w:pPr>
-              <w:jc w:val="center"/>
-              <w:rPr>
-                <w:rFonts w:asciiTheme="minorHAnsi" w:hAnsiTheme="minorHAnsi" w:cstheme="minorHAnsi"/>
-                <w:sz w:val="22"/>
-                <w:szCs w:val="22"/>
-                <w:lang w:val="es-AR"/>
-              </w:rPr>
-            </w:pPr>
-          </w:p>
-        </w:tc>
-        <w:tc>
-          <w:tcPr>
-            <w:tcW w:w="985" w:type="pct"/>
-          </w:tcPr>
-          <w:p>
-            <w:pPr>
-              <w:jc w:val="center"/>
-              <w:rPr>
-                <w:rFonts w:asciiTheme="minorHAnsi" w:hAnsiTheme="minorHAnsi" w:cstheme="minorHAnsi"/>
-                <w:sz w:val="22"/>
-                <w:szCs w:val="22"/>
-                <w:lang w:val="es-AR"/>
-              </w:rPr>
-            </w:pPr>
-          </w:p>
-        </w:tc>
-      </w:tr>
-      <w:tr>
-        <w:trPr>
-          <w:trHeight w:val="537"/>
-          <w:jc w:val="center"/>
-        </w:trPr>
-        <w:tc>
-          <w:tcPr>
-            <w:tcW w:w="2279" w:type="pct"/>
-            <w:vAlign w:val="center"/>
-          </w:tcPr>
-          <w:p>
-            <w:pPr>
-              <w:rPr>
-                <w:rFonts w:asciiTheme="minorHAnsi" w:hAnsiTheme="minorHAnsi" w:cstheme="minorHAnsi"/>
-                <w:b/>
-                <w:bCs/>
-                <w:sz w:val="22"/>
-                <w:szCs w:val="22"/>
-                <w:lang w:val="es-AR"/>
-              </w:rPr>
-            </w:pPr>
-          </w:p>
-        </w:tc>
-        <w:tc>
-          <w:tcPr>
-            <w:tcW w:w="868" w:type="pct"/>
-            <w:vAlign w:val="center"/>
-          </w:tcPr>
-          <w:p>
-            <w:pPr>
-              <w:jc w:val="center"/>
-              <w:rPr>
-                <w:rFonts w:asciiTheme="minorHAnsi" w:hAnsiTheme="minorHAnsi" w:cstheme="minorHAnsi"/>
-                <w:sz w:val="22"/>
-                <w:szCs w:val="22"/>
-                <w:lang w:val="es-AR"/>
-              </w:rPr>
-            </w:pPr>
-          </w:p>
-        </w:tc>
-        <w:tc>
-          <w:tcPr>
-            <w:tcW w:w="868" w:type="pct"/>
-            <w:vAlign w:val="center"/>
-          </w:tcPr>
-          <w:p>
-            <w:pPr>
-              <w:jc w:val="center"/>
-              <w:rPr>
-                <w:rFonts w:asciiTheme="minorHAnsi" w:hAnsiTheme="minorHAnsi" w:cstheme="minorHAnsi"/>
-                <w:sz w:val="22"/>
-                <w:szCs w:val="22"/>
-                <w:lang w:val="es-AR"/>
-              </w:rPr>
-            </w:pPr>
-          </w:p>
-        </w:tc>
-        <w:tc>
-          <w:tcPr>
-            <w:tcW w:w="985" w:type="pct"/>
-          </w:tcPr>
-          <w:p>
-            <w:pPr>
-              <w:jc w:val="center"/>
-              <w:rPr>
-                <w:rFonts w:asciiTheme="minorHAnsi" w:hAnsiTheme="minorHAnsi" w:cstheme="minorHAnsi"/>
-                <w:sz w:val="22"/>
-                <w:szCs w:val="22"/>
-                <w:lang w:val="es-AR"/>
-              </w:rPr>
-            </w:pPr>
-          </w:p>
-        </w:tc>
-      </w:tr>
-      <w:tr>
-        <w:trPr>
-          <w:trHeight w:val="537"/>
-          <w:jc w:val="center"/>
-        </w:trPr>
-        <w:tc>
-          <w:tcPr>
-            <w:tcW w:w="2279" w:type="pct"/>
-            <w:vAlign w:val="center"/>
-          </w:tcPr>
-          <w:p>
-            <w:pPr>
-              <w:rPr>
-                <w:rFonts w:asciiTheme="minorHAnsi" w:hAnsiTheme="minorHAnsi" w:cstheme="minorHAnsi"/>
-                <w:sz w:val="22"/>
-                <w:szCs w:val="22"/>
-                <w:lang w:val="es-AR"/>
-              </w:rPr>
-            </w:pPr>
-          </w:p>
-        </w:tc>
-        <w:tc>
-          <w:tcPr>
-            <w:tcW w:w="868" w:type="pct"/>
-            <w:vAlign w:val="center"/>
-          </w:tcPr>
-          <w:p>
-            <w:pPr>
-              <w:jc w:val="center"/>
-              <w:rPr>
-                <w:rFonts w:asciiTheme="minorHAnsi" w:hAnsiTheme="minorHAnsi" w:cstheme="minorHAnsi"/>
-                <w:sz w:val="22"/>
-                <w:szCs w:val="22"/>
-                <w:lang w:val="es-AR"/>
-              </w:rPr>
-            </w:pPr>
-          </w:p>
-        </w:tc>
-        <w:tc>
-          <w:tcPr>
-            <w:tcW w:w="868" w:type="pct"/>
-            <w:vAlign w:val="center"/>
-          </w:tcPr>
-          <w:p>
-            <w:pPr>
-              <w:jc w:val="center"/>
-              <w:rPr>
-                <w:rFonts w:asciiTheme="minorHAnsi" w:hAnsiTheme="minorHAnsi" w:cstheme="minorHAnsi"/>
-                <w:sz w:val="22"/>
-                <w:szCs w:val="22"/>
-                <w:lang w:val="es-AR"/>
-              </w:rPr>
-            </w:pPr>
-          </w:p>
-        </w:tc>
-        <w:tc>
-          <w:tcPr>
-            <w:tcW w:w="985" w:type="pct"/>
-          </w:tcPr>
-          <w:p>
-            <w:pPr>
-              <w:jc w:val="center"/>
-              <w:rPr>
-                <w:rFonts w:asciiTheme="minorHAnsi" w:hAnsiTheme="minorHAnsi" w:cstheme="minorHAnsi"/>
-                <w:sz w:val="22"/>
-                <w:szCs w:val="22"/>
-                <w:lang w:val="es-AR"/>
-              </w:rPr>
-            </w:pPr>
-          </w:p>
-        </w:tc>
-      </w:tr>
-      <w:tr>
-        <w:trPr>
-          <w:trHeight w:val="537"/>
-          <w:jc w:val="center"/>
-        </w:trPr>
-        <w:tc>
-          <w:tcPr>
-            <w:tcW w:w="2279" w:type="pct"/>
-            <w:vAlign w:val="center"/>
-          </w:tcPr>
-          <w:p>
-            <w:pPr>
-              <w:rPr>
-                <w:rFonts w:asciiTheme="minorHAnsi" w:hAnsiTheme="minorHAnsi" w:cstheme="minorHAnsi"/>
-                <w:sz w:val="22"/>
-                <w:szCs w:val="22"/>
-                <w:lang w:val="es-AR"/>
-              </w:rPr>
-            </w:pPr>
-          </w:p>
-        </w:tc>
-        <w:tc>
-          <w:tcPr>
-            <w:tcW w:w="868" w:type="pct"/>
-            <w:vAlign w:val="center"/>
-          </w:tcPr>
-          <w:p>
-            <w:pPr>
-              <w:jc w:val="center"/>
-              <w:rPr>
-                <w:rFonts w:asciiTheme="minorHAnsi" w:hAnsiTheme="minorHAnsi" w:cstheme="minorHAnsi"/>
-                <w:sz w:val="22"/>
-                <w:szCs w:val="22"/>
-                <w:lang w:val="es-AR"/>
-              </w:rPr>
-            </w:pPr>
-          </w:p>
-        </w:tc>
-        <w:tc>
-          <w:tcPr>
-            <w:tcW w:w="868" w:type="pct"/>
-            <w:vAlign w:val="center"/>
-          </w:tcPr>
-          <w:p>
-            <w:pPr>
-              <w:jc w:val="center"/>
-              <w:rPr>
-                <w:rFonts w:asciiTheme="minorHAnsi" w:hAnsiTheme="minorHAnsi" w:cstheme="minorHAnsi"/>
-                <w:sz w:val="22"/>
-                <w:szCs w:val="22"/>
-                <w:lang w:val="es-AR"/>
-              </w:rPr>
-            </w:pPr>
-          </w:p>
-        </w:tc>
-        <w:tc>
-          <w:tcPr>
-            <w:tcW w:w="985" w:type="pct"/>
-          </w:tcPr>
-          <w:p>
-            <w:pPr>
-              <w:jc w:val="center"/>
-              <w:rPr>
-                <w:rFonts w:asciiTheme="minorHAnsi" w:hAnsiTheme="minorHAnsi" w:cstheme="minorHAnsi"/>
-                <w:sz w:val="22"/>
-                <w:szCs w:val="22"/>
-                <w:lang w:val="es-AR"/>
-              </w:rPr>
-            </w:pPr>
-          </w:p>
-        </w:tc>
-      </w:tr>
-      <w:tr>
-        <w:trPr>
-          <w:trHeight w:val="537"/>
-          <w:jc w:val="center"/>
-        </w:trPr>
-        <w:tc>
-          <w:tcPr>
-            <w:tcW w:w="2279" w:type="pct"/>
-            <w:vAlign w:val="center"/>
-          </w:tcPr>
-          <w:p>
-            <w:pPr>
-              <w:rPr>
-                <w:rFonts w:asciiTheme="minorHAnsi" w:hAnsiTheme="minorHAnsi" w:cstheme="minorHAnsi"/>
-                <w:sz w:val="22"/>
-                <w:szCs w:val="22"/>
-                <w:lang w:val="es-AR"/>
-              </w:rPr>
-            </w:pPr>
-          </w:p>
-        </w:tc>
-        <w:tc>
-          <w:tcPr>
-            <w:tcW w:w="868" w:type="pct"/>
-            <w:vAlign w:val="center"/>
-          </w:tcPr>
-          <w:p>
-            <w:pPr>
-              <w:jc w:val="center"/>
-              <w:rPr>
-                <w:rFonts w:asciiTheme="minorHAnsi" w:hAnsiTheme="minorHAnsi" w:cstheme="minorHAnsi"/>
-                <w:sz w:val="22"/>
-                <w:szCs w:val="22"/>
-                <w:lang w:val="es-AR"/>
-              </w:rPr>
-            </w:pPr>
-          </w:p>
-        </w:tc>
-        <w:tc>
-          <w:tcPr>
-            <w:tcW w:w="868" w:type="pct"/>
-            <w:vAlign w:val="center"/>
-          </w:tcPr>
-          <w:p>
-            <w:pPr>
-              <w:jc w:val="center"/>
-              <w:rPr>
-                <w:rFonts w:asciiTheme="minorHAnsi" w:hAnsiTheme="minorHAnsi" w:cstheme="minorHAnsi"/>
-                <w:sz w:val="22"/>
-                <w:szCs w:val="22"/>
-                <w:lang w:val="es-AR"/>
-              </w:rPr>
-            </w:pPr>
-          </w:p>
-        </w:tc>
-        <w:tc>
-          <w:tcPr>
-            <w:tcW w:w="985" w:type="pct"/>
-          </w:tcPr>
-          <w:p>
-            <w:pPr>
-              <w:jc w:val="center"/>
-              <w:rPr>
-                <w:rFonts w:asciiTheme="minorHAnsi" w:hAnsiTheme="minorHAnsi" w:cstheme="minorHAnsi"/>
-                <w:sz w:val="22"/>
-                <w:szCs w:val="22"/>
-                <w:lang w:val="es-AR"/>
-              </w:rPr>
-            </w:pPr>
-          </w:p>
-        </w:tc>
-      </w:tr>
-      <w:tr>
-        <w:trPr>
-          <w:trHeight w:val="537"/>
-          <w:jc w:val="center"/>
-        </w:trPr>
-        <w:tc>
-          <w:tcPr>
-            <w:tcW w:w="2279" w:type="pct"/>
-            <w:vAlign w:val="center"/>
-          </w:tcPr>
-          <w:p>
-            <w:pPr>
-              <w:jc w:val="center"/>
-              <w:rPr>
-                <w:rFonts w:asciiTheme="minorHAnsi" w:hAnsiTheme="minorHAnsi" w:cstheme="minorHAnsi"/>
-                <w:b/>
-                <w:bCs/>
-                <w:sz w:val="22"/>
-                <w:szCs w:val="22"/>
-                <w:lang w:val="es-AR"/>
-              </w:rPr>
-            </w:pPr>
-          </w:p>
-        </w:tc>
-        <w:tc>
-          <w:tcPr>
-            <w:tcW w:w="868" w:type="pct"/>
-            <w:vAlign w:val="center"/>
-          </w:tcPr>
-          <w:p>
-            <w:pPr>
-              <w:jc w:val="center"/>
-              <w:rPr>
-                <w:rFonts w:asciiTheme="minorHAnsi" w:hAnsiTheme="minorHAnsi" w:cstheme="minorHAnsi"/>
-                <w:sz w:val="22"/>
-                <w:szCs w:val="22"/>
-                <w:lang w:val="es-AR"/>
-              </w:rPr>
-            </w:pPr>
-          </w:p>
-        </w:tc>
-        <w:tc>
-          <w:tcPr>
-            <w:tcW w:w="868" w:type="pct"/>
-            <w:vAlign w:val="center"/>
-          </w:tcPr>
-          <w:p>
-            <w:pPr>
-              <w:jc w:val="center"/>
-              <w:rPr>
-                <w:rFonts w:asciiTheme="minorHAnsi" w:hAnsiTheme="minorHAnsi" w:cstheme="minorHAnsi"/>
-                <w:sz w:val="22"/>
-                <w:szCs w:val="22"/>
-                <w:lang w:val="es-AR"/>
-              </w:rPr>
-            </w:pPr>
-          </w:p>
-        </w:tc>
-        <w:tc>
-          <w:tcPr>
-            <w:tcW w:w="985" w:type="pct"/>
-          </w:tcPr>
-          <w:p>
-            <w:pPr>
-              <w:jc w:val="center"/>
-              <w:rPr>
-                <w:rFonts w:asciiTheme="minorHAnsi" w:hAnsiTheme="minorHAnsi" w:cstheme="minorHAnsi"/>
-                <w:sz w:val="22"/>
-                <w:szCs w:val="22"/>
-                <w:lang w:val="es-AR"/>
-              </w:rPr>
-            </w:pPr>
+            <w:r>
+              <w:rPr>
+                <w:rFonts w:asciiTheme="minorHAnsi" w:hAnsiTheme="minorHAnsi" w:cstheme="minorHAnsi"/>
+                <w:sz w:val="22"/>
+                <w:szCs w:val="22"/>
+                <w:lang w:val="es-AR"/>
+              </w:rPr>
+              <w:t>20/3/2025</w:t>
+            </w:r>
           </w:p>
         </w:tc>
       </w:tr>
@@ -6709,7 +5268,7 @@
           <w:color w:val="365F91"/>
         </w:rPr>
       </w:pPr>
-      <w:bookmarkStart w:id="8" w:name="_Toc181296772"/>
+      <w:bookmarkStart w:id="8" w:name="_Toc182919130"/>
       <w:r>
         <w:rPr>
           <w:rFonts w:ascii="Cambria" w:eastAsia="DejaVu Sans" w:hAnsi="Cambria" w:cs="Times New Roman"/>
@@ -6755,7 +5314,7 @@
       <w:pPr>
         <w:pStyle w:val="PSI-Ttulo1"/>
       </w:pPr>
-      <w:bookmarkStart w:id="9" w:name="_Toc181296773"/>
+      <w:bookmarkStart w:id="9" w:name="_Toc182919131"/>
       <w:r>
         <w:t>Recursos</w:t>
       </w:r>
@@ -6833,6 +5392,7 @@
     </w:p>
     <w:p>
       <w:r>
+        <w:lastRenderedPageBreak/>
         <w:t>Hardware:</w:t>
       </w:r>
     </w:p>
@@ -6874,13 +5434,16 @@
       <w:pPr>
         <w:pStyle w:val="PSI-Ttulo1"/>
       </w:pPr>
-      <w:bookmarkStart w:id="10" w:name="_Toc181296774"/>
+      <w:bookmarkStart w:id="10" w:name="_Toc182919132"/>
       <w:r>
         <w:t>Evaluación</w:t>
       </w:r>
       <w:r>
         <w:t xml:space="preserve"> </w:t>
       </w:r>
+      <w:r>
+        <w:t>[Fecha]</w:t>
+      </w:r>
       <w:bookmarkEnd w:id="10"/>
     </w:p>
     <w:p/>
@@ -6888,7 +5451,7 @@
       <w:pPr>
         <w:pStyle w:val="PSI-Ttulo2"/>
       </w:pPr>
-      <w:bookmarkStart w:id="11" w:name="_Toc181296775"/>
+      <w:bookmarkStart w:id="11" w:name="_Toc182919133"/>
       <w:r>
         <w:t>Objetivos Alcanzados</w:t>
       </w:r>
@@ -6903,7 +5466,7 @@
       <w:pPr>
         <w:pStyle w:val="PSI-Ttulo2"/>
       </w:pPr>
-      <w:bookmarkStart w:id="12" w:name="_Toc181296776"/>
+      <w:bookmarkStart w:id="12" w:name="_Toc182919134"/>
       <w:r>
         <w:t>Objetivos No A</w:t>
       </w:r>
@@ -6917,9 +5480,8 @@
       <w:pPr>
         <w:pStyle w:val="PSI-Ttulo2"/>
       </w:pPr>
-      <w:bookmarkStart w:id="13" w:name="_Toc181296777"/>
+      <w:bookmarkStart w:id="13" w:name="_Toc182919135"/>
       <w:r>
-        <w:lastRenderedPageBreak/>
         <w:t>Elementos incluidos en la Línea Base</w:t>
       </w:r>
       <w:bookmarkEnd w:id="13"/>
@@ -6935,7 +5497,7 @@
       <w:pPr>
         <w:pStyle w:val="PSI-Ttulo1"/>
       </w:pPr>
-      <w:bookmarkStart w:id="14" w:name="_Toc181296778"/>
+      <w:bookmarkStart w:id="14" w:name="_Toc182919136"/>
       <w:r>
         <w:t>Conclusión</w:t>
       </w:r>
@@ -6948,7 +5510,7 @@
       <w:pPr>
         <w:pStyle w:val="PSI-Ttulo2"/>
       </w:pPr>
-      <w:bookmarkStart w:id="16" w:name="_Toc181296779"/>
+      <w:bookmarkStart w:id="16" w:name="_Toc182919137"/>
       <w:r>
         <w:t>Estado del repositorio</w:t>
       </w:r>

</xml_diff>

<commit_message>
docs: Realizar cambios en la planificación de iteraciones hasta la finalización del proyecto.
</commit_message>
<xml_diff>
--- a/3. Etapa de construcción/Plan de Iteraciones hasta finalización_Vesta Risk Manager_T-Code.docx
+++ b/3. Etapa de construcción/Plan de Iteraciones hasta finalización_Vesta Risk Manager_T-Code.docx
@@ -2632,6 +2632,17 @@
               </w:rPr>
               <w:t>Iteración C4</w:t>
             </w:r>
+            <w:r>
+              <w:rPr>
+                <w:rFonts w:asciiTheme="minorHAnsi" w:hAnsiTheme="minorHAnsi" w:cstheme="minorHAnsi"/>
+                <w:b/>
+                <w:bCs/>
+                <w:sz w:val="22"/>
+                <w:szCs w:val="22"/>
+                <w:lang w:val="es-AR"/>
+              </w:rPr>
+              <w:t xml:space="preserve"> (1 semana de duración)</w:t>
+            </w:r>
           </w:p>
         </w:tc>
         <w:tc>
@@ -3224,6 +3235,17 @@
                 <w:lang w:val="es-AR"/>
               </w:rPr>
               <w:t>Iteración C5</w:t>
+            </w:r>
+            <w:r>
+              <w:rPr>
+                <w:rFonts w:asciiTheme="minorHAnsi" w:hAnsiTheme="minorHAnsi" w:cstheme="minorHAnsi"/>
+                <w:b/>
+                <w:bCs/>
+                <w:sz w:val="22"/>
+                <w:szCs w:val="22"/>
+                <w:lang w:val="es-AR"/>
+              </w:rPr>
+              <w:t xml:space="preserve"> (12 días de duración)</w:t>
             </w:r>
           </w:p>
         </w:tc>
@@ -4051,6 +4073,17 @@
               <w:lastRenderedPageBreak/>
               <w:t>Iteración C6</w:t>
             </w:r>
+            <w:r>
+              <w:rPr>
+                <w:rFonts w:asciiTheme="minorHAnsi" w:hAnsiTheme="minorHAnsi" w:cstheme="minorHAnsi"/>
+                <w:b/>
+                <w:bCs/>
+                <w:sz w:val="22"/>
+                <w:szCs w:val="22"/>
+                <w:lang w:val="es-AR"/>
+              </w:rPr>
+              <w:t xml:space="preserve"> (12 días de duración)</w:t>
+            </w:r>
           </w:p>
         </w:tc>
         <w:tc>
@@ -5098,15 +5131,26 @@
               </w:rPr>
               <w:t>Presentar avance del proyecto</w:t>
             </w:r>
+            <w:r>
+              <w:rPr>
+                <w:rFonts w:asciiTheme="minorHAnsi" w:hAnsiTheme="minorHAnsi" w:cstheme="minorHAnsi"/>
+                <w:sz w:val="22"/>
+                <w:szCs w:val="22"/>
+                <w:lang w:val="es-AR"/>
+              </w:rPr>
+              <w:t>*</w:t>
+            </w:r>
           </w:p>
         </w:tc>
         <w:tc>
           <w:tcPr>
-            <w:tcW w:w="1081" w:type="pct"/>
+            <w:tcW w:w="2161" w:type="pct"/>
+            <w:gridSpan w:val="2"/>
             <w:vAlign w:val="center"/>
           </w:tcPr>
           <w:p>
             <w:pPr>
+              <w:jc w:val="center"/>
               <w:rPr>
                 <w:rFonts w:asciiTheme="minorHAnsi" w:hAnsiTheme="minorHAnsi" w:cstheme="minorHAnsi"/>
                 <w:sz w:val="22"/>
@@ -5123,22 +5167,35 @@
               </w:rPr>
               <w:t>28/2/2025</w:t>
             </w:r>
-          </w:p>
-        </w:tc>
-        <w:tc>
-          <w:tcPr>
-            <w:tcW w:w="1080" w:type="pct"/>
-            <w:vAlign w:val="center"/>
-          </w:tcPr>
-          <w:p>
-            <w:pPr>
-              <w:rPr>
-                <w:rFonts w:asciiTheme="minorHAnsi" w:hAnsiTheme="minorHAnsi" w:cstheme="minorHAnsi"/>
-                <w:sz w:val="22"/>
-                <w:szCs w:val="22"/>
-                <w:lang w:val="es-AR"/>
-              </w:rPr>
-            </w:pPr>
+            <w:r>
+              <w:rPr>
+                <w:rFonts w:asciiTheme="minorHAnsi" w:hAnsiTheme="minorHAnsi" w:cstheme="minorHAnsi"/>
+                <w:sz w:val="22"/>
+                <w:szCs w:val="22"/>
+                <w:lang w:val="es-AR"/>
+              </w:rPr>
+              <w:t xml:space="preserve"> </w:t>
+            </w:r>
+            <w:r>
+              <w:rPr>
+                <w:rFonts w:asciiTheme="minorHAnsi" w:hAnsiTheme="minorHAnsi" w:cstheme="minorHAnsi"/>
+                <w:b/>
+                <w:bCs/>
+                <w:sz w:val="22"/>
+                <w:szCs w:val="22"/>
+                <w:lang w:val="es-AR"/>
+              </w:rPr>
+              <w:t>-</w:t>
+            </w:r>
+            <w:r>
+              <w:rPr>
+                <w:rFonts w:asciiTheme="minorHAnsi" w:hAnsiTheme="minorHAnsi" w:cstheme="minorHAnsi"/>
+                <w:sz w:val="22"/>
+                <w:szCs w:val="22"/>
+                <w:lang w:val="es-AR"/>
+              </w:rPr>
+              <w:t xml:space="preserve"> </w:t>
+            </w:r>
             <w:r>
               <w:rPr>
                 <w:rFonts w:asciiTheme="minorHAnsi" w:hAnsiTheme="minorHAnsi" w:cstheme="minorHAnsi"/>
@@ -5179,15 +5236,26 @@
               </w:rPr>
               <w:t>Presentar memoria del proyecto</w:t>
             </w:r>
+            <w:r>
+              <w:rPr>
+                <w:rFonts w:asciiTheme="minorHAnsi" w:hAnsiTheme="minorHAnsi" w:cstheme="minorHAnsi"/>
+                <w:sz w:val="22"/>
+                <w:szCs w:val="22"/>
+                <w:lang w:val="es-AR"/>
+              </w:rPr>
+              <w:t>*</w:t>
+            </w:r>
           </w:p>
         </w:tc>
         <w:tc>
           <w:tcPr>
-            <w:tcW w:w="1081" w:type="pct"/>
+            <w:tcW w:w="2161" w:type="pct"/>
+            <w:gridSpan w:val="2"/>
             <w:vAlign w:val="center"/>
           </w:tcPr>
           <w:p>
             <w:pPr>
+              <w:jc w:val="center"/>
               <w:rPr>
                 <w:rFonts w:asciiTheme="minorHAnsi" w:hAnsiTheme="minorHAnsi" w:cstheme="minorHAnsi"/>
                 <w:sz w:val="22"/>
@@ -5221,18 +5289,87 @@
                 <w:lang w:val="es-AR"/>
               </w:rPr>
               <w:t>/3/2025</w:t>
+            </w:r>
+            <w:r>
+              <w:rPr>
+                <w:rFonts w:asciiTheme="minorHAnsi" w:hAnsiTheme="minorHAnsi" w:cstheme="minorHAnsi"/>
+                <w:b/>
+                <w:bCs/>
+                <w:sz w:val="22"/>
+                <w:szCs w:val="22"/>
+                <w:lang w:val="es-AR"/>
+              </w:rPr>
+              <w:t xml:space="preserve"> -</w:t>
+            </w:r>
+            <w:r>
+              <w:rPr>
+                <w:rFonts w:asciiTheme="minorHAnsi" w:hAnsiTheme="minorHAnsi" w:cstheme="minorHAnsi"/>
+                <w:sz w:val="22"/>
+                <w:szCs w:val="22"/>
+                <w:lang w:val="es-AR"/>
+              </w:rPr>
+              <w:t xml:space="preserve"> </w:t>
+            </w:r>
+            <w:r>
+              <w:rPr>
+                <w:rFonts w:asciiTheme="minorHAnsi" w:hAnsiTheme="minorHAnsi" w:cstheme="minorHAnsi"/>
+                <w:sz w:val="22"/>
+                <w:szCs w:val="22"/>
+                <w:lang w:val="es-AR"/>
+              </w:rPr>
+              <w:t>20/3/2025</w:t>
+            </w:r>
+          </w:p>
+        </w:tc>
+      </w:tr>
+      <w:tr>
+        <w:trPr>
+          <w:trHeight w:val="537"/>
+          <w:jc w:val="center"/>
+        </w:trPr>
+        <w:tc>
+          <w:tcPr>
+            <w:tcW w:w="2839" w:type="pct"/>
+            <w:vAlign w:val="center"/>
+          </w:tcPr>
+          <w:p>
+            <w:pPr>
+              <w:jc w:val="center"/>
+              <w:rPr>
+                <w:rFonts w:asciiTheme="minorHAnsi" w:hAnsiTheme="minorHAnsi" w:cstheme="minorHAnsi"/>
+                <w:b/>
+                <w:bCs/>
+                <w:sz w:val="22"/>
+                <w:szCs w:val="22"/>
+                <w:lang w:val="es-AR"/>
+              </w:rPr>
+            </w:pPr>
+            <w:r>
+              <w:rPr>
+                <w:rFonts w:asciiTheme="minorHAnsi" w:hAnsiTheme="minorHAnsi" w:cstheme="minorHAnsi"/>
+                <w:b/>
+                <w:bCs/>
+                <w:sz w:val="22"/>
+                <w:szCs w:val="22"/>
+                <w:lang w:val="es-AR"/>
+              </w:rPr>
+              <w:t>Inscripción al final de LDS</w:t>
             </w:r>
           </w:p>
         </w:tc>
         <w:tc>
           <w:tcPr>
-            <w:tcW w:w="1080" w:type="pct"/>
+            <w:tcW w:w="2161" w:type="pct"/>
+            <w:gridSpan w:val="2"/>
             <w:vAlign w:val="center"/>
           </w:tcPr>
           <w:p>
             <w:pPr>
-              <w:rPr>
-                <w:rFonts w:asciiTheme="minorHAnsi" w:hAnsiTheme="minorHAnsi" w:cstheme="minorHAnsi"/>
+              <w:jc w:val="center"/>
+              <w:rPr>
+                <w:rFonts w:asciiTheme="minorHAnsi" w:hAnsiTheme="minorHAnsi" w:cstheme="minorHAnsi"/>
+                <w:b/>
+                <w:bCs/>
                 <w:sz w:val="22"/>
                 <w:szCs w:val="22"/>
                 <w:lang w:val="es-AR"/>
@@ -5241,11 +5378,134 @@
             <w:r>
               <w:rPr>
                 <w:rFonts w:asciiTheme="minorHAnsi" w:hAnsiTheme="minorHAnsi" w:cstheme="minorHAnsi"/>
-                <w:sz w:val="22"/>
-                <w:szCs w:val="22"/>
-                <w:lang w:val="es-AR"/>
-              </w:rPr>
-              <w:t>20/3/2025</w:t>
+                <w:b/>
+                <w:bCs/>
+                <w:sz w:val="22"/>
+                <w:szCs w:val="22"/>
+                <w:lang w:val="es-AR"/>
+              </w:rPr>
+              <w:t>1/4/2025</w:t>
+            </w:r>
+            <w:r>
+              <w:rPr>
+                <w:rFonts w:asciiTheme="minorHAnsi" w:hAnsiTheme="minorHAnsi" w:cstheme="minorHAnsi"/>
+                <w:b/>
+                <w:bCs/>
+                <w:sz w:val="22"/>
+                <w:szCs w:val="22"/>
+                <w:lang w:val="es-AR"/>
+              </w:rPr>
+              <w:t xml:space="preserve"> - </w:t>
+            </w:r>
+            <w:r>
+              <w:rPr>
+                <w:rFonts w:asciiTheme="minorHAnsi" w:hAnsiTheme="minorHAnsi" w:cstheme="minorHAnsi"/>
+                <w:b/>
+                <w:bCs/>
+                <w:sz w:val="22"/>
+                <w:szCs w:val="22"/>
+                <w:lang w:val="es-AR"/>
+              </w:rPr>
+              <w:t>7/4/2025</w:t>
+            </w:r>
+          </w:p>
+        </w:tc>
+      </w:tr>
+      <w:tr>
+        <w:trPr>
+          <w:trHeight w:val="537"/>
+          <w:jc w:val="center"/>
+        </w:trPr>
+        <w:tc>
+          <w:tcPr>
+            <w:tcW w:w="2839" w:type="pct"/>
+            <w:vAlign w:val="center"/>
+          </w:tcPr>
+          <w:p>
+            <w:pPr>
+              <w:jc w:val="center"/>
+              <w:rPr>
+                <w:rFonts w:asciiTheme="minorHAnsi" w:hAnsiTheme="minorHAnsi" w:cstheme="minorHAnsi"/>
+                <w:b/>
+                <w:bCs/>
+                <w:sz w:val="22"/>
+                <w:szCs w:val="22"/>
+                <w:lang w:val="es-AR"/>
+              </w:rPr>
+            </w:pPr>
+            <w:r>
+              <w:rPr>
+                <w:rFonts w:asciiTheme="minorHAnsi" w:hAnsiTheme="minorHAnsi" w:cstheme="minorHAnsi"/>
+                <w:b/>
+                <w:bCs/>
+                <w:sz w:val="22"/>
+                <w:szCs w:val="22"/>
+                <w:lang w:val="es-AR"/>
+              </w:rPr>
+              <w:t>Defensa del proyecto</w:t>
+            </w:r>
+          </w:p>
+        </w:tc>
+        <w:tc>
+          <w:tcPr>
+            <w:tcW w:w="2161" w:type="pct"/>
+            <w:gridSpan w:val="2"/>
+            <w:vAlign w:val="center"/>
+          </w:tcPr>
+          <w:p>
+            <w:pPr>
+              <w:jc w:val="center"/>
+              <w:rPr>
+                <w:rFonts w:asciiTheme="minorHAnsi" w:hAnsiTheme="minorHAnsi" w:cstheme="minorHAnsi"/>
+                <w:b/>
+                <w:bCs/>
+                <w:sz w:val="22"/>
+                <w:szCs w:val="22"/>
+                <w:lang w:val="es-AR"/>
+              </w:rPr>
+            </w:pPr>
+            <w:r>
+              <w:rPr>
+                <w:rFonts w:asciiTheme="minorHAnsi" w:hAnsiTheme="minorHAnsi" w:cstheme="minorHAnsi"/>
+                <w:b/>
+                <w:bCs/>
+                <w:sz w:val="22"/>
+                <w:szCs w:val="22"/>
+                <w:lang w:val="es-AR"/>
+              </w:rPr>
+              <w:t>24/4/2025 – 30/4/2025</w:t>
+            </w:r>
+          </w:p>
+        </w:tc>
+      </w:tr>
+      <w:tr>
+        <w:trPr>
+          <w:trHeight w:val="537"/>
+          <w:jc w:val="center"/>
+        </w:trPr>
+        <w:tc>
+          <w:tcPr>
+            <w:tcW w:w="5000" w:type="pct"/>
+            <w:gridSpan w:val="3"/>
+            <w:vAlign w:val="center"/>
+          </w:tcPr>
+          <w:p>
+            <w:pPr>
+              <w:rPr>
+                <w:rFonts w:asciiTheme="minorHAnsi" w:hAnsiTheme="minorHAnsi" w:cstheme="minorHAnsi"/>
+                <w:sz w:val="22"/>
+                <w:szCs w:val="22"/>
+                <w:lang w:val="es-AR"/>
+              </w:rPr>
+            </w:pPr>
+            <w:r>
+              <w:rPr>
+                <w:rFonts w:asciiTheme="minorHAnsi" w:hAnsiTheme="minorHAnsi" w:cstheme="minorHAnsi"/>
+                <w:sz w:val="22"/>
+                <w:szCs w:val="22"/>
+                <w:lang w:val="es-AR"/>
+              </w:rPr>
+              <w:t>* La presentación del avance y la memoria del proyecto serán realizadas entre las fechas definidas según los avances que se realicen sobre el proyecto.</w:t>
             </w:r>
           </w:p>
         </w:tc>
@@ -5339,6 +5599,7 @@
         </w:numPr>
       </w:pPr>
       <w:r>
+        <w:lastRenderedPageBreak/>
         <w:t>Paquete office.</w:t>
       </w:r>
     </w:p>
@@ -5392,7 +5653,6 @@
     </w:p>
     <w:p>
       <w:r>
-        <w:lastRenderedPageBreak/>
         <w:t>Hardware:</w:t>
       </w:r>
     </w:p>

</xml_diff>